<commit_message>
ClientRemoteService multithread protection UserManual and design update.
</commit_message>
<xml_diff>
--- a/doc/DDS Client-Server - Detailed Design.docx
+++ b/doc/DDS Client-Server - Detailed Design.docx
@@ -2627,13 +2627,6 @@
     </w:p>
     <w:p>
       <w:pPr>
-        <w:rPr>
-          <w:lang w:val="en-US"/>
-        </w:rPr>
-      </w:pPr>
-    </w:p>
-    <w:p>
-      <w:pPr>
         <w:pStyle w:val="Ttulo2"/>
         <w:rPr>
           <w:lang w:val="en-US"/>
@@ -2706,21 +2699,31 @@
         <w:rPr>
           <w:lang w:val="en-US"/>
         </w:rPr>
-        <w:t xml:space="preserve">Then, in the class model described below, some classes are generic and are developing one time. </w:t>
-      </w:r>
-      <w:proofErr w:type="gramStart"/>
-      <w:r>
-        <w:rPr>
-          <w:lang w:val="en-US"/>
-        </w:rPr>
-        <w:t>This classes</w:t>
-      </w:r>
-      <w:proofErr w:type="gramEnd"/>
-      <w:r>
-        <w:rPr>
-          <w:lang w:val="en-US"/>
-        </w:rPr>
-        <w:t xml:space="preserve"> </w:t>
+        <w:t>Then, in the class model described below, some classes are generic and are developi</w:t>
+      </w:r>
+      <w:r>
+        <w:rPr>
+          <w:lang w:val="en-US"/>
+        </w:rPr>
+        <w:t>ng one time. The</w:t>
+      </w:r>
+      <w:r>
+        <w:rPr>
+          <w:lang w:val="en-US"/>
+        </w:rPr>
+        <w:t>s</w:t>
+      </w:r>
+      <w:r>
+        <w:rPr>
+          <w:lang w:val="en-US"/>
+        </w:rPr>
+        <w:t>e</w:t>
+      </w:r>
+      <w:r>
+        <w:rPr>
+          <w:lang w:val="en-US"/>
+        </w:rPr>
+        <w:t xml:space="preserve"> classes </w:t>
       </w:r>
       <w:r>
         <w:rPr>
@@ -2762,10 +2765,10 @@
             <v:path o:extrusionok="f" gradientshapeok="t" o:connecttype="rect"/>
             <o:lock v:ext="edit" aspectratio="t"/>
           </v:shapetype>
-          <v:shape id="_x0000_i1025" type="#_x0000_t75" style="width:425pt;height:379.5pt" o:ole="">
+          <v:shape id="_x0000_i1030" type="#_x0000_t75" style="width:425pt;height:379.35pt" o:ole="">
             <v:imagedata r:id="rId10" o:title=""/>
           </v:shape>
-          <o:OLEObject Type="Embed" ProgID="Visio.Drawing.11" ShapeID="_x0000_i1025" DrawAspect="Content" ObjectID="_1313504721" r:id="rId11"/>
+          <o:OLEObject Type="Embed" ProgID="Visio.Drawing.11" ShapeID="_x0000_i1030" DrawAspect="Content" ObjectID="_1325615976" r:id="rId11"/>
         </w:object>
       </w:r>
     </w:p>
@@ -2971,7 +2974,7 @@
           <w:i/>
           <w:lang w:val="en-US"/>
         </w:rPr>
-        <w:t>ClientTemplate</w:t>
+        <w:t>Proxy</w:t>
       </w:r>
       <w:r>
         <w:rPr>
@@ -3002,7 +3005,14 @@
           <w:i/>
           <w:lang w:val="en-US"/>
         </w:rPr>
-        <w:t xml:space="preserve">ClientTemplate </w:t>
+        <w:t>Proxy</w:t>
+      </w:r>
+      <w:r>
+        <w:rPr>
+          <w:i/>
+          <w:lang w:val="en-US"/>
+        </w:rPr>
+        <w:t xml:space="preserve"> </w:t>
       </w:r>
       <w:r>
         <w:rPr>
@@ -3023,12 +3033,21 @@
         </w:rPr>
         <w:t xml:space="preserve"> to create a filled type data with the input parameters using the function </w:t>
       </w:r>
-      <w:r>
-        <w:rPr>
-          <w:i/>
-          <w:lang w:val="en-US"/>
-        </w:rPr>
-        <w:t>createTypeData()</w:t>
+      <w:proofErr w:type="gramStart"/>
+      <w:r>
+        <w:rPr>
+          <w:i/>
+          <w:lang w:val="en-US"/>
+        </w:rPr>
+        <w:t>createTypeData(</w:t>
+      </w:r>
+      <w:proofErr w:type="gramEnd"/>
+      <w:r>
+        <w:rPr>
+          <w:i/>
+          <w:lang w:val="en-US"/>
+        </w:rPr>
+        <w:t>)</w:t>
       </w:r>
       <w:r>
         <w:rPr>
@@ -3054,7 +3073,14 @@
           <w:i/>
           <w:lang w:val="en-US"/>
         </w:rPr>
-        <w:t xml:space="preserve">ClientTemplate </w:t>
+        <w:t>Proxy</w:t>
+      </w:r>
+      <w:r>
+        <w:rPr>
+          <w:i/>
+          <w:lang w:val="en-US"/>
+        </w:rPr>
+        <w:t xml:space="preserve"> </w:t>
       </w:r>
       <w:r>
         <w:rPr>
@@ -3062,37 +3088,36 @@
         </w:rPr>
         <w:t xml:space="preserve">class uses the ReplyTypeUtils to return the output parameters using the function </w:t>
       </w:r>
-      <w:r>
-        <w:rPr>
-          <w:i/>
-          <w:lang w:val="en-US"/>
-        </w:rPr>
-        <w:t>extractTypeData()</w:t>
+      <w:proofErr w:type="spellStart"/>
+      <w:proofErr w:type="gramStart"/>
+      <w:r>
+        <w:rPr>
+          <w:i/>
+          <w:lang w:val="en-US"/>
+        </w:rPr>
+        <w:t>extractTypeData</w:t>
+      </w:r>
+      <w:proofErr w:type="spellEnd"/>
+      <w:r>
+        <w:rPr>
+          <w:i/>
+          <w:lang w:val="en-US"/>
+        </w:rPr>
+        <w:t>(</w:t>
+      </w:r>
+      <w:proofErr w:type="gramEnd"/>
+      <w:r>
+        <w:rPr>
+          <w:i/>
+          <w:lang w:val="en-US"/>
+        </w:rPr>
+        <w:t>)</w:t>
       </w:r>
       <w:r>
         <w:rPr>
           <w:lang w:val="en-US"/>
         </w:rPr>
         <w:t>.</w:t>
-      </w:r>
-      <w:r>
-        <w:rPr>
-          <w:lang w:val="en-US"/>
-        </w:rPr>
-        <w:t xml:space="preserve"> The </w:t>
-      </w:r>
-      <w:r>
-        <w:rPr>
-          <w:i/>
-          <w:lang w:val="en-US"/>
-        </w:rPr>
-        <w:t xml:space="preserve">ClientTemplate </w:t>
-      </w:r>
-      <w:r>
-        <w:rPr>
-          <w:lang w:val="en-US"/>
-        </w:rPr>
-        <w:t>can return what remote functions are available.</w:t>
       </w:r>
     </w:p>
     <w:p>
@@ -3360,37 +3385,720 @@
         <w:rPr>
           <w:lang w:val="en-US"/>
         </w:rPr>
-        <w:t xml:space="preserve"> Also the </w:t>
-      </w:r>
-      <w:r>
-        <w:rPr>
-          <w:i/>
-          <w:lang w:val="en-US"/>
-        </w:rPr>
-        <w:t xml:space="preserve">Client </w:t>
-      </w:r>
-      <w:r>
-        <w:rPr>
-          <w:lang w:val="en-US"/>
-        </w:rPr>
-        <w:t>class can return if all remote functions are available.</w:t>
+        <w:t xml:space="preserve"> </w:t>
       </w:r>
     </w:p>
     <w:p>
       <w:pPr>
-        <w:rPr>
-          <w:lang w:val="en-US"/>
-        </w:rPr>
-      </w:pPr>
+        <w:pStyle w:val="Ttulo3"/>
+        <w:rPr>
+          <w:lang w:val="en-US"/>
+        </w:rPr>
+      </w:pPr>
+      <w:r>
+        <w:rPr>
+          <w:lang w:val="en-US"/>
+        </w:rPr>
+        <w:t>Threading issues</w:t>
+      </w:r>
     </w:p>
     <w:p>
       <w:pPr>
+        <w:rPr>
+          <w:lang w:val="en-US"/>
+        </w:rPr>
+      </w:pPr>
+      <w:r>
+        <w:rPr>
+          <w:lang w:val="en-US"/>
+        </w:rPr>
+        <w:t xml:space="preserve">Each </w:t>
+      </w:r>
+      <w:proofErr w:type="spellStart"/>
+      <w:r>
+        <w:rPr>
+          <w:i/>
+          <w:lang w:val="en-US"/>
+        </w:rPr>
+        <w:t>ClientRemoteService</w:t>
+      </w:r>
+      <w:proofErr w:type="spellEnd"/>
+      <w:r>
+        <w:rPr>
+          <w:lang w:val="en-US"/>
+        </w:rPr>
+        <w:t xml:space="preserve"> object have </w:t>
+      </w:r>
+      <w:proofErr w:type="gramStart"/>
+      <w:r>
+        <w:rPr>
+          <w:lang w:val="en-US"/>
+        </w:rPr>
+        <w:t>internally  a</w:t>
+      </w:r>
+      <w:proofErr w:type="gramEnd"/>
+      <w:r>
+        <w:rPr>
+          <w:lang w:val="en-US"/>
+        </w:rPr>
+        <w:t xml:space="preserve"> </w:t>
+      </w:r>
+      <w:proofErr w:type="spellStart"/>
+      <w:r>
+        <w:rPr>
+          <w:i/>
+          <w:lang w:val="en-US"/>
+        </w:rPr>
+        <w:t>DataWriter</w:t>
+      </w:r>
+      <w:proofErr w:type="spellEnd"/>
+      <w:r>
+        <w:rPr>
+          <w:lang w:val="en-US"/>
+        </w:rPr>
+        <w:t xml:space="preserve"> for the Request Topic and a </w:t>
+      </w:r>
+      <w:proofErr w:type="spellStart"/>
+      <w:r>
+        <w:rPr>
+          <w:i/>
+          <w:lang w:val="en-US"/>
+        </w:rPr>
+        <w:t>DataReader</w:t>
+      </w:r>
+      <w:proofErr w:type="spellEnd"/>
+      <w:r>
+        <w:rPr>
+          <w:i/>
+          <w:lang w:val="en-US"/>
+        </w:rPr>
+        <w:t xml:space="preserve"> </w:t>
+      </w:r>
+      <w:r>
+        <w:rPr>
+          <w:lang w:val="en-US"/>
+        </w:rPr>
+        <w:t xml:space="preserve"> for the Reply topic. It uses a content filter on the reply topic based on the </w:t>
+      </w:r>
+      <w:proofErr w:type="spellStart"/>
+      <w:r>
+        <w:rPr>
+          <w:lang w:val="en-US"/>
+        </w:rPr>
+        <w:t>clientId</w:t>
+      </w:r>
+      <w:proofErr w:type="spellEnd"/>
+      <w:r>
+        <w:rPr>
+          <w:lang w:val="en-US"/>
+        </w:rPr>
+        <w:t xml:space="preserve"> and the </w:t>
+      </w:r>
+      <w:proofErr w:type="spellStart"/>
+      <w:r>
+        <w:rPr>
+          <w:lang w:val="en-US"/>
+        </w:rPr>
+        <w:t>sequenceNumber</w:t>
+      </w:r>
+      <w:proofErr w:type="spellEnd"/>
+      <w:r>
+        <w:rPr>
+          <w:lang w:val="en-US"/>
+        </w:rPr>
+        <w:t xml:space="preserve"> to select the correct answer.  So, the </w:t>
+      </w:r>
+      <w:proofErr w:type="gramStart"/>
+      <w:r>
+        <w:rPr>
+          <w:lang w:val="en-US"/>
+        </w:rPr>
+        <w:t>execute(</w:t>
+      </w:r>
+      <w:proofErr w:type="gramEnd"/>
+      <w:r>
+        <w:rPr>
+          <w:lang w:val="en-US"/>
+        </w:rPr>
+        <w:t xml:space="preserve">) and </w:t>
+      </w:r>
+      <w:proofErr w:type="spellStart"/>
+      <w:r>
+        <w:rPr>
+          <w:lang w:val="en-US"/>
+        </w:rPr>
+        <w:t>getReply</w:t>
+      </w:r>
+      <w:proofErr w:type="spellEnd"/>
+      <w:r>
+        <w:rPr>
+          <w:lang w:val="en-US"/>
+        </w:rPr>
+        <w:t xml:space="preserve">() methods must be called atomically </w:t>
+      </w:r>
+      <w:r>
+        <w:rPr>
+          <w:lang w:val="en-US"/>
+        </w:rPr>
+        <w:t xml:space="preserve">, preventing for multiple threads make requests using the same </w:t>
+      </w:r>
+      <w:proofErr w:type="spellStart"/>
+      <w:r>
+        <w:rPr>
+          <w:i/>
+          <w:lang w:val="en-US"/>
+        </w:rPr>
+        <w:t>ClientRemoteService</w:t>
+      </w:r>
+      <w:proofErr w:type="spellEnd"/>
+      <w:r>
+        <w:rPr>
+          <w:lang w:val="en-US"/>
+        </w:rPr>
+        <w:t xml:space="preserve"> object. The generated code enforces this. </w:t>
+      </w:r>
+    </w:p>
+    <w:p>
+      <w:pPr>
+        <w:rPr>
+          <w:lang w:val="en-US"/>
+        </w:rPr>
+      </w:pPr>
+      <w:r>
+        <w:rPr>
+          <w:lang w:val="en-US"/>
+        </w:rPr>
+        <w:t xml:space="preserve">Please, note that a </w:t>
+      </w:r>
+      <w:r>
+        <w:rPr>
+          <w:i/>
+          <w:lang w:val="en-US"/>
+        </w:rPr>
+        <w:t>Proxy</w:t>
+      </w:r>
+      <w:r>
+        <w:rPr>
+          <w:lang w:val="en-US"/>
+        </w:rPr>
+        <w:t xml:space="preserve"> </w:t>
+      </w:r>
+      <w:r>
+        <w:rPr>
+          <w:lang w:val="en-US"/>
+        </w:rPr>
+        <w:t xml:space="preserve">object can have several </w:t>
+      </w:r>
+      <w:proofErr w:type="spellStart"/>
+      <w:r>
+        <w:rPr>
+          <w:i/>
+          <w:lang w:val="en-US"/>
+        </w:rPr>
+        <w:t>Clie</w:t>
+      </w:r>
+      <w:r>
+        <w:rPr>
+          <w:i/>
+          <w:lang w:val="en-US"/>
+        </w:rPr>
+        <w:t>ntRemoteService</w:t>
+      </w:r>
+      <w:proofErr w:type="spellEnd"/>
+      <w:r>
+        <w:rPr>
+          <w:i/>
+          <w:lang w:val="en-US"/>
+        </w:rPr>
+        <w:t xml:space="preserve"> </w:t>
+      </w:r>
+      <w:r>
+        <w:rPr>
+          <w:lang w:val="en-US"/>
+        </w:rPr>
+        <w:t xml:space="preserve">objects, one for each method defined on the IDL interface, and different threads can make requests through different </w:t>
+      </w:r>
+      <w:proofErr w:type="spellStart"/>
+      <w:r>
+        <w:rPr>
+          <w:i/>
+          <w:lang w:val="en-US"/>
+        </w:rPr>
+        <w:t>Clie</w:t>
+      </w:r>
+      <w:r>
+        <w:rPr>
+          <w:i/>
+          <w:lang w:val="en-US"/>
+        </w:rPr>
+        <w:t>ntRemoteService</w:t>
+      </w:r>
+      <w:proofErr w:type="spellEnd"/>
+      <w:r>
+        <w:rPr>
+          <w:i/>
+          <w:lang w:val="en-US"/>
+        </w:rPr>
+        <w:t xml:space="preserve"> </w:t>
+      </w:r>
+      <w:r>
+        <w:rPr>
+          <w:lang w:val="en-US"/>
+        </w:rPr>
+        <w:t>objects at the same time.</w:t>
+      </w:r>
+    </w:p>
+    <w:p>
+      <w:pPr>
+        <w:pStyle w:val="Ttulo4"/>
+        <w:rPr>
+          <w:lang w:val="en-US"/>
+        </w:rPr>
+      </w:pPr>
+      <w:proofErr w:type="gramStart"/>
+      <w:r>
+        <w:rPr>
+          <w:lang w:val="en-US"/>
+        </w:rPr>
+        <w:t>Threading improvements.</w:t>
+      </w:r>
+      <w:proofErr w:type="gramEnd"/>
+    </w:p>
+    <w:p>
+      <w:pPr>
+        <w:rPr>
+          <w:lang w:val="en-US"/>
+        </w:rPr>
+      </w:pPr>
+      <w:r>
+        <w:rPr>
+          <w:lang w:val="en-US"/>
+        </w:rPr>
+        <w:t xml:space="preserve">For next releases </w:t>
+      </w:r>
+      <w:proofErr w:type="spellStart"/>
+      <w:r>
+        <w:rPr>
+          <w:i/>
+          <w:lang w:val="en-US"/>
+        </w:rPr>
+        <w:t>Clie</w:t>
+      </w:r>
+      <w:r>
+        <w:rPr>
+          <w:i/>
+          <w:lang w:val="en-US"/>
+        </w:rPr>
+        <w:t>ntRemoteService</w:t>
+      </w:r>
+      <w:proofErr w:type="spellEnd"/>
+      <w:r>
+        <w:rPr>
+          <w:lang w:val="en-US"/>
+        </w:rPr>
+        <w:t xml:space="preserve"> will be made thread safe</w:t>
+      </w:r>
+      <w:r>
+        <w:rPr>
+          <w:lang w:val="en-US"/>
+        </w:rPr>
+        <w:t xml:space="preserve">. </w:t>
+      </w:r>
+      <w:r>
+        <w:rPr>
+          <w:lang w:val="en-US"/>
+        </w:rPr>
+        <w:t xml:space="preserve"> The problem that prevents it</w:t>
+      </w:r>
+      <w:r>
+        <w:rPr>
+          <w:lang w:val="en-US"/>
+        </w:rPr>
+        <w:t xml:space="preserve"> actually is that this class uses a trick that lets it read individual samples from any type (no </w:t>
+      </w:r>
+      <w:proofErr w:type="spellStart"/>
+      <w:r>
+        <w:rPr>
+          <w:i/>
+          <w:lang w:val="en-US"/>
+        </w:rPr>
+        <w:t>FooDataReader</w:t>
+      </w:r>
+      <w:proofErr w:type="spellEnd"/>
+      <w:r>
+        <w:rPr>
+          <w:lang w:val="en-US"/>
+        </w:rPr>
+        <w:t>), but can’t read sequences</w:t>
+      </w:r>
+      <w:r>
+        <w:rPr>
+          <w:lang w:val="en-US"/>
+        </w:rPr>
+        <w:t xml:space="preserve"> of samples</w:t>
+      </w:r>
+      <w:r>
+        <w:rPr>
+          <w:lang w:val="en-US"/>
+        </w:rPr>
+        <w:t xml:space="preserve">. So it just can use the </w:t>
+      </w:r>
+      <w:proofErr w:type="spellStart"/>
+      <w:r>
+        <w:rPr>
+          <w:lang w:val="en-US"/>
+        </w:rPr>
+        <w:t>read_next_samp</w:t>
+      </w:r>
+      <w:r>
+        <w:rPr>
+          <w:lang w:val="en-US"/>
+        </w:rPr>
+        <w:t>le</w:t>
+      </w:r>
+      <w:proofErr w:type="spellEnd"/>
+      <w:r>
+        <w:rPr>
+          <w:lang w:val="en-US"/>
+        </w:rPr>
+        <w:t xml:space="preserve"> or </w:t>
+      </w:r>
+      <w:proofErr w:type="spellStart"/>
+      <w:r>
+        <w:rPr>
+          <w:lang w:val="en-US"/>
+        </w:rPr>
+        <w:t>take_next_sample</w:t>
+      </w:r>
+      <w:proofErr w:type="spellEnd"/>
+      <w:r>
+        <w:rPr>
+          <w:lang w:val="en-US"/>
+        </w:rPr>
+        <w:t xml:space="preserve"> methods. </w:t>
+      </w:r>
+    </w:p>
+    <w:p>
+      <w:pPr>
+        <w:rPr>
+          <w:lang w:val="en-US"/>
+        </w:rPr>
+      </w:pPr>
+      <w:r>
+        <w:rPr>
+          <w:lang w:val="en-US"/>
+        </w:rPr>
+        <w:br w:type="page"/>
+      </w:r>
+    </w:p>
+    <w:p>
+      <w:pPr>
+        <w:rPr>
+          <w:lang w:val="en-US"/>
+        </w:rPr>
+      </w:pPr>
+      <w:r>
+        <w:rPr>
+          <w:lang w:val="en-US"/>
+        </w:rPr>
+        <w:t>Three main</w:t>
+      </w:r>
+      <w:r>
+        <w:rPr>
+          <w:lang w:val="en-US"/>
+        </w:rPr>
+        <w:t xml:space="preserve"> design options are under study for achieving this.</w:t>
+      </w:r>
+    </w:p>
+    <w:p>
+      <w:pPr>
+        <w:pStyle w:val="Sinespaciado"/>
+        <w:numPr>
+          <w:ilvl w:val="0"/>
+          <w:numId w:val="31"/>
+        </w:numPr>
+        <w:rPr>
+          <w:lang w:val="en-US"/>
+        </w:rPr>
+      </w:pPr>
+      <w:r>
+        <w:rPr>
+          <w:lang w:val="en-US"/>
+        </w:rPr>
+        <w:t xml:space="preserve">Generating </w:t>
+      </w:r>
+      <w:r>
+        <w:rPr>
+          <w:lang w:val="en-US"/>
+        </w:rPr>
+        <w:t xml:space="preserve">code: if the </w:t>
+      </w:r>
+      <w:proofErr w:type="spellStart"/>
+      <w:r>
+        <w:rPr>
+          <w:i/>
+          <w:lang w:val="en-US"/>
+        </w:rPr>
+        <w:t>Clie</w:t>
+      </w:r>
+      <w:r>
+        <w:rPr>
+          <w:i/>
+          <w:lang w:val="en-US"/>
+        </w:rPr>
+        <w:t>ntRemoteService</w:t>
+      </w:r>
+      <w:proofErr w:type="spellEnd"/>
+      <w:r>
+        <w:rPr>
+          <w:lang w:val="en-US"/>
+        </w:rPr>
+        <w:t xml:space="preserve"> is partially generated, it can use specific </w:t>
+      </w:r>
+      <w:proofErr w:type="spellStart"/>
+      <w:r>
+        <w:rPr>
+          <w:lang w:val="en-US"/>
+        </w:rPr>
+        <w:t>FooDataReaders</w:t>
+      </w:r>
+      <w:proofErr w:type="spellEnd"/>
+      <w:r>
+        <w:rPr>
+          <w:lang w:val="en-US"/>
+        </w:rPr>
+        <w:t xml:space="preserve"> and iterate or use </w:t>
+      </w:r>
+      <w:proofErr w:type="spellStart"/>
+      <w:r>
+        <w:rPr>
+          <w:lang w:val="en-US"/>
+        </w:rPr>
+        <w:t>DDSQueryConditions</w:t>
+      </w:r>
+      <w:proofErr w:type="spellEnd"/>
+      <w:r>
+        <w:rPr>
+          <w:lang w:val="en-US"/>
+        </w:rPr>
+        <w:t xml:space="preserve"> for selecting the reply to each thread Request.</w:t>
+      </w:r>
+    </w:p>
+    <w:p>
+      <w:pPr>
+        <w:pStyle w:val="Sinespaciado"/>
+        <w:numPr>
+          <w:ilvl w:val="0"/>
+          <w:numId w:val="31"/>
+        </w:numPr>
+        <w:rPr>
+          <w:lang w:val="en-US"/>
+        </w:rPr>
+      </w:pPr>
+      <w:r>
+        <w:rPr>
+          <w:lang w:val="en-US"/>
+        </w:rPr>
+        <w:t xml:space="preserve">Creating a custom </w:t>
+      </w:r>
+      <w:proofErr w:type="spellStart"/>
+      <w:r>
+        <w:rPr>
+          <w:lang w:val="en-US"/>
+        </w:rPr>
+        <w:t>DataReader</w:t>
+      </w:r>
+      <w:proofErr w:type="spellEnd"/>
+      <w:r>
+        <w:rPr>
+          <w:lang w:val="en-US"/>
+        </w:rPr>
+        <w:t xml:space="preserve"> class: This class </w:t>
+      </w:r>
+      <w:r>
+        <w:rPr>
+          <w:lang w:val="en-US"/>
+        </w:rPr>
+        <w:t xml:space="preserve">would </w:t>
+      </w:r>
+      <w:r>
+        <w:rPr>
+          <w:lang w:val="en-US"/>
+        </w:rPr>
+        <w:t xml:space="preserve">inherit from </w:t>
+      </w:r>
+      <w:proofErr w:type="spellStart"/>
+      <w:proofErr w:type="gramStart"/>
+      <w:r>
+        <w:rPr>
+          <w:lang w:val="en-US"/>
+        </w:rPr>
+        <w:t>DDS</w:t>
+      </w:r>
+      <w:r>
+        <w:rPr>
+          <w:lang w:val="en-US"/>
+        </w:rPr>
+        <w:t>DataReader</w:t>
+      </w:r>
+      <w:proofErr w:type="spellEnd"/>
+      <w:r>
+        <w:rPr>
+          <w:lang w:val="en-US"/>
+        </w:rPr>
+        <w:t xml:space="preserve">  </w:t>
+      </w:r>
+      <w:r>
+        <w:rPr>
+          <w:lang w:val="en-US"/>
+        </w:rPr>
+        <w:t>class</w:t>
+      </w:r>
+      <w:proofErr w:type="gramEnd"/>
+      <w:r>
+        <w:rPr>
+          <w:lang w:val="en-US"/>
+        </w:rPr>
+        <w:t xml:space="preserve"> and would </w:t>
+      </w:r>
+      <w:r>
+        <w:rPr>
+          <w:lang w:val="en-US"/>
+        </w:rPr>
+        <w:t xml:space="preserve">have access to the protected read and take </w:t>
+      </w:r>
+      <w:proofErr w:type="spellStart"/>
+      <w:r>
+        <w:rPr>
+          <w:lang w:val="en-US"/>
+        </w:rPr>
+        <w:t>un</w:t>
+      </w:r>
+      <w:r>
+        <w:rPr>
+          <w:lang w:val="en-US"/>
+        </w:rPr>
+        <w:t>typed</w:t>
+      </w:r>
+      <w:proofErr w:type="spellEnd"/>
+      <w:r>
+        <w:rPr>
+          <w:lang w:val="en-US"/>
+        </w:rPr>
+        <w:t xml:space="preserve"> methods. It may also use </w:t>
+      </w:r>
+      <w:proofErr w:type="spellStart"/>
+      <w:r>
+        <w:rPr>
+          <w:lang w:val="en-US"/>
+        </w:rPr>
+        <w:t>DDSQueryConditions</w:t>
+      </w:r>
+      <w:proofErr w:type="spellEnd"/>
+      <w:r>
+        <w:rPr>
+          <w:lang w:val="en-US"/>
+        </w:rPr>
+        <w:t>.</w:t>
+      </w:r>
+    </w:p>
+    <w:p>
+      <w:pPr>
+        <w:pStyle w:val="Sinespaciado"/>
+        <w:numPr>
+          <w:ilvl w:val="0"/>
+          <w:numId w:val="31"/>
+        </w:numPr>
+        <w:rPr>
+          <w:lang w:val="en-US"/>
+        </w:rPr>
+      </w:pPr>
+      <w:r>
+        <w:rPr>
+          <w:lang w:val="en-US"/>
+        </w:rPr>
+        <w:t xml:space="preserve">Using Dynamic Data API: </w:t>
+      </w:r>
+      <w:r>
+        <w:rPr>
+          <w:lang w:val="en-US"/>
+        </w:rPr>
+        <w:t>This option was initially rejected because it has major impact onto the volume of generated code, and also most of the development was pre</w:t>
+      </w:r>
+      <w:r>
+        <w:rPr>
+          <w:lang w:val="en-US"/>
+        </w:rPr>
+        <w:t xml:space="preserve">vious to </w:t>
+      </w:r>
+      <w:proofErr w:type="spellStart"/>
+      <w:r>
+        <w:rPr>
+          <w:lang w:val="en-US"/>
+        </w:rPr>
+        <w:t>ndds</w:t>
+      </w:r>
+      <w:proofErr w:type="spellEnd"/>
+      <w:r>
+        <w:rPr>
+          <w:lang w:val="en-US"/>
+        </w:rPr>
+        <w:t xml:space="preserve"> 4.4 </w:t>
+      </w:r>
+      <w:proofErr w:type="gramStart"/>
+      <w:r>
+        <w:rPr>
+          <w:lang w:val="en-US"/>
+        </w:rPr>
+        <w:t>release</w:t>
+      </w:r>
+      <w:proofErr w:type="gramEnd"/>
+      <w:r>
+        <w:rPr>
+          <w:lang w:val="en-US"/>
+        </w:rPr>
+        <w:t>. I</w:t>
+      </w:r>
+      <w:r>
+        <w:rPr>
+          <w:lang w:val="en-US"/>
+        </w:rPr>
+        <w:t>t</w:t>
+      </w:r>
+      <w:r>
+        <w:rPr>
+          <w:lang w:val="en-US"/>
+        </w:rPr>
+        <w:t xml:space="preserve"> surely deserves a second chance</w:t>
+      </w:r>
+      <w:r>
+        <w:rPr>
+          <w:lang w:val="en-US"/>
+        </w:rPr>
+        <w:t>.</w:t>
+      </w:r>
+    </w:p>
+    <w:p>
+      <w:pPr>
+        <w:rPr>
+          <w:rFonts w:asciiTheme="majorHAnsi" w:eastAsiaTheme="majorEastAsia" w:hAnsiTheme="majorHAnsi" w:cstheme="majorBidi"/>
+          <w:b/>
+          <w:bCs/>
+          <w:color w:val="4F81BD" w:themeColor="accent1"/>
+          <w:sz w:val="26"/>
+          <w:szCs w:val="26"/>
+          <w:lang w:val="en-US"/>
+        </w:rPr>
+      </w:pPr>
+      <w:bookmarkStart w:id="8" w:name="_Toc239762435"/>
+    </w:p>
+    <w:p>
+      <w:pPr>
         <w:pStyle w:val="Ttulo2"/>
         <w:rPr>
           <w:lang w:val="en-US"/>
         </w:rPr>
       </w:pPr>
-      <w:bookmarkStart w:id="8" w:name="_Toc239762435"/>
       <w:r>
         <w:rPr>
           <w:lang w:val="en-US"/>
@@ -3456,10 +4164,10 @@
       </w:pPr>
       <w:r>
         <w:object w:dxaOrig="13565" w:dyaOrig="12644">
-          <v:shape id="_x0000_i1026" type="#_x0000_t75" style="width:424.5pt;height:396pt" o:ole="">
+          <v:shape id="_x0000_i1025" type="#_x0000_t75" style="width:424.5pt;height:396pt" o:ole="">
             <v:imagedata r:id="rId12" o:title=""/>
           </v:shape>
-          <o:OLEObject Type="Embed" ProgID="Visio.Drawing.11" ShapeID="_x0000_i1026" DrawAspect="Content" ObjectID="_1313504722" r:id="rId13"/>
+          <o:OLEObject Type="Embed" ProgID="Visio.Drawing.11" ShapeID="_x0000_i1025" DrawAspect="Content" ObjectID="_1325615977" r:id="rId13"/>
         </w:object>
       </w:r>
     </w:p>
@@ -3982,113 +4690,100 @@
     </w:p>
     <w:p>
       <w:pPr>
-        <w:rPr>
-          <w:i/>
-          <w:lang w:val="en-US"/>
-        </w:rPr>
-      </w:pPr>
-      <w:r>
-        <w:rPr>
-          <w:lang w:val="en-US"/>
-        </w:rPr>
-        <w:t xml:space="preserve">The </w:t>
-      </w:r>
-      <w:r>
-        <w:rPr>
-          <w:i/>
-          <w:lang w:val="en-US"/>
-        </w:rPr>
-        <w:t>Server</w:t>
-      </w:r>
-      <w:r>
-        <w:rPr>
-          <w:lang w:val="en-US"/>
-        </w:rPr>
-        <w:t xml:space="preserve"> class manages the </w:t>
-      </w:r>
-      <w:r>
-        <w:rPr>
-          <w:i/>
-          <w:lang w:val="en-US"/>
-        </w:rPr>
-        <w:t xml:space="preserve">ServerRemoteService </w:t>
-      </w:r>
-      <w:r>
-        <w:rPr>
-          <w:lang w:val="en-US"/>
-        </w:rPr>
-        <w:t xml:space="preserve">objects.  When a request data has been received, the </w:t>
-      </w:r>
-      <w:r>
-        <w:rPr>
-          <w:i/>
-          <w:lang w:val="en-US"/>
-        </w:rPr>
-        <w:t xml:space="preserve">Server </w:t>
-      </w:r>
-      <w:r>
-        <w:rPr>
-          <w:lang w:val="en-US"/>
-        </w:rPr>
-        <w:t xml:space="preserve">object </w:t>
-      </w:r>
-      <w:r>
-        <w:rPr>
-          <w:lang w:val="en-US"/>
-        </w:rPr>
-        <w:t>is notified</w:t>
-      </w:r>
-      <w:r>
-        <w:rPr>
-          <w:lang w:val="en-US"/>
-        </w:rPr>
-        <w:t xml:space="preserve"> by the </w:t>
-      </w:r>
-      <w:r>
-        <w:rPr>
-          <w:i/>
-          <w:lang w:val="en-US"/>
-        </w:rPr>
-        <w:t xml:space="preserve">ServerRemoteService </w:t>
-      </w:r>
-      <w:r>
-        <w:rPr>
-          <w:lang w:val="en-US"/>
-        </w:rPr>
-        <w:t xml:space="preserve"> associated with the request data. </w:t>
-      </w:r>
-      <w:r>
-        <w:rPr>
-          <w:lang w:val="en-US"/>
-        </w:rPr>
-        <w:t xml:space="preserve">Then the server assign the new task to a thread using the </w:t>
-      </w:r>
-      <w:r>
-        <w:rPr>
-          <w:i/>
-          <w:lang w:val="en-US"/>
-        </w:rPr>
-        <w:t>ThreadManager</w:t>
-      </w:r>
-      <w:r>
-        <w:rPr>
-          <w:i/>
-          <w:lang w:val="en-US"/>
-        </w:rPr>
-        <w:t>.</w:t>
+        <w:pStyle w:val="Ttulo3"/>
+        <w:rPr>
+          <w:lang w:val="en-US"/>
+        </w:rPr>
+      </w:pPr>
+      <w:r>
+        <w:rPr>
+          <w:lang w:val="en-US"/>
+        </w:rPr>
+        <w:t>Threading issues</w:t>
       </w:r>
     </w:p>
     <w:p>
       <w:pPr>
         <w:rPr>
-          <w:lang w:val="en-US"/>
-        </w:rPr>
-      </w:pPr>
-      <w:r>
-        <w:rPr>
-          <w:lang w:val="en-US"/>
-        </w:rPr>
-        <w:t xml:space="preserve">All threads, which have to be created for replies the client's requests, are managed by the </w:t>
+          <w:i/>
+          <w:lang w:val="en-US"/>
+        </w:rPr>
+      </w:pPr>
+      <w:r>
+        <w:rPr>
+          <w:lang w:val="en-US"/>
+        </w:rPr>
+        <w:t xml:space="preserve">The </w:t>
+      </w:r>
+      <w:r>
+        <w:rPr>
+          <w:i/>
+          <w:lang w:val="en-US"/>
+        </w:rPr>
+        <w:t>Server</w:t>
+      </w:r>
+      <w:r>
+        <w:rPr>
+          <w:lang w:val="en-US"/>
+        </w:rPr>
+        <w:t xml:space="preserve"> class manages the </w:t>
+      </w:r>
+      <w:r>
+        <w:rPr>
+          <w:i/>
+          <w:lang w:val="en-US"/>
+        </w:rPr>
+        <w:t xml:space="preserve">ServerRemoteService </w:t>
+      </w:r>
+      <w:r>
+        <w:rPr>
+          <w:lang w:val="en-US"/>
+        </w:rPr>
+        <w:t xml:space="preserve">objects.  When a request data has been received, the </w:t>
+      </w:r>
+      <w:r>
+        <w:rPr>
+          <w:i/>
+          <w:lang w:val="en-US"/>
+        </w:rPr>
+        <w:t xml:space="preserve">Server </w:t>
+      </w:r>
+      <w:r>
+        <w:rPr>
+          <w:lang w:val="en-US"/>
+        </w:rPr>
+        <w:t xml:space="preserve">object </w:t>
+      </w:r>
+      <w:r>
+        <w:rPr>
+          <w:lang w:val="en-US"/>
+        </w:rPr>
+        <w:t>is notified</w:t>
+      </w:r>
+      <w:r>
+        <w:rPr>
+          <w:lang w:val="en-US"/>
+        </w:rPr>
+        <w:t xml:space="preserve"> by the </w:t>
+      </w:r>
+      <w:r>
+        <w:rPr>
+          <w:i/>
+          <w:lang w:val="en-US"/>
+        </w:rPr>
+        <w:t xml:space="preserve">ServerRemoteService </w:t>
+      </w:r>
+      <w:r>
+        <w:rPr>
+          <w:lang w:val="en-US"/>
+        </w:rPr>
+        <w:t xml:space="preserve"> associated with the request data. </w:t>
+      </w:r>
+      <w:r>
+        <w:rPr>
+          <w:lang w:val="en-US"/>
+        </w:rPr>
+        <w:t xml:space="preserve">Then the server assign the new task to a thread using the </w:t>
       </w:r>
       <w:r>
         <w:rPr>
@@ -4099,78 +4794,140 @@
       </w:r>
       <w:r>
         <w:rPr>
-          <w:lang w:val="en-US"/>
-        </w:rPr>
-        <w:t xml:space="preserve"> class.</w:t>
-      </w:r>
-      <w:r>
-        <w:rPr>
-          <w:lang w:val="en-US"/>
-        </w:rPr>
-        <w:t xml:space="preserve"> The </w:t>
-      </w:r>
-      <w:r>
-        <w:rPr>
-          <w:i/>
-          <w:lang w:val="en-US"/>
-        </w:rPr>
-        <w:t>ThreadManager</w:t>
-      </w:r>
-      <w:r>
-        <w:rPr>
-          <w:lang w:val="en-US"/>
-        </w:rPr>
-        <w:t xml:space="preserve"> implementes a thread pool.</w:t>
+          <w:i/>
+          <w:lang w:val="en-US"/>
+        </w:rPr>
+        <w:t>.</w:t>
       </w:r>
     </w:p>
     <w:p>
       <w:pPr>
         <w:rPr>
-          <w:i/>
-          <w:lang w:val="en-US"/>
-        </w:rPr>
-      </w:pPr>
-      <w:r>
-        <w:rPr>
-          <w:lang w:val="en-US"/>
-        </w:rPr>
-        <w:t xml:space="preserve">When a new task is assigned to a </w:t>
-      </w:r>
-      <w:r>
-        <w:rPr>
-          <w:i/>
-          <w:lang w:val="en-US"/>
-        </w:rPr>
-        <w:t>Threak</w:t>
-      </w:r>
-      <w:r>
-        <w:rPr>
-          <w:lang w:val="en-US"/>
-        </w:rPr>
-        <w:t xml:space="preserve">, it calls the function </w:t>
-      </w:r>
-      <w:r>
-        <w:rPr>
-          <w:i/>
-          <w:lang w:val="en-US"/>
-        </w:rPr>
-        <w:t>receiverRequest()</w:t>
-      </w:r>
-      <w:r>
-        <w:rPr>
-          <w:lang w:val="en-US"/>
-        </w:rPr>
-        <w:t>.</w:t>
+          <w:lang w:val="en-US"/>
+        </w:rPr>
+      </w:pPr>
+      <w:r>
+        <w:rPr>
+          <w:lang w:val="en-US"/>
+        </w:rPr>
+        <w:t xml:space="preserve">All threads, which have to be created for replies the client's requests, are managed by the </w:t>
+      </w:r>
+      <w:r>
+        <w:rPr>
+          <w:i/>
+          <w:lang w:val="en-US"/>
+        </w:rPr>
+        <w:t>ThreadManager</w:t>
+      </w:r>
+      <w:r>
+        <w:rPr>
+          <w:lang w:val="en-US"/>
+        </w:rPr>
+        <w:t xml:space="preserve"> class.</w:t>
+      </w:r>
+      <w:r>
+        <w:rPr>
+          <w:lang w:val="en-US"/>
+        </w:rPr>
+        <w:t xml:space="preserve"> The </w:t>
+      </w:r>
+      <w:r>
+        <w:rPr>
+          <w:i/>
+          <w:lang w:val="en-US"/>
+        </w:rPr>
+        <w:t>ThreadManager</w:t>
+      </w:r>
+      <w:r>
+        <w:rPr>
+          <w:lang w:val="en-US"/>
+        </w:rPr>
+        <w:t xml:space="preserve"> implementes a thread pool.</w:t>
       </w:r>
     </w:p>
     <w:p>
       <w:pPr>
+        <w:rPr>
+          <w:i/>
+          <w:lang w:val="en-US"/>
+        </w:rPr>
+      </w:pPr>
+      <w:r>
+        <w:rPr>
+          <w:lang w:val="en-US"/>
+        </w:rPr>
+        <w:t xml:space="preserve">When a new task is assigned to a </w:t>
+      </w:r>
+      <w:r>
+        <w:rPr>
+          <w:i/>
+          <w:lang w:val="en-US"/>
+        </w:rPr>
+        <w:t>Threa</w:t>
+      </w:r>
+      <w:r>
+        <w:rPr>
+          <w:i/>
+          <w:lang w:val="en-US"/>
+        </w:rPr>
+        <w:t>d</w:t>
+      </w:r>
+      <w:r>
+        <w:rPr>
+          <w:lang w:val="en-US"/>
+        </w:rPr>
+        <w:t xml:space="preserve">, it calls the function </w:t>
+      </w:r>
+      <w:proofErr w:type="gramStart"/>
+      <w:r>
+        <w:rPr>
+          <w:i/>
+          <w:lang w:val="en-US"/>
+        </w:rPr>
+        <w:t>receiverRequest(</w:t>
+      </w:r>
+      <w:proofErr w:type="gramEnd"/>
+      <w:r>
+        <w:rPr>
+          <w:i/>
+          <w:lang w:val="en-US"/>
+        </w:rPr>
+        <w:t>)</w:t>
+      </w:r>
+      <w:r>
+        <w:rPr>
+          <w:lang w:val="en-US"/>
+        </w:rPr>
+        <w:t>.</w:t>
+      </w:r>
+    </w:p>
+    <w:p>
+      <w:pPr>
+        <w:rPr>
+          <w:rFonts w:asciiTheme="majorHAnsi" w:eastAsiaTheme="majorEastAsia" w:hAnsiTheme="majorHAnsi" w:cstheme="majorBidi"/>
+          <w:b/>
+          <w:bCs/>
+          <w:color w:val="365F91" w:themeColor="accent1" w:themeShade="BF"/>
+          <w:sz w:val="28"/>
+          <w:szCs w:val="28"/>
+          <w:lang w:val="en-US"/>
+        </w:rPr>
+      </w:pPr>
+      <w:bookmarkStart w:id="9" w:name="_Toc239762436"/>
+      <w:r>
+        <w:rPr>
+          <w:lang w:val="en-US"/>
+        </w:rPr>
+        <w:br w:type="page"/>
+      </w:r>
+    </w:p>
+    <w:p>
+      <w:pPr>
         <w:pStyle w:val="Ttulo1"/>
         <w:rPr>
           <w:lang w:val="en-US"/>
         </w:rPr>
       </w:pPr>
-      <w:bookmarkStart w:id="9" w:name="_Toc239762436"/>
       <w:r>
         <w:rPr>
           <w:lang w:val="en-US"/>
@@ -4233,10 +4990,10 @@
     <w:p>
       <w:r>
         <w:object w:dxaOrig="13847" w:dyaOrig="17984">
-          <v:shape id="_x0000_i1027" type="#_x0000_t75" style="width:425pt;height:552pt" o:ole="">
+          <v:shape id="_x0000_i1026" type="#_x0000_t75" style="width:425pt;height:552.35pt" o:ole="">
             <v:imagedata r:id="rId14" o:title=""/>
           </v:shape>
-          <o:OLEObject Type="Embed" ProgID="Visio.Drawing.11" ShapeID="_x0000_i1027" DrawAspect="Content" ObjectID="_1313504723" r:id="rId15"/>
+          <o:OLEObject Type="Embed" ProgID="Visio.Drawing.11" ShapeID="_x0000_i1026" DrawAspect="Content" ObjectID="_1325615978" r:id="rId15"/>
         </w:object>
       </w:r>
     </w:p>
@@ -4275,10 +5032,10 @@
     <w:p>
       <w:r>
         <w:object w:dxaOrig="12372" w:dyaOrig="17732">
-          <v:shape id="_x0000_i1028" type="#_x0000_t75" style="width:425pt;height:609pt" o:ole="">
+          <v:shape id="_x0000_i1027" type="#_x0000_t75" style="width:425pt;height:609.3pt" o:ole="">
             <v:imagedata r:id="rId16" o:title=""/>
           </v:shape>
-          <o:OLEObject Type="Embed" ProgID="Visio.Drawing.11" ShapeID="_x0000_i1028" DrawAspect="Content" ObjectID="_1313504724" r:id="rId17"/>
+          <o:OLEObject Type="Embed" ProgID="Visio.Drawing.11" ShapeID="_x0000_i1027" DrawAspect="Content" ObjectID="_1325615979" r:id="rId17"/>
         </w:object>
       </w:r>
     </w:p>
@@ -4342,10 +5099,10 @@
       </w:pPr>
       <w:r>
         <w:object w:dxaOrig="2870" w:dyaOrig="1339">
-          <v:shape id="_x0000_i1029" type="#_x0000_t75" style="width:143pt;height:66.5pt" o:ole="">
+          <v:shape id="_x0000_i1028" type="#_x0000_t75" style="width:142.95pt;height:66.65pt" o:ole="">
             <v:imagedata r:id="rId18" o:title=""/>
           </v:shape>
-          <o:OLEObject Type="Embed" ProgID="Visio.Drawing.11" ShapeID="_x0000_i1029" DrawAspect="Content" ObjectID="_1313504725" r:id="rId19"/>
+          <o:OLEObject Type="Embed" ProgID="Visio.Drawing.11" ShapeID="_x0000_i1028" DrawAspect="Content" ObjectID="_1325615980" r:id="rId19"/>
         </w:object>
       </w:r>
     </w:p>
@@ -4444,10 +5201,10 @@
       </w:pPr>
       <w:r>
         <w:object w:dxaOrig="10413" w:dyaOrig="4825">
-          <v:shape id="_x0000_i1030" type="#_x0000_t75" style="width:424.5pt;height:196.5pt" o:ole="">
+          <v:shape id="_x0000_i1029" type="#_x0000_t75" style="width:424.5pt;height:196.65pt" o:ole="">
             <v:imagedata r:id="rId20" o:title=""/>
           </v:shape>
-          <o:OLEObject Type="Embed" ProgID="Visio.Drawing.11" ShapeID="_x0000_i1030" DrawAspect="Content" ObjectID="_1313504726" r:id="rId21"/>
+          <o:OLEObject Type="Embed" ProgID="Visio.Drawing.11" ShapeID="_x0000_i1029" DrawAspect="Content" ObjectID="_1325615981" r:id="rId21"/>
         </w:object>
       </w:r>
     </w:p>
@@ -5496,11 +6253,10 @@
   <w:abstractNum w:abstractNumId="11">
     <w:nsid w:val="063B30AA"/>
     <w:multiLevelType w:val="multilevel"/>
-    <w:tmpl w:val="90EAC716"/>
+    <w:tmpl w:val="42506B50"/>
     <w:lvl w:ilvl="0">
       <w:start w:val="1"/>
       <w:numFmt w:val="decimal"/>
-      <w:pStyle w:val="Ttulo1"/>
       <w:lvlText w:val="%1."/>
       <w:lvlJc w:val="left"/>
       <w:pPr>
@@ -5513,7 +6269,6 @@
     <w:lvl w:ilvl="1">
       <w:start w:val="1"/>
       <w:numFmt w:val="decimal"/>
-      <w:pStyle w:val="Ttulo2"/>
       <w:lvlText w:val="%1.%2."/>
       <w:lvlJc w:val="left"/>
       <w:pPr>
@@ -5526,7 +6281,6 @@
     <w:lvl w:ilvl="2">
       <w:start w:val="1"/>
       <w:numFmt w:val="decimal"/>
-      <w:pStyle w:val="Ttulo3"/>
       <w:lvlText w:val="%1.%2.%3."/>
       <w:lvlJc w:val="left"/>
       <w:pPr>
@@ -5954,6 +6708,119 @@
     </w:lvl>
   </w:abstractNum>
   <w:abstractNum w:abstractNumId="16">
+    <w:nsid w:val="328D164B"/>
+    <w:multiLevelType w:val="hybridMultilevel"/>
+    <w:tmpl w:val="C7FE0B0C"/>
+    <w:lvl w:ilvl="0" w:tplc="0C0A0001">
+      <w:start w:val="1"/>
+      <w:numFmt w:val="bullet"/>
+      <w:lvlText w:val=""/>
+      <w:lvlJc w:val="left"/>
+      <w:pPr>
+        <w:ind w:left="720" w:hanging="360"/>
+      </w:pPr>
+      <w:rPr>
+        <w:rFonts w:ascii="Symbol" w:hAnsi="Symbol" w:hint="default"/>
+      </w:rPr>
+    </w:lvl>
+    <w:lvl w:ilvl="1" w:tplc="0C0A0003" w:tentative="1">
+      <w:start w:val="1"/>
+      <w:numFmt w:val="bullet"/>
+      <w:lvlText w:val="o"/>
+      <w:lvlJc w:val="left"/>
+      <w:pPr>
+        <w:ind w:left="1440" w:hanging="360"/>
+      </w:pPr>
+      <w:rPr>
+        <w:rFonts w:ascii="Courier New" w:hAnsi="Courier New" w:cs="Courier New" w:hint="default"/>
+      </w:rPr>
+    </w:lvl>
+    <w:lvl w:ilvl="2" w:tplc="0C0A0005" w:tentative="1">
+      <w:start w:val="1"/>
+      <w:numFmt w:val="bullet"/>
+      <w:lvlText w:val=""/>
+      <w:lvlJc w:val="left"/>
+      <w:pPr>
+        <w:ind w:left="2160" w:hanging="360"/>
+      </w:pPr>
+      <w:rPr>
+        <w:rFonts w:ascii="Wingdings" w:hAnsi="Wingdings" w:hint="default"/>
+      </w:rPr>
+    </w:lvl>
+    <w:lvl w:ilvl="3" w:tplc="0C0A0001" w:tentative="1">
+      <w:start w:val="1"/>
+      <w:numFmt w:val="bullet"/>
+      <w:lvlText w:val=""/>
+      <w:lvlJc w:val="left"/>
+      <w:pPr>
+        <w:ind w:left="2880" w:hanging="360"/>
+      </w:pPr>
+      <w:rPr>
+        <w:rFonts w:ascii="Symbol" w:hAnsi="Symbol" w:hint="default"/>
+      </w:rPr>
+    </w:lvl>
+    <w:lvl w:ilvl="4" w:tplc="0C0A0003" w:tentative="1">
+      <w:start w:val="1"/>
+      <w:numFmt w:val="bullet"/>
+      <w:lvlText w:val="o"/>
+      <w:lvlJc w:val="left"/>
+      <w:pPr>
+        <w:ind w:left="3600" w:hanging="360"/>
+      </w:pPr>
+      <w:rPr>
+        <w:rFonts w:ascii="Courier New" w:hAnsi="Courier New" w:cs="Courier New" w:hint="default"/>
+      </w:rPr>
+    </w:lvl>
+    <w:lvl w:ilvl="5" w:tplc="0C0A0005" w:tentative="1">
+      <w:start w:val="1"/>
+      <w:numFmt w:val="bullet"/>
+      <w:lvlText w:val=""/>
+      <w:lvlJc w:val="left"/>
+      <w:pPr>
+        <w:ind w:left="4320" w:hanging="360"/>
+      </w:pPr>
+      <w:rPr>
+        <w:rFonts w:ascii="Wingdings" w:hAnsi="Wingdings" w:hint="default"/>
+      </w:rPr>
+    </w:lvl>
+    <w:lvl w:ilvl="6" w:tplc="0C0A0001" w:tentative="1">
+      <w:start w:val="1"/>
+      <w:numFmt w:val="bullet"/>
+      <w:lvlText w:val=""/>
+      <w:lvlJc w:val="left"/>
+      <w:pPr>
+        <w:ind w:left="5040" w:hanging="360"/>
+      </w:pPr>
+      <w:rPr>
+        <w:rFonts w:ascii="Symbol" w:hAnsi="Symbol" w:hint="default"/>
+      </w:rPr>
+    </w:lvl>
+    <w:lvl w:ilvl="7" w:tplc="0C0A0003" w:tentative="1">
+      <w:start w:val="1"/>
+      <w:numFmt w:val="bullet"/>
+      <w:lvlText w:val="o"/>
+      <w:lvlJc w:val="left"/>
+      <w:pPr>
+        <w:ind w:left="5760" w:hanging="360"/>
+      </w:pPr>
+      <w:rPr>
+        <w:rFonts w:ascii="Courier New" w:hAnsi="Courier New" w:cs="Courier New" w:hint="default"/>
+      </w:rPr>
+    </w:lvl>
+    <w:lvl w:ilvl="8" w:tplc="0C0A0005" w:tentative="1">
+      <w:start w:val="1"/>
+      <w:numFmt w:val="bullet"/>
+      <w:lvlText w:val=""/>
+      <w:lvlJc w:val="left"/>
+      <w:pPr>
+        <w:ind w:left="6480" w:hanging="360"/>
+      </w:pPr>
+      <w:rPr>
+        <w:rFonts w:ascii="Wingdings" w:hAnsi="Wingdings" w:hint="default"/>
+      </w:rPr>
+    </w:lvl>
+  </w:abstractNum>
+  <w:abstractNum w:abstractNumId="17">
     <w:nsid w:val="3E5B5704"/>
     <w:multiLevelType w:val="multilevel"/>
     <w:tmpl w:val="0C0A001F"/>
@@ -6039,7 +6906,7 @@
       </w:pPr>
     </w:lvl>
   </w:abstractNum>
-  <w:abstractNum w:abstractNumId="17">
+  <w:abstractNum w:abstractNumId="18">
     <w:nsid w:val="45047E1E"/>
     <w:multiLevelType w:val="multilevel"/>
     <w:tmpl w:val="0C0A001D"/>
@@ -6125,7 +6992,7 @@
       </w:pPr>
     </w:lvl>
   </w:abstractNum>
-  <w:abstractNum w:abstractNumId="18">
+  <w:abstractNum w:abstractNumId="19">
     <w:nsid w:val="4FBC34E5"/>
     <w:multiLevelType w:val="multilevel"/>
     <w:tmpl w:val="0C0A001D"/>
@@ -6211,7 +7078,102 @@
       </w:pPr>
     </w:lvl>
   </w:abstractNum>
-  <w:abstractNum w:abstractNumId="19">
+  <w:abstractNum w:abstractNumId="20">
+    <w:nsid w:val="532D3495"/>
+    <w:multiLevelType w:val="multilevel"/>
+    <w:tmpl w:val="0C0A0025"/>
+    <w:lvl w:ilvl="0">
+      <w:start w:val="1"/>
+      <w:numFmt w:val="decimal"/>
+      <w:pStyle w:val="Ttulo1"/>
+      <w:lvlText w:val="%1"/>
+      <w:lvlJc w:val="left"/>
+      <w:pPr>
+        <w:ind w:left="432" w:hanging="432"/>
+      </w:pPr>
+    </w:lvl>
+    <w:lvl w:ilvl="1">
+      <w:start w:val="1"/>
+      <w:numFmt w:val="decimal"/>
+      <w:pStyle w:val="Ttulo2"/>
+      <w:lvlText w:val="%1.%2"/>
+      <w:lvlJc w:val="left"/>
+      <w:pPr>
+        <w:ind w:left="576" w:hanging="576"/>
+      </w:pPr>
+    </w:lvl>
+    <w:lvl w:ilvl="2">
+      <w:start w:val="1"/>
+      <w:numFmt w:val="decimal"/>
+      <w:pStyle w:val="Ttulo3"/>
+      <w:lvlText w:val="%1.%2.%3"/>
+      <w:lvlJc w:val="left"/>
+      <w:pPr>
+        <w:ind w:left="720" w:hanging="720"/>
+      </w:pPr>
+    </w:lvl>
+    <w:lvl w:ilvl="3">
+      <w:start w:val="1"/>
+      <w:numFmt w:val="decimal"/>
+      <w:pStyle w:val="Ttulo4"/>
+      <w:lvlText w:val="%1.%2.%3.%4"/>
+      <w:lvlJc w:val="left"/>
+      <w:pPr>
+        <w:ind w:left="864" w:hanging="864"/>
+      </w:pPr>
+    </w:lvl>
+    <w:lvl w:ilvl="4">
+      <w:start w:val="1"/>
+      <w:numFmt w:val="decimal"/>
+      <w:pStyle w:val="Ttulo5"/>
+      <w:lvlText w:val="%1.%2.%3.%4.%5"/>
+      <w:lvlJc w:val="left"/>
+      <w:pPr>
+        <w:ind w:left="1008" w:hanging="1008"/>
+      </w:pPr>
+    </w:lvl>
+    <w:lvl w:ilvl="5">
+      <w:start w:val="1"/>
+      <w:numFmt w:val="decimal"/>
+      <w:pStyle w:val="Ttulo6"/>
+      <w:lvlText w:val="%1.%2.%3.%4.%5.%6"/>
+      <w:lvlJc w:val="left"/>
+      <w:pPr>
+        <w:ind w:left="1152" w:hanging="1152"/>
+      </w:pPr>
+    </w:lvl>
+    <w:lvl w:ilvl="6">
+      <w:start w:val="1"/>
+      <w:numFmt w:val="decimal"/>
+      <w:pStyle w:val="Ttulo7"/>
+      <w:lvlText w:val="%1.%2.%3.%4.%5.%6.%7"/>
+      <w:lvlJc w:val="left"/>
+      <w:pPr>
+        <w:ind w:left="1296" w:hanging="1296"/>
+      </w:pPr>
+    </w:lvl>
+    <w:lvl w:ilvl="7">
+      <w:start w:val="1"/>
+      <w:numFmt w:val="decimal"/>
+      <w:pStyle w:val="Ttulo8"/>
+      <w:lvlText w:val="%1.%2.%3.%4.%5.%6.%7.%8"/>
+      <w:lvlJc w:val="left"/>
+      <w:pPr>
+        <w:ind w:left="1440" w:hanging="1440"/>
+      </w:pPr>
+    </w:lvl>
+    <w:lvl w:ilvl="8">
+      <w:start w:val="1"/>
+      <w:numFmt w:val="decimal"/>
+      <w:pStyle w:val="Ttulo9"/>
+      <w:lvlText w:val="%1.%2.%3.%4.%5.%6.%7.%8.%9"/>
+      <w:lvlJc w:val="left"/>
+      <w:pPr>
+        <w:ind w:left="1584" w:hanging="1584"/>
+      </w:pPr>
+    </w:lvl>
+  </w:abstractNum>
+  <w:abstractNum w:abstractNumId="21">
     <w:nsid w:val="60F2014B"/>
     <w:multiLevelType w:val="hybridMultilevel"/>
     <w:tmpl w:val="10968E22"/>
@@ -6324,7 +7286,7 @@
       </w:rPr>
     </w:lvl>
   </w:abstractNum>
-  <w:abstractNum w:abstractNumId="20">
+  <w:abstractNum w:abstractNumId="22">
     <w:nsid w:val="62BE596B"/>
     <w:multiLevelType w:val="multilevel"/>
     <w:tmpl w:val="0C0A001F"/>
@@ -6410,7 +7372,7 @@
       </w:pPr>
     </w:lvl>
   </w:abstractNum>
-  <w:abstractNum w:abstractNumId="21">
+  <w:abstractNum w:abstractNumId="23">
     <w:nsid w:val="6BD21B51"/>
     <w:multiLevelType w:val="multilevel"/>
     <w:tmpl w:val="0C0A001D"/>
@@ -6496,7 +7458,7 @@
       </w:pPr>
     </w:lvl>
   </w:abstractNum>
-  <w:abstractNum w:abstractNumId="22">
+  <w:abstractNum w:abstractNumId="24">
     <w:nsid w:val="748553D3"/>
     <w:multiLevelType w:val="hybridMultilevel"/>
     <w:tmpl w:val="345288A0"/>
@@ -6667,13 +7629,13 @@
     </w:lvlOverride>
   </w:num>
   <w:num w:numId="17">
-    <w:abstractNumId w:val="16"/>
+    <w:abstractNumId w:val="17"/>
   </w:num>
   <w:num w:numId="18">
-    <w:abstractNumId w:val="18"/>
+    <w:abstractNumId w:val="19"/>
   </w:num>
   <w:num w:numId="19">
-    <w:abstractNumId w:val="17"/>
+    <w:abstractNumId w:val="18"/>
   </w:num>
   <w:num w:numId="20">
     <w:abstractNumId w:val="14"/>
@@ -6682,10 +7644,10 @@
     <w:abstractNumId w:val="12"/>
   </w:num>
   <w:num w:numId="22">
-    <w:abstractNumId w:val="20"/>
+    <w:abstractNumId w:val="22"/>
   </w:num>
   <w:num w:numId="23">
-    <w:abstractNumId w:val="21"/>
+    <w:abstractNumId w:val="23"/>
   </w:num>
   <w:num w:numId="24">
     <w:abstractNumId w:val="11"/>
@@ -6781,10 +7743,16 @@
     </w:lvlOverride>
   </w:num>
   <w:num w:numId="28">
-    <w:abstractNumId w:val="22"/>
+    <w:abstractNumId w:val="24"/>
   </w:num>
   <w:num w:numId="29">
-    <w:abstractNumId w:val="19"/>
+    <w:abstractNumId w:val="21"/>
+  </w:num>
+  <w:num w:numId="30">
+    <w:abstractNumId w:val="20"/>
+  </w:num>
+  <w:num w:numId="31">
+    <w:abstractNumId w:val="16"/>
   </w:num>
 </w:numbering>
 </file>
@@ -6962,7 +7930,7 @@
       <w:keepNext/>
       <w:keepLines/>
       <w:numPr>
-        <w:numId w:val="24"/>
+        <w:numId w:val="30"/>
       </w:numPr>
       <w:spacing w:before="480" w:after="0"/>
       <w:outlineLvl w:val="0"/>
@@ -6990,7 +7958,7 @@
       <w:keepLines/>
       <w:numPr>
         <w:ilvl w:val="1"/>
-        <w:numId w:val="24"/>
+        <w:numId w:val="30"/>
       </w:numPr>
       <w:spacing w:before="200" w:after="0"/>
       <w:outlineLvl w:val="1"/>
@@ -7018,7 +7986,7 @@
       <w:keepLines/>
       <w:numPr>
         <w:ilvl w:val="2"/>
-        <w:numId w:val="24"/>
+        <w:numId w:val="30"/>
       </w:numPr>
       <w:spacing w:before="200" w:after="0"/>
       <w:outlineLvl w:val="2"/>
@@ -7030,10 +7998,172 @@
       <w:color w:val="4F81BD" w:themeColor="accent1"/>
     </w:rPr>
   </w:style>
+  <w:style w:type="paragraph" w:styleId="Ttulo4">
+    <w:name w:val="heading 4"/>
+    <w:basedOn w:val="Normal"/>
+    <w:next w:val="Normal"/>
+    <w:link w:val="Ttulo4Car"/>
+    <w:uiPriority w:val="9"/>
+    <w:unhideWhenUsed/>
+    <w:qFormat/>
+    <w:rsid w:val="00D753D1"/>
+    <w:pPr>
+      <w:keepNext/>
+      <w:keepLines/>
+      <w:numPr>
+        <w:ilvl w:val="3"/>
+        <w:numId w:val="30"/>
+      </w:numPr>
+      <w:spacing w:before="200" w:after="0"/>
+      <w:outlineLvl w:val="3"/>
+    </w:pPr>
+    <w:rPr>
+      <w:rFonts w:asciiTheme="majorHAnsi" w:eastAsiaTheme="majorEastAsia" w:hAnsiTheme="majorHAnsi" w:cstheme="majorBidi"/>
+      <w:b/>
+      <w:bCs/>
+      <w:i/>
+      <w:iCs/>
+      <w:color w:val="4F81BD" w:themeColor="accent1"/>
+    </w:rPr>
+  </w:style>
+  <w:style w:type="paragraph" w:styleId="Ttulo5">
+    <w:name w:val="heading 5"/>
+    <w:basedOn w:val="Normal"/>
+    <w:next w:val="Normal"/>
+    <w:link w:val="Ttulo5Car"/>
+    <w:uiPriority w:val="9"/>
+    <w:semiHidden/>
+    <w:unhideWhenUsed/>
+    <w:qFormat/>
+    <w:rsid w:val="00D753D1"/>
+    <w:pPr>
+      <w:keepNext/>
+      <w:keepLines/>
+      <w:numPr>
+        <w:ilvl w:val="4"/>
+        <w:numId w:val="30"/>
+      </w:numPr>
+      <w:spacing w:before="200" w:after="0"/>
+      <w:outlineLvl w:val="4"/>
+    </w:pPr>
+    <w:rPr>
+      <w:rFonts w:asciiTheme="majorHAnsi" w:eastAsiaTheme="majorEastAsia" w:hAnsiTheme="majorHAnsi" w:cstheme="majorBidi"/>
+      <w:color w:val="243F60" w:themeColor="accent1" w:themeShade="7F"/>
+    </w:rPr>
+  </w:style>
+  <w:style w:type="paragraph" w:styleId="Ttulo6">
+    <w:name w:val="heading 6"/>
+    <w:basedOn w:val="Normal"/>
+    <w:next w:val="Normal"/>
+    <w:link w:val="Ttulo6Car"/>
+    <w:uiPriority w:val="9"/>
+    <w:semiHidden/>
+    <w:unhideWhenUsed/>
+    <w:qFormat/>
+    <w:rsid w:val="00D753D1"/>
+    <w:pPr>
+      <w:keepNext/>
+      <w:keepLines/>
+      <w:numPr>
+        <w:ilvl w:val="5"/>
+        <w:numId w:val="30"/>
+      </w:numPr>
+      <w:spacing w:before="200" w:after="0"/>
+      <w:outlineLvl w:val="5"/>
+    </w:pPr>
+    <w:rPr>
+      <w:rFonts w:asciiTheme="majorHAnsi" w:eastAsiaTheme="majorEastAsia" w:hAnsiTheme="majorHAnsi" w:cstheme="majorBidi"/>
+      <w:i/>
+      <w:iCs/>
+      <w:color w:val="243F60" w:themeColor="accent1" w:themeShade="7F"/>
+    </w:rPr>
+  </w:style>
+  <w:style w:type="paragraph" w:styleId="Ttulo7">
+    <w:name w:val="heading 7"/>
+    <w:basedOn w:val="Normal"/>
+    <w:next w:val="Normal"/>
+    <w:link w:val="Ttulo7Car"/>
+    <w:uiPriority w:val="9"/>
+    <w:semiHidden/>
+    <w:unhideWhenUsed/>
+    <w:qFormat/>
+    <w:rsid w:val="00D753D1"/>
+    <w:pPr>
+      <w:keepNext/>
+      <w:keepLines/>
+      <w:numPr>
+        <w:ilvl w:val="6"/>
+        <w:numId w:val="30"/>
+      </w:numPr>
+      <w:spacing w:before="200" w:after="0"/>
+      <w:outlineLvl w:val="6"/>
+    </w:pPr>
+    <w:rPr>
+      <w:rFonts w:asciiTheme="majorHAnsi" w:eastAsiaTheme="majorEastAsia" w:hAnsiTheme="majorHAnsi" w:cstheme="majorBidi"/>
+      <w:i/>
+      <w:iCs/>
+      <w:color w:val="404040" w:themeColor="text1" w:themeTint="BF"/>
+    </w:rPr>
+  </w:style>
+  <w:style w:type="paragraph" w:styleId="Ttulo8">
+    <w:name w:val="heading 8"/>
+    <w:basedOn w:val="Normal"/>
+    <w:next w:val="Normal"/>
+    <w:link w:val="Ttulo8Car"/>
+    <w:uiPriority w:val="9"/>
+    <w:semiHidden/>
+    <w:unhideWhenUsed/>
+    <w:qFormat/>
+    <w:rsid w:val="00D753D1"/>
+    <w:pPr>
+      <w:keepNext/>
+      <w:keepLines/>
+      <w:numPr>
+        <w:ilvl w:val="7"/>
+        <w:numId w:val="30"/>
+      </w:numPr>
+      <w:spacing w:before="200" w:after="0"/>
+      <w:outlineLvl w:val="7"/>
+    </w:pPr>
+    <w:rPr>
+      <w:rFonts w:asciiTheme="majorHAnsi" w:eastAsiaTheme="majorEastAsia" w:hAnsiTheme="majorHAnsi" w:cstheme="majorBidi"/>
+      <w:color w:val="404040" w:themeColor="text1" w:themeTint="BF"/>
+      <w:sz w:val="20"/>
+      <w:szCs w:val="20"/>
+    </w:rPr>
+  </w:style>
+  <w:style w:type="paragraph" w:styleId="Ttulo9">
+    <w:name w:val="heading 9"/>
+    <w:basedOn w:val="Normal"/>
+    <w:next w:val="Normal"/>
+    <w:link w:val="Ttulo9Car"/>
+    <w:uiPriority w:val="9"/>
+    <w:semiHidden/>
+    <w:unhideWhenUsed/>
+    <w:qFormat/>
+    <w:rsid w:val="00D753D1"/>
+    <w:pPr>
+      <w:keepNext/>
+      <w:keepLines/>
+      <w:numPr>
+        <w:ilvl w:val="8"/>
+        <w:numId w:val="30"/>
+      </w:numPr>
+      <w:spacing w:before="200" w:after="0"/>
+      <w:outlineLvl w:val="8"/>
+    </w:pPr>
+    <w:rPr>
+      <w:rFonts w:asciiTheme="majorHAnsi" w:eastAsiaTheme="majorEastAsia" w:hAnsiTheme="majorHAnsi" w:cstheme="majorBidi"/>
+      <w:i/>
+      <w:iCs/>
+      <w:color w:val="404040" w:themeColor="text1" w:themeTint="BF"/>
+      <w:sz w:val="20"/>
+      <w:szCs w:val="20"/>
+    </w:rPr>
+  </w:style>
   <w:style w:type="character" w:default="1" w:styleId="Fuentedeprrafopredeter">
     <w:name w:val="Default Paragraph Font"/>
     <w:uiPriority w:val="1"/>
-    <w:semiHidden/>
     <w:unhideWhenUsed/>
   </w:style>
   <w:style w:type="table" w:default="1" w:styleId="Tablanormal">
@@ -7305,6 +8435,100 @@
     <w:pPr>
       <w:ind w:left="720"/>
       <w:contextualSpacing/>
+    </w:pPr>
+  </w:style>
+  <w:style w:type="character" w:customStyle="1" w:styleId="Ttulo4Car">
+    <w:name w:val="Título 4 Car"/>
+    <w:basedOn w:val="Fuentedeprrafopredeter"/>
+    <w:link w:val="Ttulo4"/>
+    <w:uiPriority w:val="9"/>
+    <w:rsid w:val="00D753D1"/>
+    <w:rPr>
+      <w:rFonts w:asciiTheme="majorHAnsi" w:eastAsiaTheme="majorEastAsia" w:hAnsiTheme="majorHAnsi" w:cstheme="majorBidi"/>
+      <w:b/>
+      <w:bCs/>
+      <w:i/>
+      <w:iCs/>
+      <w:color w:val="4F81BD" w:themeColor="accent1"/>
+    </w:rPr>
+  </w:style>
+  <w:style w:type="character" w:customStyle="1" w:styleId="Ttulo5Car">
+    <w:name w:val="Título 5 Car"/>
+    <w:basedOn w:val="Fuentedeprrafopredeter"/>
+    <w:link w:val="Ttulo5"/>
+    <w:uiPriority w:val="9"/>
+    <w:semiHidden/>
+    <w:rsid w:val="00D753D1"/>
+    <w:rPr>
+      <w:rFonts w:asciiTheme="majorHAnsi" w:eastAsiaTheme="majorEastAsia" w:hAnsiTheme="majorHAnsi" w:cstheme="majorBidi"/>
+      <w:color w:val="243F60" w:themeColor="accent1" w:themeShade="7F"/>
+    </w:rPr>
+  </w:style>
+  <w:style w:type="character" w:customStyle="1" w:styleId="Ttulo6Car">
+    <w:name w:val="Título 6 Car"/>
+    <w:basedOn w:val="Fuentedeprrafopredeter"/>
+    <w:link w:val="Ttulo6"/>
+    <w:uiPriority w:val="9"/>
+    <w:semiHidden/>
+    <w:rsid w:val="00D753D1"/>
+    <w:rPr>
+      <w:rFonts w:asciiTheme="majorHAnsi" w:eastAsiaTheme="majorEastAsia" w:hAnsiTheme="majorHAnsi" w:cstheme="majorBidi"/>
+      <w:i/>
+      <w:iCs/>
+      <w:color w:val="243F60" w:themeColor="accent1" w:themeShade="7F"/>
+    </w:rPr>
+  </w:style>
+  <w:style w:type="character" w:customStyle="1" w:styleId="Ttulo7Car">
+    <w:name w:val="Título 7 Car"/>
+    <w:basedOn w:val="Fuentedeprrafopredeter"/>
+    <w:link w:val="Ttulo7"/>
+    <w:uiPriority w:val="9"/>
+    <w:semiHidden/>
+    <w:rsid w:val="00D753D1"/>
+    <w:rPr>
+      <w:rFonts w:asciiTheme="majorHAnsi" w:eastAsiaTheme="majorEastAsia" w:hAnsiTheme="majorHAnsi" w:cstheme="majorBidi"/>
+      <w:i/>
+      <w:iCs/>
+      <w:color w:val="404040" w:themeColor="text1" w:themeTint="BF"/>
+    </w:rPr>
+  </w:style>
+  <w:style w:type="character" w:customStyle="1" w:styleId="Ttulo8Car">
+    <w:name w:val="Título 8 Car"/>
+    <w:basedOn w:val="Fuentedeprrafopredeter"/>
+    <w:link w:val="Ttulo8"/>
+    <w:uiPriority w:val="9"/>
+    <w:semiHidden/>
+    <w:rsid w:val="00D753D1"/>
+    <w:rPr>
+      <w:rFonts w:asciiTheme="majorHAnsi" w:eastAsiaTheme="majorEastAsia" w:hAnsiTheme="majorHAnsi" w:cstheme="majorBidi"/>
+      <w:color w:val="404040" w:themeColor="text1" w:themeTint="BF"/>
+      <w:sz w:val="20"/>
+      <w:szCs w:val="20"/>
+    </w:rPr>
+  </w:style>
+  <w:style w:type="character" w:customStyle="1" w:styleId="Ttulo9Car">
+    <w:name w:val="Título 9 Car"/>
+    <w:basedOn w:val="Fuentedeprrafopredeter"/>
+    <w:link w:val="Ttulo9"/>
+    <w:uiPriority w:val="9"/>
+    <w:semiHidden/>
+    <w:rsid w:val="00D753D1"/>
+    <w:rPr>
+      <w:rFonts w:asciiTheme="majorHAnsi" w:eastAsiaTheme="majorEastAsia" w:hAnsiTheme="majorHAnsi" w:cstheme="majorBidi"/>
+      <w:i/>
+      <w:iCs/>
+      <w:color w:val="404040" w:themeColor="text1" w:themeTint="BF"/>
+      <w:sz w:val="20"/>
+      <w:szCs w:val="20"/>
+    </w:rPr>
+  </w:style>
+  <w:style w:type="paragraph" w:styleId="Sinespaciado">
+    <w:name w:val="No Spacing"/>
+    <w:uiPriority w:val="1"/>
+    <w:qFormat/>
+    <w:rsid w:val="00D753D1"/>
+    <w:pPr>
+      <w:spacing w:after="0" w:line="240" w:lineRule="auto"/>
     </w:pPr>
   </w:style>
 </w:styles>
@@ -7598,7 +8822,7 @@
 </file>
 
 <file path=customXml/itemProps1.xml><?xml version="1.0" encoding="utf-8"?>
-<ds:datastoreItem xmlns:ds="http://schemas.openxmlformats.org/officeDocument/2006/customXml" ds:itemID="{AB76BE54-977E-4355-AFD1-85958A1E10B6}">
+<ds:datastoreItem xmlns:ds="http://schemas.openxmlformats.org/officeDocument/2006/customXml" ds:itemID="{F9BEF2AF-5831-4908-B2BE-3517A8A99F54}">
   <ds:schemaRefs>
     <ds:schemaRef ds:uri="http://schemas.openxmlformats.org/officeDocument/2006/bibliography"/>
   </ds:schemaRefs>

</xml_diff>

<commit_message>
Handle spaces in NDDSHOME options after IDL file name are not ignored any more...
</commit_message>
<xml_diff>
--- a/doc/DDS Client-Server - Detailed Design.docx
+++ b/doc/DDS Client-Server - Detailed Design.docx
@@ -78,14 +78,14 @@
           <w:r>
             <w:fldChar w:fldCharType="separate"/>
           </w:r>
-          <w:hyperlink w:anchor="_Toc239762427" w:history="1">
+          <w:hyperlink w:anchor="_Toc251874834" w:history="1">
             <w:r>
               <w:rPr>
                 <w:rStyle w:val="Hipervnculo"/>
                 <w:noProof/>
                 <w:lang w:val="en-US"/>
               </w:rPr>
-              <w:t>1.</w:t>
+              <w:t>1</w:t>
             </w:r>
             <w:r>
               <w:rPr>
@@ -122,7 +122,7 @@
                 <w:noProof/>
                 <w:webHidden/>
               </w:rPr>
-              <w:instrText xml:space="preserve"> PAGEREF _Toc239762427 \h </w:instrText>
+              <w:instrText xml:space="preserve"> PAGEREF _Toc251874834 \h </w:instrText>
             </w:r>
             <w:r>
               <w:rPr>
@@ -166,7 +166,7 @@
               <w:lang w:eastAsia="es-ES"/>
             </w:rPr>
           </w:pPr>
-          <w:hyperlink w:anchor="_Toc239762428" w:history="1">
+          <w:hyperlink w:anchor="_Toc251874835" w:history="1">
             <w:r>
               <w:rPr>
                 <w:rStyle w:val="Hipervnculo"/>
@@ -210,7 +210,7 @@
                 <w:noProof/>
                 <w:webHidden/>
               </w:rPr>
-              <w:instrText xml:space="preserve"> PAGEREF _Toc239762428 \h </w:instrText>
+              <w:instrText xml:space="preserve"> PAGEREF _Toc251874835 \h </w:instrText>
             </w:r>
             <w:r>
               <w:rPr>
@@ -254,14 +254,14 @@
               <w:lang w:eastAsia="es-ES"/>
             </w:rPr>
           </w:pPr>
-          <w:hyperlink w:anchor="_Toc239762429" w:history="1">
+          <w:hyperlink w:anchor="_Toc251874836" w:history="1">
             <w:r>
               <w:rPr>
                 <w:rStyle w:val="Hipervnculo"/>
                 <w:noProof/>
                 <w:lang w:val="en-US"/>
               </w:rPr>
-              <w:t>1.2.</w:t>
+              <w:t>1.1</w:t>
             </w:r>
             <w:r>
               <w:rPr>
@@ -298,7 +298,7 @@
                 <w:noProof/>
                 <w:webHidden/>
               </w:rPr>
-              <w:instrText xml:space="preserve"> PAGEREF _Toc239762429 \h </w:instrText>
+              <w:instrText xml:space="preserve"> PAGEREF _Toc251874836 \h </w:instrText>
             </w:r>
             <w:r>
               <w:rPr>
@@ -342,14 +342,14 @@
               <w:lang w:eastAsia="es-ES"/>
             </w:rPr>
           </w:pPr>
-          <w:hyperlink w:anchor="_Toc239762430" w:history="1">
+          <w:hyperlink w:anchor="_Toc251874837" w:history="1">
             <w:r>
               <w:rPr>
                 <w:rStyle w:val="Hipervnculo"/>
                 <w:noProof/>
                 <w:lang w:val="en-US"/>
               </w:rPr>
-              <w:t>1.3.</w:t>
+              <w:t>1.2</w:t>
             </w:r>
             <w:r>
               <w:rPr>
@@ -386,7 +386,7 @@
                 <w:noProof/>
                 <w:webHidden/>
               </w:rPr>
-              <w:instrText xml:space="preserve"> PAGEREF _Toc239762430 \h </w:instrText>
+              <w:instrText xml:space="preserve"> PAGEREF _Toc251874837 \h </w:instrText>
             </w:r>
             <w:r>
               <w:rPr>
@@ -430,14 +430,14 @@
               <w:lang w:eastAsia="es-ES"/>
             </w:rPr>
           </w:pPr>
-          <w:hyperlink w:anchor="_Toc239762431" w:history="1">
+          <w:hyperlink w:anchor="_Toc251874838" w:history="1">
             <w:r>
               <w:rPr>
                 <w:rStyle w:val="Hipervnculo"/>
                 <w:noProof/>
                 <w:lang w:val="en-US"/>
               </w:rPr>
-              <w:t>1.4.</w:t>
+              <w:t>1.3</w:t>
             </w:r>
             <w:r>
               <w:rPr>
@@ -474,7 +474,7 @@
                 <w:noProof/>
                 <w:webHidden/>
               </w:rPr>
-              <w:instrText xml:space="preserve"> PAGEREF _Toc239762431 \h </w:instrText>
+              <w:instrText xml:space="preserve"> PAGEREF _Toc251874838 \h </w:instrText>
             </w:r>
             <w:r>
               <w:rPr>
@@ -518,14 +518,14 @@
               <w:lang w:eastAsia="es-ES"/>
             </w:rPr>
           </w:pPr>
-          <w:hyperlink w:anchor="_Toc239762432" w:history="1">
+          <w:hyperlink w:anchor="_Toc251874839" w:history="1">
             <w:r>
               <w:rPr>
                 <w:rStyle w:val="Hipervnculo"/>
                 <w:noProof/>
                 <w:lang w:val="en-US"/>
               </w:rPr>
-              <w:t>2.</w:t>
+              <w:t>2</w:t>
             </w:r>
             <w:r>
               <w:rPr>
@@ -577,7 +577,7 @@
                 <w:noProof/>
                 <w:webHidden/>
               </w:rPr>
-              <w:instrText xml:space="preserve"> PAGEREF _Toc239762432 \h </w:instrText>
+              <w:instrText xml:space="preserve"> PAGEREF _Toc251874839 \h </w:instrText>
             </w:r>
             <w:r>
               <w:rPr>
@@ -621,14 +621,14 @@
               <w:lang w:eastAsia="es-ES"/>
             </w:rPr>
           </w:pPr>
-          <w:hyperlink w:anchor="_Toc239762433" w:history="1">
+          <w:hyperlink w:anchor="_Toc251874840" w:history="1">
             <w:r>
               <w:rPr>
                 <w:rStyle w:val="Hipervnculo"/>
                 <w:noProof/>
                 <w:lang w:val="en-US"/>
               </w:rPr>
-              <w:t>2.1.</w:t>
+              <w:t>2.1</w:t>
             </w:r>
             <w:r>
               <w:rPr>
@@ -665,7 +665,7 @@
                 <w:noProof/>
                 <w:webHidden/>
               </w:rPr>
-              <w:instrText xml:space="preserve"> PAGEREF _Toc239762433 \h </w:instrText>
+              <w:instrText xml:space="preserve"> PAGEREF _Toc251874840 \h </w:instrText>
             </w:r>
             <w:r>
               <w:rPr>
@@ -709,14 +709,14 @@
               <w:lang w:eastAsia="es-ES"/>
             </w:rPr>
           </w:pPr>
-          <w:hyperlink w:anchor="_Toc239762434" w:history="1">
+          <w:hyperlink w:anchor="_Toc251874841" w:history="1">
             <w:r>
               <w:rPr>
                 <w:rStyle w:val="Hipervnculo"/>
                 <w:noProof/>
                 <w:lang w:val="en-US"/>
               </w:rPr>
-              <w:t>2.2.</w:t>
+              <w:t>2.2</w:t>
             </w:r>
             <w:r>
               <w:rPr>
@@ -753,7 +753,7 @@
                 <w:noProof/>
                 <w:webHidden/>
               </w:rPr>
-              <w:instrText xml:space="preserve"> PAGEREF _Toc239762434 \h </w:instrText>
+              <w:instrText xml:space="preserve"> PAGEREF _Toc251874841 \h </w:instrText>
             </w:r>
             <w:r>
               <w:rPr>
@@ -774,6 +774,94 @@
                 <w:webHidden/>
               </w:rPr>
               <w:t>3</w:t>
+            </w:r>
+            <w:r>
+              <w:rPr>
+                <w:noProof/>
+                <w:webHidden/>
+              </w:rPr>
+              <w:fldChar w:fldCharType="end"/>
+            </w:r>
+          </w:hyperlink>
+        </w:p>
+        <w:p>
+          <w:pPr>
+            <w:pStyle w:val="TDC3"/>
+            <w:tabs>
+              <w:tab w:val="left" w:pos="1320"/>
+              <w:tab w:val="right" w:leader="dot" w:pos="8494"/>
+            </w:tabs>
+            <w:rPr>
+              <w:rFonts w:eastAsiaTheme="minorEastAsia"/>
+              <w:noProof/>
+              <w:lang w:eastAsia="es-ES"/>
+            </w:rPr>
+          </w:pPr>
+          <w:hyperlink w:anchor="_Toc251874842" w:history="1">
+            <w:r>
+              <w:rPr>
+                <w:rStyle w:val="Hipervnculo"/>
+                <w:noProof/>
+                <w:lang w:val="en-US"/>
+              </w:rPr>
+              <w:t>2.2.1</w:t>
+            </w:r>
+            <w:r>
+              <w:rPr>
+                <w:rFonts w:eastAsiaTheme="minorEastAsia"/>
+                <w:noProof/>
+                <w:lang w:eastAsia="es-ES"/>
+              </w:rPr>
+              <w:tab/>
+            </w:r>
+            <w:r>
+              <w:rPr>
+                <w:rStyle w:val="Hipervnculo"/>
+                <w:noProof/>
+                <w:lang w:val="en-US"/>
+              </w:rPr>
+              <w:t>Threading issues</w:t>
+            </w:r>
+            <w:r>
+              <w:rPr>
+                <w:noProof/>
+                <w:webHidden/>
+              </w:rPr>
+              <w:tab/>
+            </w:r>
+            <w:r>
+              <w:rPr>
+                <w:noProof/>
+                <w:webHidden/>
+              </w:rPr>
+              <w:fldChar w:fldCharType="begin"/>
+            </w:r>
+            <w:r>
+              <w:rPr>
+                <w:noProof/>
+                <w:webHidden/>
+              </w:rPr>
+              <w:instrText xml:space="preserve"> PAGEREF _Toc251874842 \h </w:instrText>
+            </w:r>
+            <w:r>
+              <w:rPr>
+                <w:noProof/>
+                <w:webHidden/>
+              </w:rPr>
+            </w:r>
+            <w:r>
+              <w:rPr>
+                <w:noProof/>
+                <w:webHidden/>
+              </w:rPr>
+              <w:fldChar w:fldCharType="separate"/>
+            </w:r>
+            <w:r>
+              <w:rPr>
+                <w:noProof/>
+                <w:webHidden/>
+              </w:rPr>
+              <w:t>4</w:t>
             </w:r>
             <w:r>
               <w:rPr>
@@ -797,14 +885,14 @@
               <w:lang w:eastAsia="es-ES"/>
             </w:rPr>
           </w:pPr>
-          <w:hyperlink w:anchor="_Toc239762435" w:history="1">
+          <w:hyperlink w:anchor="_Toc251874843" w:history="1">
             <w:r>
               <w:rPr>
                 <w:rStyle w:val="Hipervnculo"/>
                 <w:noProof/>
                 <w:lang w:val="en-US"/>
               </w:rPr>
-              <w:t>2.3.</w:t>
+              <w:t>2.3</w:t>
             </w:r>
             <w:r>
               <w:rPr>
@@ -841,7 +929,7 @@
                 <w:noProof/>
                 <w:webHidden/>
               </w:rPr>
-              <w:instrText xml:space="preserve"> PAGEREF _Toc239762435 \h </w:instrText>
+              <w:instrText xml:space="preserve"> PAGEREF _Toc251874843 \h </w:instrText>
             </w:r>
             <w:r>
               <w:rPr>
@@ -861,7 +949,95 @@
                 <w:noProof/>
                 <w:webHidden/>
               </w:rPr>
-              <w:t>5</w:t>
+              <w:t>6</w:t>
+            </w:r>
+            <w:r>
+              <w:rPr>
+                <w:noProof/>
+                <w:webHidden/>
+              </w:rPr>
+              <w:fldChar w:fldCharType="end"/>
+            </w:r>
+          </w:hyperlink>
+        </w:p>
+        <w:p>
+          <w:pPr>
+            <w:pStyle w:val="TDC3"/>
+            <w:tabs>
+              <w:tab w:val="left" w:pos="1320"/>
+              <w:tab w:val="right" w:leader="dot" w:pos="8494"/>
+            </w:tabs>
+            <w:rPr>
+              <w:rFonts w:eastAsiaTheme="minorEastAsia"/>
+              <w:noProof/>
+              <w:lang w:eastAsia="es-ES"/>
+            </w:rPr>
+          </w:pPr>
+          <w:hyperlink w:anchor="_Toc251874844" w:history="1">
+            <w:r>
+              <w:rPr>
+                <w:rStyle w:val="Hipervnculo"/>
+                <w:noProof/>
+                <w:lang w:val="en-US"/>
+              </w:rPr>
+              <w:t>2.3.1</w:t>
+            </w:r>
+            <w:r>
+              <w:rPr>
+                <w:rFonts w:eastAsiaTheme="minorEastAsia"/>
+                <w:noProof/>
+                <w:lang w:eastAsia="es-ES"/>
+              </w:rPr>
+              <w:tab/>
+            </w:r>
+            <w:r>
+              <w:rPr>
+                <w:rStyle w:val="Hipervnculo"/>
+                <w:noProof/>
+                <w:lang w:val="en-US"/>
+              </w:rPr>
+              <w:t>Threading issues</w:t>
+            </w:r>
+            <w:r>
+              <w:rPr>
+                <w:noProof/>
+                <w:webHidden/>
+              </w:rPr>
+              <w:tab/>
+            </w:r>
+            <w:r>
+              <w:rPr>
+                <w:noProof/>
+                <w:webHidden/>
+              </w:rPr>
+              <w:fldChar w:fldCharType="begin"/>
+            </w:r>
+            <w:r>
+              <w:rPr>
+                <w:noProof/>
+                <w:webHidden/>
+              </w:rPr>
+              <w:instrText xml:space="preserve"> PAGEREF _Toc251874844 \h </w:instrText>
+            </w:r>
+            <w:r>
+              <w:rPr>
+                <w:noProof/>
+                <w:webHidden/>
+              </w:rPr>
+            </w:r>
+            <w:r>
+              <w:rPr>
+                <w:noProof/>
+                <w:webHidden/>
+              </w:rPr>
+              <w:fldChar w:fldCharType="separate"/>
+            </w:r>
+            <w:r>
+              <w:rPr>
+                <w:noProof/>
+                <w:webHidden/>
+              </w:rPr>
+              <w:t>7</w:t>
             </w:r>
             <w:r>
               <w:rPr>
@@ -885,14 +1061,14 @@
               <w:lang w:eastAsia="es-ES"/>
             </w:rPr>
           </w:pPr>
-          <w:hyperlink w:anchor="_Toc239762436" w:history="1">
+          <w:hyperlink w:anchor="_Toc251874845" w:history="1">
             <w:r>
               <w:rPr>
                 <w:rStyle w:val="Hipervnculo"/>
                 <w:noProof/>
                 <w:lang w:val="en-US"/>
               </w:rPr>
-              <w:t>3.</w:t>
+              <w:t>3</w:t>
             </w:r>
             <w:r>
               <w:rPr>
@@ -929,7 +1105,7 @@
                 <w:noProof/>
                 <w:webHidden/>
               </w:rPr>
-              <w:instrText xml:space="preserve"> PAGEREF _Toc239762436 \h </w:instrText>
+              <w:instrText xml:space="preserve"> PAGEREF _Toc251874845 \h </w:instrText>
             </w:r>
             <w:r>
               <w:rPr>
@@ -949,7 +1125,7 @@
                 <w:noProof/>
                 <w:webHidden/>
               </w:rPr>
-              <w:t>6</w:t>
+              <w:t>8</w:t>
             </w:r>
             <w:r>
               <w:rPr>
@@ -973,14 +1149,14 @@
               <w:lang w:eastAsia="es-ES"/>
             </w:rPr>
           </w:pPr>
-          <w:hyperlink w:anchor="_Toc239762437" w:history="1">
+          <w:hyperlink w:anchor="_Toc251874846" w:history="1">
             <w:r>
               <w:rPr>
                 <w:rStyle w:val="Hipervnculo"/>
                 <w:noProof/>
                 <w:lang w:val="en-US"/>
               </w:rPr>
-              <w:t>3.1.</w:t>
+              <w:t>3.1</w:t>
             </w:r>
             <w:r>
               <w:rPr>
@@ -1017,7 +1193,7 @@
                 <w:noProof/>
                 <w:webHidden/>
               </w:rPr>
-              <w:instrText xml:space="preserve"> PAGEREF _Toc239762437 \h </w:instrText>
+              <w:instrText xml:space="preserve"> PAGEREF _Toc251874846 \h </w:instrText>
             </w:r>
             <w:r>
               <w:rPr>
@@ -1037,7 +1213,7 @@
                 <w:noProof/>
                 <w:webHidden/>
               </w:rPr>
-              <w:t>7</w:t>
+              <w:t>8</w:t>
             </w:r>
             <w:r>
               <w:rPr>
@@ -1061,14 +1237,14 @@
               <w:lang w:eastAsia="es-ES"/>
             </w:rPr>
           </w:pPr>
-          <w:hyperlink w:anchor="_Toc239762438" w:history="1">
+          <w:hyperlink w:anchor="_Toc251874847" w:history="1">
             <w:r>
               <w:rPr>
                 <w:rStyle w:val="Hipervnculo"/>
                 <w:noProof/>
                 <w:lang w:val="en-US"/>
               </w:rPr>
-              <w:t>3.1.1.</w:t>
+              <w:t>3.1.1</w:t>
             </w:r>
             <w:r>
               <w:rPr>
@@ -1105,7 +1281,7 @@
                 <w:noProof/>
                 <w:webHidden/>
               </w:rPr>
-              <w:instrText xml:space="preserve"> PAGEREF _Toc239762438 \h </w:instrText>
+              <w:instrText xml:space="preserve"> PAGEREF _Toc251874847 \h </w:instrText>
             </w:r>
             <w:r>
               <w:rPr>
@@ -1125,7 +1301,7 @@
                 <w:noProof/>
                 <w:webHidden/>
               </w:rPr>
-              <w:t>7</w:t>
+              <w:t>8</w:t>
             </w:r>
             <w:r>
               <w:rPr>
@@ -1149,14 +1325,14 @@
               <w:lang w:eastAsia="es-ES"/>
             </w:rPr>
           </w:pPr>
-          <w:hyperlink w:anchor="_Toc239762439" w:history="1">
+          <w:hyperlink w:anchor="_Toc251874848" w:history="1">
             <w:r>
               <w:rPr>
                 <w:rStyle w:val="Hipervnculo"/>
                 <w:noProof/>
                 <w:lang w:val="en-US"/>
               </w:rPr>
-              <w:t>3.2.</w:t>
+              <w:t>3.2</w:t>
             </w:r>
             <w:r>
               <w:rPr>
@@ -1193,7 +1369,7 @@
                 <w:noProof/>
                 <w:webHidden/>
               </w:rPr>
-              <w:instrText xml:space="preserve"> PAGEREF _Toc239762439 \h </w:instrText>
+              <w:instrText xml:space="preserve"> PAGEREF _Toc251874848 \h </w:instrText>
             </w:r>
             <w:r>
               <w:rPr>
@@ -1213,7 +1389,7 @@
                 <w:noProof/>
                 <w:webHidden/>
               </w:rPr>
-              <w:t>8</w:t>
+              <w:t>9</w:t>
             </w:r>
             <w:r>
               <w:rPr>
@@ -1237,14 +1413,14 @@
               <w:lang w:eastAsia="es-ES"/>
             </w:rPr>
           </w:pPr>
-          <w:hyperlink w:anchor="_Toc239762440" w:history="1">
+          <w:hyperlink w:anchor="_Toc251874849" w:history="1">
             <w:r>
               <w:rPr>
                 <w:rStyle w:val="Hipervnculo"/>
                 <w:noProof/>
                 <w:lang w:val="en-US"/>
               </w:rPr>
-              <w:t>3.2.1.</w:t>
+              <w:t>3.2.1</w:t>
             </w:r>
             <w:r>
               <w:rPr>
@@ -1281,7 +1457,7 @@
                 <w:noProof/>
                 <w:webHidden/>
               </w:rPr>
-              <w:instrText xml:space="preserve"> PAGEREF _Toc239762440 \h </w:instrText>
+              <w:instrText xml:space="preserve"> PAGEREF _Toc251874849 \h </w:instrText>
             </w:r>
             <w:r>
               <w:rPr>
@@ -1301,7 +1477,7 @@
                 <w:noProof/>
                 <w:webHidden/>
               </w:rPr>
-              <w:t>8</w:t>
+              <w:t>9</w:t>
             </w:r>
             <w:r>
               <w:rPr>
@@ -1325,14 +1501,14 @@
               <w:lang w:eastAsia="es-ES"/>
             </w:rPr>
           </w:pPr>
-          <w:hyperlink w:anchor="_Toc239762441" w:history="1">
+          <w:hyperlink w:anchor="_Toc251874850" w:history="1">
             <w:r>
               <w:rPr>
                 <w:rStyle w:val="Hipervnculo"/>
                 <w:noProof/>
                 <w:lang w:val="en-US"/>
               </w:rPr>
-              <w:t>4.</w:t>
+              <w:t>4</w:t>
             </w:r>
             <w:r>
               <w:rPr>
@@ -1369,7 +1545,7 @@
                 <w:noProof/>
                 <w:webHidden/>
               </w:rPr>
-              <w:instrText xml:space="preserve"> PAGEREF _Toc239762441 \h </w:instrText>
+              <w:instrText xml:space="preserve"> PAGEREF _Toc251874850 \h </w:instrText>
             </w:r>
             <w:r>
               <w:rPr>
@@ -1389,7 +1565,7 @@
                 <w:noProof/>
                 <w:webHidden/>
               </w:rPr>
-              <w:t>9</w:t>
+              <w:t>10</w:t>
             </w:r>
             <w:r>
               <w:rPr>
@@ -1413,14 +1589,14 @@
               <w:lang w:eastAsia="es-ES"/>
             </w:rPr>
           </w:pPr>
-          <w:hyperlink w:anchor="_Toc239762442" w:history="1">
+          <w:hyperlink w:anchor="_Toc251874851" w:history="1">
             <w:r>
               <w:rPr>
                 <w:rStyle w:val="Hipervnculo"/>
                 <w:noProof/>
                 <w:lang w:val="en-US"/>
               </w:rPr>
-              <w:t>5.</w:t>
+              <w:t>5</w:t>
             </w:r>
             <w:r>
               <w:rPr>
@@ -1457,7 +1633,7 @@
                 <w:noProof/>
                 <w:webHidden/>
               </w:rPr>
-              <w:instrText xml:space="preserve"> PAGEREF _Toc239762442 \h </w:instrText>
+              <w:instrText xml:space="preserve"> PAGEREF _Toc251874851 \h </w:instrText>
             </w:r>
             <w:r>
               <w:rPr>
@@ -1477,7 +1653,7 @@
                 <w:noProof/>
                 <w:webHidden/>
               </w:rPr>
-              <w:t>9</w:t>
+              <w:t>10</w:t>
             </w:r>
             <w:r>
               <w:rPr>
@@ -1501,14 +1677,14 @@
               <w:lang w:eastAsia="es-ES"/>
             </w:rPr>
           </w:pPr>
-          <w:hyperlink w:anchor="_Toc239762443" w:history="1">
+          <w:hyperlink w:anchor="_Toc251874852" w:history="1">
             <w:r>
               <w:rPr>
                 <w:rStyle w:val="Hipervnculo"/>
                 <w:noProof/>
                 <w:lang w:val="en-US"/>
               </w:rPr>
-              <w:t>5.1.</w:t>
+              <w:t>5.1</w:t>
             </w:r>
             <w:r>
               <w:rPr>
@@ -1545,7 +1721,7 @@
                 <w:noProof/>
                 <w:webHidden/>
               </w:rPr>
-              <w:instrText xml:space="preserve"> PAGEREF _Toc239762443 \h </w:instrText>
+              <w:instrText xml:space="preserve"> PAGEREF _Toc251874852 \h </w:instrText>
             </w:r>
             <w:r>
               <w:rPr>
@@ -1565,7 +1741,7 @@
                 <w:noProof/>
                 <w:webHidden/>
               </w:rPr>
-              <w:t>9</w:t>
+              <w:t>10</w:t>
             </w:r>
             <w:r>
               <w:rPr>
@@ -1589,14 +1765,14 @@
               <w:lang w:eastAsia="es-ES"/>
             </w:rPr>
           </w:pPr>
-          <w:hyperlink w:anchor="_Toc239762444" w:history="1">
+          <w:hyperlink w:anchor="_Toc251874853" w:history="1">
             <w:r>
               <w:rPr>
                 <w:rStyle w:val="Hipervnculo"/>
                 <w:noProof/>
                 <w:lang w:val="en-US"/>
               </w:rPr>
-              <w:t>5.2.</w:t>
+              <w:t>5.2</w:t>
             </w:r>
             <w:r>
               <w:rPr>
@@ -1633,7 +1809,7 @@
                 <w:noProof/>
                 <w:webHidden/>
               </w:rPr>
-              <w:instrText xml:space="preserve"> PAGEREF _Toc239762444 \h </w:instrText>
+              <w:instrText xml:space="preserve"> PAGEREF _Toc251874853 \h </w:instrText>
             </w:r>
             <w:r>
               <w:rPr>
@@ -1653,7 +1829,7 @@
                 <w:noProof/>
                 <w:webHidden/>
               </w:rPr>
-              <w:t>10</w:t>
+              <w:t>11</w:t>
             </w:r>
             <w:r>
               <w:rPr>
@@ -1677,14 +1853,14 @@
               <w:lang w:eastAsia="es-ES"/>
             </w:rPr>
           </w:pPr>
-          <w:hyperlink w:anchor="_Toc239762445" w:history="1">
+          <w:hyperlink w:anchor="_Toc251874854" w:history="1">
             <w:r>
               <w:rPr>
                 <w:rStyle w:val="Hipervnculo"/>
                 <w:noProof/>
                 <w:lang w:val="en-US"/>
               </w:rPr>
-              <w:t>5.3.</w:t>
+              <w:t>5.3</w:t>
             </w:r>
             <w:r>
               <w:rPr>
@@ -1721,7 +1897,7 @@
                 <w:noProof/>
                 <w:webHidden/>
               </w:rPr>
-              <w:instrText xml:space="preserve"> PAGEREF _Toc239762445 \h </w:instrText>
+              <w:instrText xml:space="preserve"> PAGEREF _Toc251874854 \h </w:instrText>
             </w:r>
             <w:r>
               <w:rPr>
@@ -1741,7 +1917,7 @@
                 <w:noProof/>
                 <w:webHidden/>
               </w:rPr>
-              <w:t>10</w:t>
+              <w:t>11</w:t>
             </w:r>
             <w:r>
               <w:rPr>
@@ -1764,14 +1940,6 @@
     <w:p/>
     <w:p/>
     <w:p/>
-    <w:p/>
-    <w:p/>
-    <w:p/>
-    <w:p/>
-    <w:p/>
-    <w:p/>
-    <w:p/>
-    <w:p/>
     <w:p>
       <w:pPr>
         <w:pStyle w:val="Ttulo1"/>
@@ -1779,12 +1947,19 @@
           <w:lang w:val="en-US"/>
         </w:rPr>
       </w:pPr>
-      <w:bookmarkStart w:id="0" w:name="_Toc239762427"/>
-      <w:r>
-        <w:rPr>
-          <w:lang w:val="en-US"/>
-        </w:rPr>
-        <w:t>Introduction</w:t>
+      <w:bookmarkStart w:id="0" w:name="_Toc251874834"/>
+      <w:r>
+        <w:rPr>
+          <w:lang w:val="en-US"/>
+        </w:rPr>
+        <w:lastRenderedPageBreak/>
+        <w:t>I</w:t>
+      </w:r>
+      <w:r>
+        <w:rPr>
+          <w:lang w:val="en-US"/>
+        </w:rPr>
+        <w:t>ntroduction</w:t>
       </w:r>
       <w:bookmarkEnd w:id="0"/>
     </w:p>
@@ -1799,7 +1974,7 @@
           <w:lang w:val="en-US"/>
         </w:rPr>
       </w:pPr>
-      <w:bookmarkStart w:id="1" w:name="_Toc239762428"/>
+      <w:bookmarkStart w:id="1" w:name="_Toc251874835"/>
       <w:r>
         <w:rPr>
           <w:lang w:val="en-US"/>
@@ -1948,7 +2123,7 @@
           <w:lang w:val="en-US"/>
         </w:rPr>
       </w:pPr>
-      <w:bookmarkStart w:id="2" w:name="_Toc239762429"/>
+      <w:bookmarkStart w:id="2" w:name="_Toc251874836"/>
       <w:r>
         <w:rPr>
           <w:lang w:val="en-US"/>
@@ -1977,7 +2152,7 @@
           <w:lang w:val="en-US"/>
         </w:rPr>
       </w:pPr>
-      <w:bookmarkStart w:id="3" w:name="_Toc239762430"/>
+      <w:bookmarkStart w:id="3" w:name="_Toc251874837"/>
       <w:r>
         <w:rPr>
           <w:lang w:val="en-US"/>
@@ -2021,7 +2196,7 @@
           <w:lang w:val="en-US"/>
         </w:rPr>
       </w:pPr>
-      <w:bookmarkStart w:id="4" w:name="_Toc239762431"/>
+      <w:bookmarkStart w:id="4" w:name="_Toc251874838"/>
       <w:r>
         <w:rPr>
           <w:lang w:val="en-US"/>
@@ -2137,7 +2312,7 @@
           <w:lang w:val="en-US"/>
         </w:rPr>
       </w:pPr>
-      <w:bookmarkStart w:id="5" w:name="_Toc239762432"/>
+      <w:bookmarkStart w:id="5" w:name="_Toc251874839"/>
       <w:r>
         <w:rPr>
           <w:lang w:val="en-US"/>
@@ -2339,7 +2514,7 @@
         </w:rPr>
         <w:t xml:space="preserve"> </w:t>
       </w:r>
-      <w:bookmarkStart w:id="6" w:name="_Toc239762433"/>
+      <w:bookmarkStart w:id="6" w:name="_Toc251874840"/>
       <w:r>
         <w:rPr>
           <w:lang w:val="en-US"/>
@@ -2632,7 +2807,7 @@
           <w:lang w:val="en-US"/>
         </w:rPr>
       </w:pPr>
-      <w:bookmarkStart w:id="7" w:name="_Toc239762434"/>
+      <w:bookmarkStart w:id="7" w:name="_Toc251874841"/>
       <w:r>
         <w:rPr>
           <w:lang w:val="en-US"/>
@@ -2765,10 +2940,10 @@
             <v:path o:extrusionok="f" gradientshapeok="t" o:connecttype="rect"/>
             <o:lock v:ext="edit" aspectratio="t"/>
           </v:shapetype>
-          <v:shape id="_x0000_i1030" type="#_x0000_t75" style="width:425pt;height:379.35pt" o:ole="">
+          <v:shape id="_x0000_i1025" type="#_x0000_t75" style="width:425.4pt;height:379.25pt" o:ole="">
             <v:imagedata r:id="rId10" o:title=""/>
           </v:shape>
-          <o:OLEObject Type="Embed" ProgID="Visio.Drawing.11" ShapeID="_x0000_i1030" DrawAspect="Content" ObjectID="_1325615976" r:id="rId11"/>
+          <o:OLEObject Type="Embed" ProgID="Visio.Drawing.11" ShapeID="_x0000_i1025" DrawAspect="Content" ObjectID="_1325616721" r:id="rId11"/>
         </w:object>
       </w:r>
     </w:p>
@@ -3395,12 +3570,14 @@
           <w:lang w:val="en-US"/>
         </w:rPr>
       </w:pPr>
+      <w:bookmarkStart w:id="8" w:name="_Toc251874842"/>
       <w:r>
         <w:rPr>
           <w:lang w:val="en-US"/>
         </w:rPr>
         <w:t>Threading issues</w:t>
       </w:r>
+      <w:bookmarkEnd w:id="8"/>
     </w:p>
     <w:p>
       <w:pPr>
@@ -3776,19 +3953,6 @@
           <w:lang w:val="en-US"/>
         </w:rPr>
         <w:t xml:space="preserve"> methods. </w:t>
-      </w:r>
-    </w:p>
-    <w:p>
-      <w:pPr>
-        <w:rPr>
-          <w:lang w:val="en-US"/>
-        </w:rPr>
-      </w:pPr>
-      <w:r>
-        <w:rPr>
-          <w:lang w:val="en-US"/>
-        </w:rPr>
-        <w:br w:type="page"/>
       </w:r>
     </w:p>
     <w:p>
@@ -4009,77 +4173,6 @@
           <w:ilvl w:val="0"/>
           <w:numId w:val="31"/>
         </w:numPr>
-        <w:rPr>
-          <w:lang w:val="en-US"/>
-        </w:rPr>
-      </w:pPr>
-      <w:r>
-        <w:rPr>
-          <w:lang w:val="en-US"/>
-        </w:rPr>
-        <w:t xml:space="preserve">Using Dynamic Data API: </w:t>
-      </w:r>
-      <w:r>
-        <w:rPr>
-          <w:lang w:val="en-US"/>
-        </w:rPr>
-        <w:t>This option was initially rejected because it has major impact onto the volume of generated code, and also most of the development was pre</w:t>
-      </w:r>
-      <w:r>
-        <w:rPr>
-          <w:lang w:val="en-US"/>
-        </w:rPr>
-        <w:t xml:space="preserve">vious to </w:t>
-      </w:r>
-      <w:proofErr w:type="spellStart"/>
-      <w:r>
-        <w:rPr>
-          <w:lang w:val="en-US"/>
-        </w:rPr>
-        <w:t>ndds</w:t>
-      </w:r>
-      <w:proofErr w:type="spellEnd"/>
-      <w:r>
-        <w:rPr>
-          <w:lang w:val="en-US"/>
-        </w:rPr>
-        <w:t xml:space="preserve"> 4.4 </w:t>
-      </w:r>
-      <w:proofErr w:type="gramStart"/>
-      <w:r>
-        <w:rPr>
-          <w:lang w:val="en-US"/>
-        </w:rPr>
-        <w:t>release</w:t>
-      </w:r>
-      <w:proofErr w:type="gramEnd"/>
-      <w:r>
-        <w:rPr>
-          <w:lang w:val="en-US"/>
-        </w:rPr>
-        <w:t>. I</w:t>
-      </w:r>
-      <w:r>
-        <w:rPr>
-          <w:lang w:val="en-US"/>
-        </w:rPr>
-        <w:t>t</w:t>
-      </w:r>
-      <w:r>
-        <w:rPr>
-          <w:lang w:val="en-US"/>
-        </w:rPr>
-        <w:t xml:space="preserve"> surely deserves a second chance</w:t>
-      </w:r>
-      <w:r>
-        <w:rPr>
-          <w:lang w:val="en-US"/>
-        </w:rPr>
-        <w:t>.</w:t>
-      </w:r>
-    </w:p>
-    <w:p>
-      <w:pPr>
         <w:rPr>
           <w:rFonts w:asciiTheme="majorHAnsi" w:eastAsiaTheme="majorEastAsia" w:hAnsiTheme="majorHAnsi" w:cstheme="majorBidi"/>
           <w:b/>
@@ -4090,71 +4183,53 @@
           <w:lang w:val="en-US"/>
         </w:rPr>
       </w:pPr>
-      <w:bookmarkStart w:id="8" w:name="_Toc239762435"/>
+      <w:r>
+        <w:rPr>
+          <w:lang w:val="en-US"/>
+        </w:rPr>
+        <w:t xml:space="preserve">Using Dynamic Data API. </w:t>
+      </w:r>
     </w:p>
     <w:p>
       <w:pPr>
-        <w:pStyle w:val="Ttulo2"/>
-        <w:rPr>
-          <w:lang w:val="en-US"/>
-        </w:rPr>
-      </w:pPr>
-      <w:r>
-        <w:rPr>
-          <w:lang w:val="en-US"/>
-        </w:rPr>
-        <w:t>Ser</w:t>
-      </w:r>
-      <w:r>
-        <w:rPr>
-          <w:lang w:val="en-US"/>
-        </w:rPr>
-        <w:t>ver</w:t>
-      </w:r>
-      <w:bookmarkEnd w:id="8"/>
+        <w:rPr>
+          <w:rFonts w:asciiTheme="majorHAnsi" w:eastAsiaTheme="majorEastAsia" w:hAnsiTheme="majorHAnsi" w:cstheme="majorBidi"/>
+          <w:b/>
+          <w:bCs/>
+          <w:color w:val="4F81BD" w:themeColor="accent1"/>
+          <w:sz w:val="26"/>
+          <w:szCs w:val="26"/>
+          <w:lang w:val="en-US"/>
+        </w:rPr>
+      </w:pPr>
+      <w:r>
+        <w:rPr>
+          <w:lang w:val="en-US"/>
+        </w:rPr>
+        <w:br w:type="page"/>
+      </w:r>
     </w:p>
     <w:p>
       <w:pPr>
-        <w:rPr>
-          <w:lang w:val="en-US"/>
-        </w:rPr>
-      </w:pPr>
-      <w:r>
-        <w:rPr>
-          <w:lang w:val="en-US"/>
-        </w:rPr>
-        <w:t>The ser</w:t>
-      </w:r>
-      <w:r>
-        <w:rPr>
-          <w:lang w:val="en-US"/>
-        </w:rPr>
-        <w:t>ver's objective is to receive a</w:t>
-      </w:r>
-      <w:r>
-        <w:rPr>
-          <w:lang w:val="en-US"/>
-        </w:rPr>
-        <w:t xml:space="preserve"> client's request and send a reply after the called function's execution.</w:t>
-      </w:r>
-      <w:r>
-        <w:rPr>
-          <w:lang w:val="en-US"/>
-        </w:rPr>
-        <w:t xml:space="preserve"> </w:t>
-      </w:r>
-      <w:r>
-        <w:rPr>
-          <w:lang w:val="en-US"/>
-        </w:rPr>
-        <w:t xml:space="preserve"> </w:t>
-      </w:r>
-      <w:r>
-        <w:rPr>
-          <w:lang w:val="en-US"/>
-        </w:rPr>
-        <w:t>The user only needs to know how his functions are done.</w:t>
-      </w:r>
+        <w:pStyle w:val="Ttulo2"/>
+        <w:rPr>
+          <w:lang w:val="en-US"/>
+        </w:rPr>
+      </w:pPr>
+      <w:bookmarkStart w:id="9" w:name="_Toc251874843"/>
+      <w:r>
+        <w:rPr>
+          <w:lang w:val="en-US"/>
+        </w:rPr>
+        <w:t>Ser</w:t>
+      </w:r>
+      <w:r>
+        <w:rPr>
+          <w:lang w:val="en-US"/>
+        </w:rPr>
+        <w:t>ver</w:t>
+      </w:r>
+      <w:bookmarkEnd w:id="9"/>
     </w:p>
     <w:p>
       <w:pPr>
@@ -4163,11 +4238,54 @@
         </w:rPr>
       </w:pPr>
       <w:r>
+        <w:rPr>
+          <w:lang w:val="en-US"/>
+        </w:rPr>
+        <w:t>The ser</w:t>
+      </w:r>
+      <w:r>
+        <w:rPr>
+          <w:lang w:val="en-US"/>
+        </w:rPr>
+        <w:t>ver's objective is to receive a</w:t>
+      </w:r>
+      <w:r>
+        <w:rPr>
+          <w:lang w:val="en-US"/>
+        </w:rPr>
+        <w:t xml:space="preserve"> client's request and send a reply after the called function's execution.</w:t>
+      </w:r>
+      <w:r>
+        <w:rPr>
+          <w:lang w:val="en-US"/>
+        </w:rPr>
+        <w:t xml:space="preserve"> </w:t>
+      </w:r>
+      <w:r>
+        <w:rPr>
+          <w:lang w:val="en-US"/>
+        </w:rPr>
+        <w:t xml:space="preserve"> </w:t>
+      </w:r>
+      <w:r>
+        <w:rPr>
+          <w:lang w:val="en-US"/>
+        </w:rPr>
+        <w:t>The user only needs to know how his functions are done.</w:t>
+      </w:r>
+    </w:p>
+    <w:p>
+      <w:pPr>
+        <w:rPr>
+          <w:lang w:val="en-US"/>
+        </w:rPr>
+      </w:pPr>
+      <w:r>
         <w:object w:dxaOrig="13565" w:dyaOrig="12644">
-          <v:shape id="_x0000_i1025" type="#_x0000_t75" style="width:424.5pt;height:396pt" o:ole="">
+          <v:shape id="_x0000_i1026" type="#_x0000_t75" style="width:424.4pt;height:396pt" o:ole="">
             <v:imagedata r:id="rId12" o:title=""/>
           </v:shape>
-          <o:OLEObject Type="Embed" ProgID="Visio.Drawing.11" ShapeID="_x0000_i1025" DrawAspect="Content" ObjectID="_1325615977" r:id="rId13"/>
+          <o:OLEObject Type="Embed" ProgID="Visio.Drawing.11" ShapeID="_x0000_i1026" DrawAspect="Content" ObjectID="_1325616722" r:id="rId13"/>
         </w:object>
       </w:r>
     </w:p>
@@ -4695,12 +4813,14 @@
           <w:lang w:val="en-US"/>
         </w:rPr>
       </w:pPr>
+      <w:bookmarkStart w:id="10" w:name="_Toc251874844"/>
       <w:r>
         <w:rPr>
           <w:lang w:val="en-US"/>
         </w:rPr>
         <w:t>Threading issues</w:t>
       </w:r>
+      <w:bookmarkEnd w:id="10"/>
     </w:p>
     <w:p>
       <w:pPr>
@@ -4913,7 +5033,6 @@
           <w:lang w:val="en-US"/>
         </w:rPr>
       </w:pPr>
-      <w:bookmarkStart w:id="9" w:name="_Toc239762436"/>
       <w:r>
         <w:rPr>
           <w:lang w:val="en-US"/>
@@ -4928,73 +5047,26 @@
           <w:lang w:val="en-US"/>
         </w:rPr>
       </w:pPr>
+      <w:bookmarkStart w:id="11" w:name="_Toc251874845"/>
       <w:r>
         <w:rPr>
           <w:lang w:val="en-US"/>
         </w:rPr>
         <w:t>Behavior model</w:t>
-      </w:r>
-      <w:bookmarkEnd w:id="9"/>
-    </w:p>
-    <w:p>
-      <w:pPr>
-        <w:rPr>
-          <w:lang w:val="en-US"/>
-        </w:rPr>
-      </w:pPr>
-      <w:r>
-        <w:rPr>
-          <w:lang w:val="en-US"/>
-        </w:rPr>
-        <w:t>In this section is shown some functionalities from sequence diagrams.</w:t>
-      </w:r>
-    </w:p>
-    <w:p>
-      <w:pPr>
-        <w:pStyle w:val="Ttulo2"/>
-        <w:rPr>
-          <w:lang w:val="en-US"/>
-        </w:rPr>
-      </w:pPr>
-      <w:bookmarkStart w:id="10" w:name="_Toc239762437"/>
-      <w:r>
-        <w:rPr>
-          <w:lang w:val="en-US"/>
-        </w:rPr>
-        <w:t>Client</w:t>
-      </w:r>
-      <w:bookmarkEnd w:id="10"/>
-    </w:p>
-    <w:p>
-      <w:pPr>
-        <w:pStyle w:val="Ttulo3"/>
-        <w:rPr>
-          <w:lang w:val="en-US"/>
-        </w:rPr>
-      </w:pPr>
-      <w:bookmarkStart w:id="11" w:name="_Toc239762438"/>
-      <w:r>
-        <w:rPr>
-          <w:lang w:val="en-US"/>
-        </w:rPr>
-        <w:t xml:space="preserve">Client initialization and calling </w:t>
-      </w:r>
-      <w:r>
-        <w:rPr>
-          <w:lang w:val="en-US"/>
-        </w:rPr>
-        <w:t>a remote function</w:t>
       </w:r>
       <w:bookmarkEnd w:id="11"/>
     </w:p>
     <w:p>
-      <w:r>
-        <w:object w:dxaOrig="13847" w:dyaOrig="17984">
-          <v:shape id="_x0000_i1026" type="#_x0000_t75" style="width:425pt;height:552.35pt" o:ole="">
-            <v:imagedata r:id="rId14" o:title=""/>
-          </v:shape>
-          <o:OLEObject Type="Embed" ProgID="Visio.Drawing.11" ShapeID="_x0000_i1026" DrawAspect="Content" ObjectID="_1325615978" r:id="rId15"/>
-        </w:object>
+      <w:pPr>
+        <w:rPr>
+          <w:lang w:val="en-US"/>
+        </w:rPr>
+      </w:pPr>
+      <w:r>
+        <w:rPr>
+          <w:lang w:val="en-US"/>
+        </w:rPr>
+        <w:t>In this section is shown some functionalities from sequence diagrams.</w:t>
       </w:r>
     </w:p>
     <w:p>
@@ -5004,12 +5076,12 @@
           <w:lang w:val="en-US"/>
         </w:rPr>
       </w:pPr>
-      <w:bookmarkStart w:id="12" w:name="_Toc239762439"/>
-      <w:r>
-        <w:rPr>
-          <w:lang w:val="en-US"/>
-        </w:rPr>
-        <w:t>Server</w:t>
+      <w:bookmarkStart w:id="12" w:name="_Toc251874846"/>
+      <w:r>
+        <w:rPr>
+          <w:lang w:val="en-US"/>
+        </w:rPr>
+        <w:t>Client</w:t>
       </w:r>
       <w:bookmarkEnd w:id="12"/>
     </w:p>
@@ -5020,165 +5092,88 @@
           <w:lang w:val="en-US"/>
         </w:rPr>
       </w:pPr>
-      <w:bookmarkStart w:id="13" w:name="_Toc239762440"/>
-      <w:r>
-        <w:rPr>
-          <w:lang w:val="en-US"/>
-        </w:rPr>
-        <w:t>Server initialization and receiving a client's request</w:t>
+      <w:bookmarkStart w:id="13" w:name="_Toc251874847"/>
+      <w:r>
+        <w:rPr>
+          <w:lang w:val="en-US"/>
+        </w:rPr>
+        <w:t xml:space="preserve">Client initialization and calling </w:t>
+      </w:r>
+      <w:r>
+        <w:rPr>
+          <w:lang w:val="en-US"/>
+        </w:rPr>
+        <w:t>a remote function</w:t>
       </w:r>
       <w:bookmarkEnd w:id="13"/>
     </w:p>
     <w:p>
       <w:r>
-        <w:object w:dxaOrig="12372" w:dyaOrig="17732">
-          <v:shape id="_x0000_i1027" type="#_x0000_t75" style="width:425pt;height:609.3pt" o:ole="">
-            <v:imagedata r:id="rId16" o:title=""/>
+        <w:object w:dxaOrig="13847" w:dyaOrig="17984">
+          <v:shape id="_x0000_i1027" type="#_x0000_t75" style="width:424.9pt;height:552.15pt" o:ole="">
+            <v:imagedata r:id="rId14" o:title=""/>
           </v:shape>
-          <o:OLEObject Type="Embed" ProgID="Visio.Drawing.11" ShapeID="_x0000_i1027" DrawAspect="Content" ObjectID="_1325615979" r:id="rId17"/>
+          <o:OLEObject Type="Embed" ProgID="Visio.Drawing.11" ShapeID="_x0000_i1027" DrawAspect="Content" ObjectID="_1325616723" r:id="rId15"/>
         </w:object>
       </w:r>
     </w:p>
     <w:p>
       <w:pPr>
-        <w:pStyle w:val="Ttulo1"/>
-        <w:rPr>
-          <w:lang w:val="en-US"/>
-        </w:rPr>
-      </w:pPr>
-      <w:bookmarkStart w:id="14" w:name="_Toc239762441"/>
-      <w:r>
-        <w:rPr>
-          <w:lang w:val="en-US"/>
-        </w:rPr>
-        <w:t>Unit test design</w:t>
+        <w:pStyle w:val="Ttulo2"/>
+        <w:rPr>
+          <w:lang w:val="en-US"/>
+        </w:rPr>
+      </w:pPr>
+      <w:bookmarkStart w:id="14" w:name="_Toc251874848"/>
+      <w:r>
+        <w:rPr>
+          <w:lang w:val="en-US"/>
+        </w:rPr>
+        <w:t>Server</w:t>
       </w:r>
       <w:bookmarkEnd w:id="14"/>
     </w:p>
     <w:p>
       <w:pPr>
-        <w:rPr>
-          <w:lang w:val="en-US"/>
-        </w:rPr>
-      </w:pPr>
-    </w:p>
-    <w:p>
-      <w:pPr>
-        <w:rPr>
-          <w:lang w:val="en-US"/>
-        </w:rPr>
-      </w:pPr>
-      <w:r>
-        <w:rPr>
-          <w:lang w:val="en-US"/>
-        </w:rPr>
-        <w:t xml:space="preserve">We assume that the DDS middleware is free of bugs. In the unit test design, mocks are created for </w:t>
-      </w:r>
-      <w:r>
-        <w:rPr>
-          <w:lang w:val="en-US"/>
-        </w:rPr>
-        <w:t xml:space="preserve">the </w:t>
-      </w:r>
-      <w:r>
-        <w:rPr>
-          <w:lang w:val="en-US"/>
-        </w:rPr>
-        <w:t>DDS middleware object</w:t>
-      </w:r>
-      <w:r>
-        <w:rPr>
-          <w:lang w:val="en-US"/>
-        </w:rPr>
-        <w:t xml:space="preserve"> and structures. The generic model of these mocks are shown in the next image.</w:t>
-      </w:r>
-    </w:p>
-    <w:p>
-      <w:pPr>
-        <w:jc w:val="center"/>
-      </w:pPr>
-      <w:r>
-        <w:object w:dxaOrig="2870" w:dyaOrig="1339">
-          <v:shape id="_x0000_i1028" type="#_x0000_t75" style="width:142.95pt;height:66.65pt" o:ole="">
-            <v:imagedata r:id="rId18" o:title=""/>
-          </v:shape>
-          <o:OLEObject Type="Embed" ProgID="Visio.Drawing.11" ShapeID="_x0000_i1028" DrawAspect="Content" ObjectID="_1325615980" r:id="rId19"/>
-        </w:object>
-      </w:r>
-    </w:p>
-    <w:p>
-      <w:pPr>
-        <w:rPr>
-          <w:lang w:val="en-US"/>
-        </w:rPr>
-      </w:pPr>
-      <w:r>
-        <w:rPr>
-          <w:lang w:val="en-US"/>
-        </w:rPr>
-        <w:t>Before a unit test execution</w:t>
-      </w:r>
-      <w:r>
-        <w:rPr>
-          <w:lang w:val="en-US"/>
-        </w:rPr>
-        <w:t>, a value to be returned can be given for each function in the mock. After the execution the number of calls for each function in the mock can be requested.</w:t>
-      </w:r>
-    </w:p>
-    <w:p>
-      <w:pPr>
-        <w:rPr>
-          <w:lang w:val="en-US"/>
-        </w:rPr>
-      </w:pPr>
-      <w:r>
-        <w:rPr>
-          <w:lang w:val="en-US"/>
-        </w:rPr>
-        <w:t>With the mocks</w:t>
-      </w:r>
-      <w:r>
-        <w:rPr>
-          <w:lang w:val="en-US"/>
-        </w:rPr>
-        <w:t xml:space="preserve"> we can check the external relation with the DDS middleware for each tested class.</w:t>
-      </w:r>
-    </w:p>
-    <w:p>
-      <w:pPr>
-        <w:pStyle w:val="Ttulo1"/>
-        <w:rPr>
-          <w:lang w:val="en-US"/>
-        </w:rPr>
-      </w:pPr>
-      <w:bookmarkStart w:id="15" w:name="_Toc239762442"/>
-      <w:r>
-        <w:rPr>
-          <w:lang w:val="en-US"/>
-        </w:rPr>
-        <w:t>External Tool design</w:t>
+        <w:pStyle w:val="Ttulo3"/>
+        <w:rPr>
+          <w:lang w:val="en-US"/>
+        </w:rPr>
+      </w:pPr>
+      <w:bookmarkStart w:id="15" w:name="_Toc251874849"/>
+      <w:r>
+        <w:rPr>
+          <w:lang w:val="en-US"/>
+        </w:rPr>
+        <w:t>Server initialization and receiving a client's request</w:t>
       </w:r>
       <w:bookmarkEnd w:id="15"/>
     </w:p>
     <w:p>
-      <w:pPr>
-        <w:rPr>
-          <w:lang w:val="en-US"/>
-        </w:rPr>
-      </w:pPr>
+      <w:r>
+        <w:object w:dxaOrig="12372" w:dyaOrig="17732">
+          <v:shape id="_x0000_i1028" type="#_x0000_t75" style="width:424.9pt;height:608.95pt" o:ole="">
+            <v:imagedata r:id="rId16" o:title=""/>
+          </v:shape>
+          <o:OLEObject Type="Embed" ProgID="Visio.Drawing.11" ShapeID="_x0000_i1028" DrawAspect="Content" ObjectID="_1325616724" r:id="rId17"/>
+        </w:object>
+      </w:r>
     </w:p>
     <w:p>
       <w:pPr>
-        <w:rPr>
-          <w:lang w:val="en-US"/>
-        </w:rPr>
-      </w:pPr>
-      <w:r>
-        <w:rPr>
-          <w:lang w:val="en-US"/>
-        </w:rPr>
-        <w:t xml:space="preserve">First of all, the external tool (idl2ddscs?) has to parser the idl file which contains the service. </w:t>
-      </w:r>
+        <w:pStyle w:val="Ttulo1"/>
+        <w:rPr>
+          <w:lang w:val="en-US"/>
+        </w:rPr>
+      </w:pPr>
+      <w:bookmarkStart w:id="16" w:name="_Toc251874850"/>
+      <w:r>
+        <w:rPr>
+          <w:lang w:val="en-US"/>
+        </w:rPr>
+        <w:t>Unit test design</w:t>
+      </w:r>
+      <w:bookmarkEnd w:id="16"/>
     </w:p>
     <w:p>
       <w:pPr>
@@ -5186,12 +5181,6 @@
           <w:lang w:val="en-US"/>
         </w:rPr>
       </w:pPr>
-      <w:r>
-        <w:rPr>
-          <w:lang w:val="en-US"/>
-        </w:rPr>
-        <w:t>For each method of each interface the outputs shown in the figure below would be generated.</w:t>
-      </w:r>
     </w:p>
     <w:p>
       <w:pPr>
@@ -5200,11 +5189,142 @@
         </w:rPr>
       </w:pPr>
       <w:r>
+        <w:rPr>
+          <w:lang w:val="en-US"/>
+        </w:rPr>
+        <w:t xml:space="preserve">We assume that the DDS middleware is free of bugs. In the unit test design, mocks are created for </w:t>
+      </w:r>
+      <w:r>
+        <w:rPr>
+          <w:lang w:val="en-US"/>
+        </w:rPr>
+        <w:t xml:space="preserve">the </w:t>
+      </w:r>
+      <w:r>
+        <w:rPr>
+          <w:lang w:val="en-US"/>
+        </w:rPr>
+        <w:t>DDS middleware object</w:t>
+      </w:r>
+      <w:r>
+        <w:rPr>
+          <w:lang w:val="en-US"/>
+        </w:rPr>
+        <w:t xml:space="preserve"> and structures. The generic model of these mocks are shown in the next image.</w:t>
+      </w:r>
+    </w:p>
+    <w:p>
+      <w:pPr>
+        <w:jc w:val="center"/>
+      </w:pPr>
+      <w:r>
+        <w:object w:dxaOrig="2870" w:dyaOrig="1339">
+          <v:shape id="_x0000_i1029" type="#_x0000_t75" style="width:143pt;height:66.95pt" o:ole="">
+            <v:imagedata r:id="rId18" o:title=""/>
+          </v:shape>
+          <o:OLEObject Type="Embed" ProgID="Visio.Drawing.11" ShapeID="_x0000_i1029" DrawAspect="Content" ObjectID="_1325616725" r:id="rId19"/>
+        </w:object>
+      </w:r>
+    </w:p>
+    <w:p>
+      <w:pPr>
+        <w:rPr>
+          <w:lang w:val="en-US"/>
+        </w:rPr>
+      </w:pPr>
+      <w:r>
+        <w:rPr>
+          <w:lang w:val="en-US"/>
+        </w:rPr>
+        <w:t>Before a unit test execution</w:t>
+      </w:r>
+      <w:r>
+        <w:rPr>
+          <w:lang w:val="en-US"/>
+        </w:rPr>
+        <w:t>, a value to be returned can be given for each function in the mock. After the execution the number of calls for each function in the mock can be requested.</w:t>
+      </w:r>
+    </w:p>
+    <w:p>
+      <w:pPr>
+        <w:rPr>
+          <w:lang w:val="en-US"/>
+        </w:rPr>
+      </w:pPr>
+      <w:r>
+        <w:rPr>
+          <w:lang w:val="en-US"/>
+        </w:rPr>
+        <w:t>With the mocks</w:t>
+      </w:r>
+      <w:r>
+        <w:rPr>
+          <w:lang w:val="en-US"/>
+        </w:rPr>
+        <w:t xml:space="preserve"> we can check the external relation with the DDS middleware for each tested class.</w:t>
+      </w:r>
+    </w:p>
+    <w:p>
+      <w:pPr>
+        <w:pStyle w:val="Ttulo1"/>
+        <w:rPr>
+          <w:lang w:val="en-US"/>
+        </w:rPr>
+      </w:pPr>
+      <w:bookmarkStart w:id="17" w:name="_Toc251874851"/>
+      <w:r>
+        <w:rPr>
+          <w:lang w:val="en-US"/>
+        </w:rPr>
+        <w:t>External Tool design</w:t>
+      </w:r>
+      <w:bookmarkEnd w:id="17"/>
+    </w:p>
+    <w:p>
+      <w:pPr>
+        <w:rPr>
+          <w:lang w:val="en-US"/>
+        </w:rPr>
+      </w:pPr>
+    </w:p>
+    <w:p>
+      <w:pPr>
+        <w:rPr>
+          <w:lang w:val="en-US"/>
+        </w:rPr>
+      </w:pPr>
+      <w:r>
+        <w:rPr>
+          <w:lang w:val="en-US"/>
+        </w:rPr>
+        <w:t xml:space="preserve">First of all, the external tool (idl2ddscs?) has to parser the idl file which contains the service. </w:t>
+      </w:r>
+    </w:p>
+    <w:p>
+      <w:pPr>
+        <w:rPr>
+          <w:lang w:val="en-US"/>
+        </w:rPr>
+      </w:pPr>
+      <w:r>
+        <w:rPr>
+          <w:lang w:val="en-US"/>
+        </w:rPr>
+        <w:t>For each method of each interface the outputs shown in the figure below would be generated.</w:t>
+      </w:r>
+    </w:p>
+    <w:p>
+      <w:pPr>
+        <w:rPr>
+          <w:lang w:val="en-US"/>
+        </w:rPr>
+      </w:pPr>
+      <w:r>
         <w:object w:dxaOrig="10413" w:dyaOrig="4825">
-          <v:shape id="_x0000_i1029" type="#_x0000_t75" style="width:424.5pt;height:196.65pt" o:ole="">
+          <v:shape id="_x0000_i1030" type="#_x0000_t75" style="width:424.4pt;height:196.75pt" o:ole="">
             <v:imagedata r:id="rId20" o:title=""/>
           </v:shape>
-          <o:OLEObject Type="Embed" ProgID="Visio.Drawing.11" ShapeID="_x0000_i1029" DrawAspect="Content" ObjectID="_1325615981" r:id="rId21"/>
+          <o:OLEObject Type="Embed" ProgID="Visio.Drawing.11" ShapeID="_x0000_i1030" DrawAspect="Content" ObjectID="_1325616726" r:id="rId21"/>
         </w:object>
       </w:r>
     </w:p>
@@ -5243,19 +5363,38 @@
     </w:p>
     <w:p>
       <w:pPr>
+        <w:rPr>
+          <w:rFonts w:asciiTheme="majorHAnsi" w:eastAsiaTheme="majorEastAsia" w:hAnsiTheme="majorHAnsi" w:cstheme="majorBidi"/>
+          <w:b/>
+          <w:bCs/>
+          <w:color w:val="4F81BD" w:themeColor="accent1"/>
+          <w:sz w:val="26"/>
+          <w:szCs w:val="26"/>
+          <w:lang w:val="en-US"/>
+        </w:rPr>
+      </w:pPr>
+      <w:bookmarkStart w:id="18" w:name="_Toc251874852"/>
+      <w:r>
+        <w:rPr>
+          <w:lang w:val="en-US"/>
+        </w:rPr>
+        <w:br w:type="page"/>
+      </w:r>
+    </w:p>
+    <w:p>
+      <w:pPr>
         <w:pStyle w:val="Ttulo2"/>
         <w:rPr>
           <w:lang w:val="en-US"/>
         </w:rPr>
       </w:pPr>
-      <w:bookmarkStart w:id="16" w:name="_Toc239762443"/>
       <w:r>
         <w:rPr>
           <w:lang w:val="en-US"/>
         </w:rPr>
         <w:t>IDL Parser</w:t>
       </w:r>
-      <w:bookmarkEnd w:id="16"/>
+      <w:bookmarkEnd w:id="18"/>
     </w:p>
     <w:p>
       <w:pPr>
@@ -5456,14 +5595,14 @@
         </w:rPr>
         <w:t xml:space="preserve"> </w:t>
       </w:r>
-      <w:bookmarkStart w:id="17" w:name="_Toc239762444"/>
+      <w:bookmarkStart w:id="19" w:name="_Toc251874853"/>
       <w:r>
         <w:rPr>
           <w:lang w:val="en-US"/>
         </w:rPr>
         <w:t>Code Generation</w:t>
       </w:r>
-      <w:bookmarkEnd w:id="17"/>
+      <w:bookmarkEnd w:id="19"/>
     </w:p>
     <w:p>
       <w:pPr>
@@ -5651,14 +5790,14 @@
         </w:rPr>
         <w:t xml:space="preserve"> </w:t>
       </w:r>
-      <w:bookmarkStart w:id="18" w:name="_Toc239762445"/>
+      <w:bookmarkStart w:id="20" w:name="_Toc251874854"/>
       <w:r>
         <w:rPr>
           <w:lang w:val="en-US"/>
         </w:rPr>
         <w:t>Types Generation</w:t>
       </w:r>
-      <w:bookmarkEnd w:id="18"/>
+      <w:bookmarkEnd w:id="20"/>
     </w:p>
     <w:p>
       <w:pPr>
@@ -8164,6 +8303,7 @@
   <w:style w:type="character" w:default="1" w:styleId="Fuentedeprrafopredeter">
     <w:name w:val="Default Paragraph Font"/>
     <w:uiPriority w:val="1"/>
+    <w:semiHidden/>
     <w:unhideWhenUsed/>
   </w:style>
   <w:style w:type="table" w:default="1" w:styleId="Tablanormal">
@@ -8822,7 +8962,7 @@
 </file>
 
 <file path=customXml/itemProps1.xml><?xml version="1.0" encoding="utf-8"?>
-<ds:datastoreItem xmlns:ds="http://schemas.openxmlformats.org/officeDocument/2006/customXml" ds:itemID="{F9BEF2AF-5831-4908-B2BE-3517A8A99F54}">
+<ds:datastoreItem xmlns:ds="http://schemas.openxmlformats.org/officeDocument/2006/customXml" ds:itemID="{F766B53D-B08C-44A6-B743-60E187162F4E}">
   <ds:schemaRefs>
     <ds:schemaRef ds:uri="http://schemas.openxmlformats.org/officeDocument/2006/bibliography"/>
   </ds:schemaRefs>

</xml_diff>

<commit_message>
- UML changes. - Added feature. A client can connect to one server with UDP transport.
</commit_message>
<xml_diff>
--- a/doc/DDS Client-Server - Detailed Design.docx
+++ b/doc/DDS Client-Server - Detailed Design.docx
@@ -3563,7 +3563,7 @@
           <w:lang w:val="en-US"/>
         </w:rPr>
         <w:pict>
-          <v:rect id="_x0000_s1035" style="width:434.5pt;height:63.7pt;mso-position-horizontal-relative:char;mso-position-vertical-relative:line" fillcolor="#95b3d7 [1940]" strokecolor="#95b3d7 [1940]" strokeweight="1pt">
+          <v:rect id="_x0000_s1036" style="width:434.5pt;height:63.7pt;mso-position-horizontal-relative:char;mso-position-vertical-relative:line" fillcolor="#95b3d7 [1940]" strokecolor="#95b3d7 [1940]" strokeweight="1pt">
             <v:fill color2="#dbe5f1 [660]" angle="-45" focus="-50%" type="gradient"/>
             <v:shadow on="t" type="perspective" color="#243f60 [1604]" opacity=".5" offset="1pt" offset2="-3pt"/>
             <v:textbox>
@@ -3922,7 +3922,7 @@
           <w:lang w:val="en-US"/>
         </w:rPr>
         <w:pict>
-          <v:rect id="_x0000_s1034" style="width:419.35pt;height:82.95pt;mso-position-horizontal-relative:char;mso-position-vertical-relative:line" fillcolor="#95b3d7 [1940]" strokecolor="#95b3d7 [1940]" strokeweight="1pt">
+          <v:rect id="_x0000_s1035" style="width:419.35pt;height:82.95pt;mso-position-horizontal-relative:char;mso-position-vertical-relative:line" fillcolor="#95b3d7 [1940]" strokecolor="#95b3d7 [1940]" strokeweight="1pt">
             <v:fill color2="#dbe5f1 [660]" angle="-45" focus="-50%" type="gradient"/>
             <v:shadow on="t" type="perspective" color="#243f60 [1604]" opacity=".5" offset="1pt" offset2="-3pt"/>
             <v:textbox>
@@ -4086,6 +4086,27 @@
                     </w:rPr>
                     <w:t xml:space="preserve"> numSec;</w:t>
                   </w:r>
+                  <w:r>
+                    <w:rPr>
+                      <w:rFonts w:ascii="Courier New" w:hAnsi="Courier New" w:cs="Courier New"/>
+                      <w:noProof/>
+                      <w:sz w:val="20"/>
+                      <w:szCs w:val="20"/>
+                      <w:lang w:val="en-US"/>
+                    </w:rPr>
+                    <w:t xml:space="preserve"> </w:t>
+                  </w:r>
+                  <w:r>
+                    <w:rPr>
+                      <w:rFonts w:ascii="Courier New" w:hAnsi="Courier New" w:cs="Courier New"/>
+                      <w:noProof/>
+                      <w:color w:val="008000"/>
+                      <w:sz w:val="20"/>
+                      <w:szCs w:val="20"/>
+                      <w:lang w:val="en-US"/>
+                    </w:rPr>
+                    <w:t>//@key</w:t>
+                  </w:r>
                 </w:p>
                 <w:p>
                   <w:pPr>
@@ -4300,7 +4321,7 @@
           <w:lang w:val="en-US"/>
         </w:rPr>
         <w:pict>
-          <v:rect id="_x0000_s1033" style="width:419.35pt;height:102.4pt;mso-position-horizontal-relative:char;mso-position-vertical-relative:line" fillcolor="#95b3d7 [1940]" strokecolor="#95b3d7 [1940]" strokeweight="1pt">
+          <v:rect id="_x0000_s1034" style="width:419.35pt;height:102.4pt;mso-position-horizontal-relative:char;mso-position-vertical-relative:line" fillcolor="#95b3d7 [1940]" strokecolor="#95b3d7 [1940]" strokeweight="1pt">
             <v:fill color2="#dbe5f1 [660]" angle="-45" focus="-50%" type="gradient"/>
             <v:shadow on="t" type="perspective" color="#243f60 [1604]" opacity=".5" offset="1pt" offset2="-3pt"/>
             <v:textbox>
@@ -4522,6 +4543,27 @@
                     </w:rPr>
                     <w:t xml:space="preserve"> numSec;</w:t>
                   </w:r>
+                  <w:r>
+                    <w:rPr>
+                      <w:rFonts w:ascii="Courier New" w:hAnsi="Courier New" w:cs="Courier New"/>
+                      <w:noProof/>
+                      <w:sz w:val="20"/>
+                      <w:szCs w:val="20"/>
+                      <w:lang w:val="en-US"/>
+                    </w:rPr>
+                    <w:t xml:space="preserve"> </w:t>
+                  </w:r>
+                  <w:r>
+                    <w:rPr>
+                      <w:rFonts w:ascii="Courier New" w:hAnsi="Courier New" w:cs="Courier New"/>
+                      <w:noProof/>
+                      <w:color w:val="008000"/>
+                      <w:sz w:val="20"/>
+                      <w:szCs w:val="20"/>
+                      <w:lang w:val="en-US"/>
+                    </w:rPr>
+                    <w:t>//@key</w:t>
+                  </w:r>
                 </w:p>
                 <w:p>
                   <w:pPr>
@@ -4566,7 +4608,17 @@
                       <w:szCs w:val="20"/>
                       <w:lang w:val="en-US"/>
                     </w:rPr>
-                    <w:t xml:space="preserve"> ddscsRetCode;</w:t>
+                    <w:t xml:space="preserve"> ddsrpc</w:t>
+                  </w:r>
+                  <w:r>
+                    <w:rPr>
+                      <w:rFonts w:ascii="Courier New" w:hAnsi="Courier New" w:cs="Courier New"/>
+                      <w:noProof/>
+                      <w:sz w:val="20"/>
+                      <w:szCs w:val="20"/>
+                      <w:lang w:val="en-US"/>
+                    </w:rPr>
+                    <w:t>RetCode;</w:t>
                   </w:r>
                 </w:p>
                 <w:p>
@@ -5020,7 +5072,7 @@
           <w:lang w:val="en-US"/>
         </w:rPr>
         <w:pict>
-          <v:rect id="_x0000_s1032" style="width:419.35pt;height:467.15pt;mso-position-horizontal-relative:char;mso-position-vertical-relative:line" fillcolor="#95b3d7 [1940]" strokecolor="#95b3d7 [1940]" strokeweight="1pt">
+          <v:rect id="_x0000_s1033" style="width:419.35pt;height:467.15pt;mso-position-horizontal-relative:char;mso-position-vertical-relative:line" fillcolor="#95b3d7 [1940]" strokecolor="#95b3d7 [1940]" strokeweight="1pt">
             <v:fill color2="#dbe5f1 [660]" angle="-45" focus="-50%" type="gradient"/>
             <v:shadow on="t" type="perspective" color="#243f60 [1604]" opacity=".5" offset="1pt" offset2="-3pt"/>
             <v:textbox>
@@ -6488,7 +6540,7 @@
           <w:lang w:val="en-US"/>
         </w:rPr>
         <w:pict>
-          <v:rect id="_x0000_s1031" style="width:419.35pt;height:449.9pt;mso-position-horizontal-relative:char;mso-position-vertical-relative:line" fillcolor="#95b3d7 [1940]" strokecolor="#95b3d7 [1940]" strokeweight="1pt">
+          <v:rect id="_x0000_s1032" style="width:419.35pt;height:449.9pt;mso-position-horizontal-relative:char;mso-position-vertical-relative:line" fillcolor="#95b3d7 [1940]" strokecolor="#95b3d7 [1940]" strokeweight="1pt">
             <v:fill color2="#dbe5f1 [660]" angle="-45" focus="-50%" type="gradient"/>
             <v:shadow on="t" type="perspective" color="#243f60 [1604]" opacity=".5" offset="1pt" offset2="-3pt"/>
             <v:textbox>
@@ -9101,7 +9153,19 @@
         <w:rPr>
           <w:lang w:val="en-US"/>
         </w:rPr>
-        <w:t xml:space="preserve"> uses the </w:t>
+        <w:t xml:space="preserve"> uses </w:t>
+      </w:r>
+      <w:r>
+        <w:rPr>
+          <w:lang w:val="en-US"/>
+        </w:rPr>
+        <w:t>a</w:t>
+      </w:r>
+      <w:r>
+        <w:rPr>
+          <w:lang w:val="en-US"/>
+        </w:rPr>
+        <w:t xml:space="preserve"> </w:t>
       </w:r>
       <w:proofErr w:type="spellStart"/>
       <w:r>
@@ -9109,21 +9173,40 @@
           <w:i/>
           <w:lang w:val="en-US"/>
         </w:rPr>
-        <w:t>TCPClientTransport</w:t>
+        <w:t>TCP</w:t>
+      </w:r>
+      <w:r>
+        <w:rPr>
+          <w:i/>
+          <w:lang w:val="en-US"/>
+        </w:rPr>
+        <w:t>Transport</w:t>
       </w:r>
       <w:proofErr w:type="spellEnd"/>
       <w:r>
         <w:rPr>
           <w:lang w:val="en-US"/>
         </w:rPr>
-        <w:t xml:space="preserve"> functionality </w:t>
+        <w:t xml:space="preserve"> </w:t>
+      </w:r>
+      <w:r>
+        <w:rPr>
+          <w:lang w:val="en-US"/>
+        </w:rPr>
+        <w:t>object</w:t>
+      </w:r>
+      <w:r>
+        <w:rPr>
+          <w:lang w:val="en-US"/>
+        </w:rPr>
+        <w:t xml:space="preserve"> that allows a </w:t>
       </w:r>
       <w:r>
         <w:rPr>
           <w:lang w:val="en-US"/>
         </w:rPr>
         <w:lastRenderedPageBreak/>
-        <w:t xml:space="preserve">that allows a TCP connection with a server. </w:t>
+        <w:t xml:space="preserve">TCP connection with a server. </w:t>
       </w:r>
       <w:r>
         <w:rPr>
@@ -9136,7 +9219,21 @@
         <w:rPr>
           <w:lang w:val="en-US"/>
         </w:rPr>
-        <w:t xml:space="preserve"> uses the </w:t>
+        <w:t xml:space="preserve"> uses </w:t>
+      </w:r>
+      <w:proofErr w:type="gramStart"/>
+      <w:r>
+        <w:rPr>
+          <w:lang w:val="en-US"/>
+        </w:rPr>
+        <w:t>a</w:t>
+      </w:r>
+      <w:proofErr w:type="gramEnd"/>
+      <w:r>
+        <w:rPr>
+          <w:lang w:val="en-US"/>
+        </w:rPr>
+        <w:t xml:space="preserve"> </w:t>
       </w:r>
       <w:proofErr w:type="spellStart"/>
       <w:r>
@@ -9144,14 +9241,26 @@
           <w:i/>
           <w:lang w:val="en-US"/>
         </w:rPr>
-        <w:t>UDPClientTransport</w:t>
+        <w:t>UDPTransport</w:t>
       </w:r>
       <w:proofErr w:type="spellEnd"/>
       <w:r>
         <w:rPr>
           <w:lang w:val="en-US"/>
         </w:rPr>
-        <w:t xml:space="preserve"> that uses the UDP discovery of DDS. Both proxies </w:t>
+        <w:t xml:space="preserve"> </w:t>
+      </w:r>
+      <w:r>
+        <w:rPr>
+          <w:lang w:val="en-US"/>
+        </w:rPr>
+        <w:t xml:space="preserve">object </w:t>
+      </w:r>
+      <w:r>
+        <w:rPr>
+          <w:lang w:val="en-US"/>
+        </w:rPr>
+        <w:t xml:space="preserve">that uses the UDP discovery of DDS. Both proxies </w:t>
       </w:r>
       <w:proofErr w:type="gramStart"/>
       <w:r>
@@ -10316,7 +10425,7 @@
           <w:lang w:val="en-US"/>
         </w:rPr>
         <w:pict>
-          <v:rect id="_x0000_s1030" style="width:419.35pt;height:46.6pt;mso-position-horizontal-relative:char;mso-position-vertical-relative:line" fillcolor="#95b3d7 [1940]" strokecolor="#95b3d7 [1940]" strokeweight="1pt">
+          <v:rect id="_x0000_s1031" style="width:419.35pt;height:30.8pt;mso-position-horizontal-relative:char;mso-position-vertical-relative:line" fillcolor="#95b3d7 [1940]" strokecolor="#95b3d7 [1940]" strokeweight="1pt">
             <v:fill color2="#dbe5f1 [660]" angle="-45" focus="-50%" type="gradient"/>
             <v:shadow on="t" type="perspective" color="#243f60 [1604]" opacity=".5" offset="1pt" offset2="-3pt"/>
             <v:textbox>
@@ -10397,49 +10506,7 @@
                       <w:szCs w:val="20"/>
                       <w:lang w:val="en-US"/>
                     </w:rPr>
-                    <w:t xml:space="preserve"> domainId = 0, </w:t>
-                  </w:r>
-                  <w:r>
-                    <w:rPr>
-                      <w:rFonts w:ascii="Courier New" w:hAnsi="Courier New" w:cs="Courier New"/>
-                      <w:noProof/>
-                      <w:color w:val="0000FF"/>
-                      <w:sz w:val="20"/>
-                      <w:szCs w:val="20"/>
-                      <w:lang w:val="en-US"/>
-                    </w:rPr>
-                    <w:t>char</w:t>
-                  </w:r>
-                  <w:r>
-                    <w:rPr>
-                      <w:rFonts w:ascii="Courier New" w:hAnsi="Courier New" w:cs="Courier New"/>
-                      <w:noProof/>
-                      <w:sz w:val="20"/>
-                      <w:szCs w:val="20"/>
-                      <w:lang w:val="en-US"/>
-                    </w:rPr>
-                    <w:t xml:space="preserve"> *qosLibrary = NULL, </w:t>
-                  </w:r>
-                  <w:r>
-                    <w:rPr>
-                      <w:rFonts w:ascii="Courier New" w:hAnsi="Courier New" w:cs="Courier New"/>
-                      <w:noProof/>
-                      <w:color w:val="0000FF"/>
-                      <w:sz w:val="20"/>
-                      <w:szCs w:val="20"/>
-                      <w:lang w:val="en-US"/>
-                    </w:rPr>
-                    <w:t>char</w:t>
-                  </w:r>
-                  <w:r>
-                    <w:rPr>
-                      <w:rFonts w:ascii="Courier New" w:hAnsi="Courier New" w:cs="Courier New"/>
-                      <w:noProof/>
-                      <w:sz w:val="20"/>
-                      <w:szCs w:val="20"/>
-                      <w:lang w:val="en-US"/>
-                    </w:rPr>
-                    <w:t xml:space="preserve"> *qosProfile = NULL);</w:t>
+                    <w:t xml:space="preserve"> domainId = 0);</w:t>
                   </w:r>
                 </w:p>
               </w:txbxContent>
@@ -10525,142 +10592,70 @@
     </w:p>
     <w:p>
       <w:pPr>
-        <w:pStyle w:val="Prrafodelista"/>
-        <w:numPr>
-          <w:ilvl w:val="0"/>
-          <w:numId w:val="41"/>
-        </w:numPr>
-        <w:rPr>
-          <w:lang w:val="en-US"/>
-        </w:rPr>
-      </w:pPr>
-      <w:proofErr w:type="spellStart"/>
-      <w:proofErr w:type="gramStart"/>
-      <w:r>
-        <w:rPr>
-          <w:lang w:val="en-US"/>
-        </w:rPr>
-        <w:t>qosLibrary</w:t>
-      </w:r>
-      <w:proofErr w:type="spellEnd"/>
-      <w:proofErr w:type="gramEnd"/>
-      <w:r>
-        <w:rPr>
-          <w:lang w:val="en-US"/>
-        </w:rPr>
-        <w:t xml:space="preserve">: This parameter set the </w:t>
-      </w:r>
-      <w:proofErr w:type="spellStart"/>
-      <w:r>
-        <w:rPr>
-          <w:lang w:val="en-US"/>
-        </w:rPr>
-        <w:t>QoS</w:t>
-      </w:r>
-      <w:proofErr w:type="spellEnd"/>
-      <w:r>
-        <w:rPr>
-          <w:lang w:val="en-US"/>
-        </w:rPr>
-        <w:t xml:space="preserve"> library that the participant and by default the </w:t>
-      </w:r>
-      <w:proofErr w:type="spellStart"/>
-      <w:r>
-        <w:rPr>
-          <w:lang w:val="en-US"/>
-        </w:rPr>
-        <w:t>datawriters</w:t>
-      </w:r>
-      <w:proofErr w:type="spellEnd"/>
-      <w:r>
-        <w:rPr>
-          <w:lang w:val="en-US"/>
-        </w:rPr>
-        <w:t xml:space="preserve"> and </w:t>
-      </w:r>
-      <w:proofErr w:type="spellStart"/>
-      <w:r>
-        <w:rPr>
-          <w:lang w:val="en-US"/>
-        </w:rPr>
-        <w:t>datareaders</w:t>
-      </w:r>
-      <w:proofErr w:type="spellEnd"/>
-      <w:r>
-        <w:rPr>
-          <w:lang w:val="en-US"/>
-        </w:rPr>
-        <w:t xml:space="preserve"> will use.</w:t>
+        <w:rPr>
+          <w:lang w:val="en-US"/>
+        </w:rPr>
+      </w:pPr>
+      <w:r>
+        <w:rPr>
+          <w:lang w:val="en-US"/>
+        </w:rPr>
+        <w:t>The way to call a remote procedure is like calling a function in C++.</w:t>
       </w:r>
     </w:p>
     <w:p>
       <w:pPr>
-        <w:pStyle w:val="Prrafodelista"/>
-        <w:numPr>
-          <w:ilvl w:val="0"/>
-          <w:numId w:val="41"/>
-        </w:numPr>
-        <w:rPr>
-          <w:lang w:val="en-US"/>
-        </w:rPr>
-      </w:pPr>
-      <w:proofErr w:type="spellStart"/>
-      <w:proofErr w:type="gramStart"/>
-      <w:r>
-        <w:rPr>
-          <w:lang w:val="en-US"/>
-        </w:rPr>
-        <w:t>qosProfile</w:t>
-      </w:r>
-      <w:proofErr w:type="spellEnd"/>
-      <w:proofErr w:type="gramEnd"/>
-      <w:r>
-        <w:rPr>
-          <w:lang w:val="en-US"/>
-        </w:rPr>
-        <w:t xml:space="preserve">: This parameter set the </w:t>
-      </w:r>
-      <w:proofErr w:type="spellStart"/>
-      <w:r>
-        <w:rPr>
-          <w:lang w:val="en-US"/>
-        </w:rPr>
-        <w:t>QoS</w:t>
-      </w:r>
-      <w:proofErr w:type="spellEnd"/>
-      <w:r>
-        <w:rPr>
-          <w:lang w:val="en-US"/>
-        </w:rPr>
-        <w:t xml:space="preserve"> library that the participant and by default the </w:t>
-      </w:r>
-      <w:proofErr w:type="spellStart"/>
-      <w:r>
-        <w:rPr>
-          <w:lang w:val="en-US"/>
-        </w:rPr>
-        <w:t>datawriters</w:t>
-      </w:r>
-      <w:proofErr w:type="spellEnd"/>
-      <w:r>
-        <w:rPr>
-          <w:lang w:val="en-US"/>
-        </w:rPr>
-        <w:t xml:space="preserve"> and </w:t>
-      </w:r>
-      <w:proofErr w:type="spellStart"/>
-      <w:r>
-        <w:rPr>
-          <w:lang w:val="en-US"/>
-        </w:rPr>
-        <w:t>datareaders</w:t>
-      </w:r>
-      <w:proofErr w:type="spellEnd"/>
-      <w:r>
-        <w:rPr>
-          <w:lang w:val="en-US"/>
-        </w:rPr>
-        <w:t xml:space="preserve"> will use.</w:t>
+        <w:rPr>
+          <w:lang w:val="en-US"/>
+        </w:rPr>
+      </w:pPr>
+      <w:r>
+        <w:rPr>
+          <w:lang w:val="en-US"/>
+        </w:rPr>
+      </w:r>
+      <w:r>
+        <w:rPr>
+          <w:lang w:val="en-US"/>
+        </w:rPr>
+        <w:pict>
+          <v:rect id="_x0000_s1030" style="width:419.35pt;height:27pt;mso-position-horizontal-relative:char;mso-position-vertical-relative:line" fillcolor="#95b3d7 [1940]" strokecolor="#95b3d7 [1940]" strokeweight="1pt">
+            <v:fill color2="#dbe5f1 [660]" angle="-45" focus="-50%" type="gradient"/>
+            <v:shadow on="t" type="perspective" color="#243f60 [1604]" opacity=".5" offset="1pt" offset2="-3pt"/>
+            <v:textbox>
+              <w:txbxContent>
+                <w:p>
+                  <w:pPr>
+                    <w:autoSpaceDE w:val="0"/>
+                    <w:autoSpaceDN w:val="0"/>
+                    <w:adjustRightInd w:val="0"/>
+                    <w:spacing w:after="0" w:line="240" w:lineRule="auto"/>
+                    <w:rPr>
+                      <w:rFonts w:ascii="Courier New" w:hAnsi="Courier New" w:cs="Courier New"/>
+                      <w:noProof/>
+                      <w:color w:val="008000"/>
+                      <w:sz w:val="20"/>
+                      <w:szCs w:val="20"/>
+                      <w:lang w:val="en-US"/>
+                    </w:rPr>
+                  </w:pPr>
+                  <w:r>
+                    <w:rPr>
+                      <w:rFonts w:ascii="Courier New" w:hAnsi="Courier New" w:cs="Courier New"/>
+                      <w:noProof/>
+                      <w:sz w:val="20"/>
+                      <w:szCs w:val="20"/>
+                      <w:lang w:val="en-US"/>
+                    </w:rPr>
+                    <w:t>proxy-&gt;function1(p1, p2, p3, retValue);</w:t>
+                  </w:r>
+                </w:p>
+              </w:txbxContent>
+            </v:textbox>
+            <w10:wrap type="none"/>
+            <w10:anchorlock/>
+          </v:rect>
+        </w:pict>
       </w:r>
     </w:p>
     <w:p>
@@ -10673,7 +10668,7 @@
         <w:rPr>
           <w:lang w:val="en-US"/>
         </w:rPr>
-        <w:t>The way to call a remote procedure is like calling a function in C++.</w:t>
+        <w:t>Note: Rest of APIs return returned value as normal function. Think about this.</w:t>
       </w:r>
     </w:p>
     <w:p>
@@ -10720,85 +10715,7 @@
                       <w:szCs w:val="20"/>
                       <w:lang w:val="en-US"/>
                     </w:rPr>
-                    <w:t>proxy-&gt;function1(p1, p2, p3, retValue);</w:t>
-                  </w:r>
-                </w:p>
-              </w:txbxContent>
-            </v:textbox>
-            <w10:wrap type="none"/>
-            <w10:anchorlock/>
-          </v:rect>
-        </w:pict>
-      </w:r>
-    </w:p>
-    <w:p>
-      <w:pPr>
-        <w:rPr>
-          <w:lang w:val="en-US"/>
-        </w:rPr>
-      </w:pPr>
-      <w:r>
-        <w:rPr>
-          <w:lang w:val="en-US"/>
-        </w:rPr>
-        <w:t>Note: Rest of APIs return returned value as normal function. Think about this.</w:t>
-      </w:r>
-    </w:p>
-    <w:p>
-      <w:pPr>
-        <w:rPr>
-          <w:lang w:val="en-US"/>
-        </w:rPr>
-      </w:pPr>
-      <w:r>
-        <w:rPr>
-          <w:lang w:val="en-US"/>
-        </w:rPr>
-      </w:r>
-      <w:r>
-        <w:rPr>
-          <w:lang w:val="en-US"/>
-        </w:rPr>
-        <w:pict>
-          <v:rect id="_x0000_s1037" style="width:419.35pt;height:27pt;mso-position-horizontal-relative:char;mso-position-vertical-relative:line" fillcolor="#95b3d7 [1940]" strokecolor="#95b3d7 [1940]" strokeweight="1pt">
-            <v:fill color2="#dbe5f1 [660]" angle="-45" focus="-50%" type="gradient"/>
-            <v:shadow on="t" type="perspective" color="#243f60 [1604]" opacity=".5" offset="1pt" offset2="-3pt"/>
-            <v:textbox>
-              <w:txbxContent>
-                <w:p>
-                  <w:pPr>
-                    <w:autoSpaceDE w:val="0"/>
-                    <w:autoSpaceDN w:val="0"/>
-                    <w:adjustRightInd w:val="0"/>
-                    <w:spacing w:after="0" w:line="240" w:lineRule="auto"/>
-                    <w:rPr>
-                      <w:rFonts w:ascii="Courier New" w:hAnsi="Courier New" w:cs="Courier New"/>
-                      <w:noProof/>
-                      <w:color w:val="008000"/>
-                      <w:sz w:val="20"/>
-                      <w:szCs w:val="20"/>
-                      <w:lang w:val="en-US"/>
-                    </w:rPr>
-                  </w:pPr>
-                  <w:r>
-                    <w:rPr>
-                      <w:rFonts w:ascii="Courier New" w:hAnsi="Courier New" w:cs="Courier New"/>
-                      <w:noProof/>
-                      <w:sz w:val="20"/>
-                      <w:szCs w:val="20"/>
-                      <w:lang w:val="en-US"/>
-                    </w:rPr>
-                    <w:t xml:space="preserve">retValue = proxy-&gt;function1(p1, p2, </w:t>
-                  </w:r>
-                  <w:r>
-                    <w:rPr>
-                      <w:rFonts w:ascii="Courier New" w:hAnsi="Courier New" w:cs="Courier New"/>
-                      <w:noProof/>
-                      <w:sz w:val="20"/>
-                      <w:szCs w:val="20"/>
-                      <w:lang w:val="en-US"/>
-                    </w:rPr>
-                    <w:t>p3);</w:t>
+                    <w:t>retValue = proxy-&gt;function1(p1, p2, p3);</w:t>
                   </w:r>
                 </w:p>
               </w:txbxContent>
@@ -11230,7 +11147,19 @@
         <w:rPr>
           <w:lang w:val="en-US"/>
         </w:rPr>
-        <w:t xml:space="preserve"> uses the </w:t>
+        <w:t xml:space="preserve"> uses </w:t>
+      </w:r>
+      <w:r>
+        <w:rPr>
+          <w:lang w:val="en-US"/>
+        </w:rPr>
+        <w:t>a</w:t>
+      </w:r>
+      <w:r>
+        <w:rPr>
+          <w:lang w:val="en-US"/>
+        </w:rPr>
+        <w:t xml:space="preserve"> </w:t>
       </w:r>
       <w:proofErr w:type="spellStart"/>
       <w:r>
@@ -11238,14 +11167,33 @@
           <w:i/>
           <w:lang w:val="en-US"/>
         </w:rPr>
-        <w:t>TCPServerTransport</w:t>
+        <w:t>TCP</w:t>
+      </w:r>
+      <w:r>
+        <w:rPr>
+          <w:i/>
+          <w:lang w:val="en-US"/>
+        </w:rPr>
+        <w:t>Transport</w:t>
       </w:r>
       <w:proofErr w:type="spellEnd"/>
       <w:r>
         <w:rPr>
           <w:lang w:val="en-US"/>
         </w:rPr>
-        <w:t xml:space="preserve"> functionality that allows </w:t>
+        <w:t xml:space="preserve"> </w:t>
+      </w:r>
+      <w:r>
+        <w:rPr>
+          <w:lang w:val="en-US"/>
+        </w:rPr>
+        <w:t>object</w:t>
+      </w:r>
+      <w:r>
+        <w:rPr>
+          <w:lang w:val="en-US"/>
+        </w:rPr>
+        <w:t xml:space="preserve"> that allows </w:t>
       </w:r>
       <w:proofErr w:type="gramStart"/>
       <w:r>
@@ -11272,7 +11220,21 @@
         <w:rPr>
           <w:lang w:val="en-US"/>
         </w:rPr>
-        <w:t xml:space="preserve"> uses the </w:t>
+        <w:t xml:space="preserve"> uses </w:t>
+      </w:r>
+      <w:proofErr w:type="gramStart"/>
+      <w:r>
+        <w:rPr>
+          <w:lang w:val="en-US"/>
+        </w:rPr>
+        <w:t>a</w:t>
+      </w:r>
+      <w:proofErr w:type="gramEnd"/>
+      <w:r>
+        <w:rPr>
+          <w:lang w:val="en-US"/>
+        </w:rPr>
+        <w:t xml:space="preserve"> </w:t>
       </w:r>
       <w:proofErr w:type="spellStart"/>
       <w:r>
@@ -11280,7 +11242,7 @@
           <w:i/>
           <w:lang w:val="en-US"/>
         </w:rPr>
-        <w:t>UDPServerTransport</w:t>
+        <w:t>UDPTransport</w:t>
       </w:r>
       <w:proofErr w:type="spellEnd"/>
       <w:r>
@@ -12262,49 +12224,7 @@
                       <w:szCs w:val="20"/>
                       <w:lang w:val="en-US"/>
                     </w:rPr>
-                    <w:t xml:space="preserve"> domainId = 0, </w:t>
-                  </w:r>
-                  <w:r>
-                    <w:rPr>
-                      <w:rFonts w:ascii="Courier New" w:hAnsi="Courier New" w:cs="Courier New"/>
-                      <w:noProof/>
-                      <w:color w:val="0000FF"/>
-                      <w:sz w:val="20"/>
-                      <w:szCs w:val="20"/>
-                      <w:lang w:val="en-US"/>
-                    </w:rPr>
-                    <w:t>char</w:t>
-                  </w:r>
-                  <w:r>
-                    <w:rPr>
-                      <w:rFonts w:ascii="Courier New" w:hAnsi="Courier New" w:cs="Courier New"/>
-                      <w:noProof/>
-                      <w:sz w:val="20"/>
-                      <w:szCs w:val="20"/>
-                      <w:lang w:val="en-US"/>
-                    </w:rPr>
-                    <w:t xml:space="preserve"> *qosLibrary = NULL, </w:t>
-                  </w:r>
-                  <w:r>
-                    <w:rPr>
-                      <w:rFonts w:ascii="Courier New" w:hAnsi="Courier New" w:cs="Courier New"/>
-                      <w:noProof/>
-                      <w:color w:val="0000FF"/>
-                      <w:sz w:val="20"/>
-                      <w:szCs w:val="20"/>
-                      <w:lang w:val="en-US"/>
-                    </w:rPr>
-                    <w:t>char</w:t>
-                  </w:r>
-                  <w:r>
-                    <w:rPr>
-                      <w:rFonts w:ascii="Courier New" w:hAnsi="Courier New" w:cs="Courier New"/>
-                      <w:noProof/>
-                      <w:sz w:val="20"/>
-                      <w:szCs w:val="20"/>
-                      <w:lang w:val="en-US"/>
-                    </w:rPr>
-                    <w:t xml:space="preserve"> *qosProfile = NULL);</w:t>
+                    <w:t xml:space="preserve"> domainId = 0);</w:t>
                   </w:r>
                 </w:p>
               </w:txbxContent>
@@ -12384,164 +12304,22 @@
     </w:p>
     <w:p>
       <w:pPr>
-        <w:pStyle w:val="Prrafodelista"/>
-        <w:numPr>
-          <w:ilvl w:val="0"/>
-          <w:numId w:val="41"/>
-        </w:numPr>
-        <w:rPr>
-          <w:lang w:val="en-US"/>
-        </w:rPr>
-      </w:pPr>
-      <w:proofErr w:type="spellStart"/>
-      <w:proofErr w:type="gramStart"/>
-      <w:r>
-        <w:rPr>
-          <w:lang w:val="en-US"/>
-        </w:rPr>
-        <w:t>qosLibrary</w:t>
-      </w:r>
-      <w:proofErr w:type="spellEnd"/>
-      <w:proofErr w:type="gramEnd"/>
-      <w:r>
-        <w:rPr>
-          <w:lang w:val="en-US"/>
-        </w:rPr>
-        <w:t xml:space="preserve">: This parameter set the </w:t>
-      </w:r>
-      <w:proofErr w:type="spellStart"/>
-      <w:r>
-        <w:rPr>
-          <w:lang w:val="en-US"/>
-        </w:rPr>
-        <w:t>QoS</w:t>
-      </w:r>
-      <w:proofErr w:type="spellEnd"/>
-      <w:r>
-        <w:rPr>
-          <w:lang w:val="en-US"/>
-        </w:rPr>
-        <w:t xml:space="preserve"> library that the participant and by default the </w:t>
-      </w:r>
-      <w:proofErr w:type="spellStart"/>
-      <w:r>
-        <w:rPr>
-          <w:lang w:val="en-US"/>
-        </w:rPr>
-        <w:t>datawriters</w:t>
-      </w:r>
-      <w:proofErr w:type="spellEnd"/>
-      <w:r>
-        <w:rPr>
-          <w:lang w:val="en-US"/>
-        </w:rPr>
-        <w:t xml:space="preserve"> and </w:t>
-      </w:r>
-      <w:proofErr w:type="spellStart"/>
-      <w:r>
-        <w:rPr>
-          <w:lang w:val="en-US"/>
-        </w:rPr>
-        <w:t>datareaders</w:t>
-      </w:r>
-      <w:proofErr w:type="spellEnd"/>
-      <w:r>
-        <w:rPr>
-          <w:lang w:val="en-US"/>
-        </w:rPr>
-        <w:t xml:space="preserve"> will use.</w:t>
-      </w:r>
-    </w:p>
-    <w:p>
-      <w:pPr>
-        <w:pStyle w:val="Prrafodelista"/>
-        <w:numPr>
-          <w:ilvl w:val="0"/>
-          <w:numId w:val="41"/>
-        </w:numPr>
-        <w:rPr>
-          <w:lang w:val="en-US"/>
-        </w:rPr>
-      </w:pPr>
-      <w:proofErr w:type="spellStart"/>
-      <w:proofErr w:type="gramStart"/>
-      <w:r>
-        <w:rPr>
-          <w:lang w:val="en-US"/>
-        </w:rPr>
-        <w:t>qosProfile</w:t>
-      </w:r>
-      <w:proofErr w:type="spellEnd"/>
-      <w:proofErr w:type="gramEnd"/>
-      <w:r>
-        <w:rPr>
-          <w:lang w:val="en-US"/>
-        </w:rPr>
-        <w:t xml:space="preserve">: This parameter set the </w:t>
-      </w:r>
-      <w:proofErr w:type="spellStart"/>
-      <w:r>
-        <w:rPr>
-          <w:lang w:val="en-US"/>
-        </w:rPr>
-        <w:t>QoS</w:t>
-      </w:r>
-      <w:proofErr w:type="spellEnd"/>
-      <w:r>
-        <w:rPr>
-          <w:lang w:val="en-US"/>
-        </w:rPr>
-        <w:t xml:space="preserve"> library that the participant and by default the </w:t>
-      </w:r>
-      <w:proofErr w:type="spellStart"/>
-      <w:r>
-        <w:rPr>
-          <w:lang w:val="en-US"/>
-        </w:rPr>
-        <w:t>datawriters</w:t>
-      </w:r>
-      <w:proofErr w:type="spellEnd"/>
-      <w:r>
-        <w:rPr>
-          <w:lang w:val="en-US"/>
-        </w:rPr>
-        <w:t xml:space="preserve"> and </w:t>
-      </w:r>
-      <w:proofErr w:type="spellStart"/>
-      <w:r>
-        <w:rPr>
-          <w:lang w:val="en-US"/>
-        </w:rPr>
-        <w:t>datareaders</w:t>
-      </w:r>
-      <w:proofErr w:type="spellEnd"/>
-      <w:r>
-        <w:rPr>
-          <w:lang w:val="en-US"/>
-        </w:rPr>
-        <w:t xml:space="preserve"> will use.</w:t>
-      </w:r>
-    </w:p>
-    <w:p>
-      <w:pPr>
-        <w:rPr>
-          <w:lang w:val="en-US"/>
-        </w:rPr>
-      </w:pPr>
-      <w:r>
-        <w:rPr>
-          <w:lang w:val="en-US"/>
-        </w:rPr>
-        <w:t xml:space="preserve">The generated server is </w:t>
-      </w:r>
-      <w:proofErr w:type="gramStart"/>
-      <w:r>
-        <w:rPr>
-          <w:lang w:val="en-US"/>
-        </w:rPr>
-        <w:t>disable</w:t>
-      </w:r>
-      <w:proofErr w:type="gramEnd"/>
+        <w:rPr>
+          <w:lang w:val="en-US"/>
+        </w:rPr>
+      </w:pPr>
+      <w:r>
+        <w:rPr>
+          <w:lang w:val="en-US"/>
+        </w:rPr>
+        <w:t>The generated server is disable</w:t>
+      </w:r>
+      <w:r>
+        <w:rPr>
+          <w:lang w:val="en-US"/>
+        </w:rPr>
+        <w:t>d</w:t>
+      </w:r>
       <w:r>
         <w:rPr>
           <w:lang w:val="en-US"/>
@@ -12580,7 +12358,7 @@
           <v:rect id="_x0000_s1027" style="width:419.35pt;height:25.1pt;mso-position-horizontal-relative:char;mso-position-vertical-relative:line" fillcolor="#95b3d7 [1940]" strokecolor="#95b3d7 [1940]" strokeweight="1pt">
             <v:fill color2="#dbe5f1 [660]" angle="-45" focus="-50%" type="gradient"/>
             <v:shadow on="t" type="perspective" color="#243f60 [1604]" opacity=".5" offset="1pt" offset2="-3pt"/>
-            <v:textbox>
+            <v:textbox style="mso-next-textbox:#_x0000_s1027">
               <w:txbxContent>
                 <w:p>
                   <w:pPr>
@@ -12641,14 +12419,7 @@
         <w:rPr>
           <w:lang w:val="en-US"/>
         </w:rPr>
-        <w:t xml:space="preserve">This project needs to be run over several operations systems. There are objects and functionalities that depend on operations system. An example of these functionalities is: </w:t>
-      </w:r>
-      <w:r>
-        <w:rPr>
-          <w:lang w:val="en-US"/>
-        </w:rPr>
-        <w:lastRenderedPageBreak/>
-        <w:t>concurrency (</w:t>
+        <w:t>This project needs to be run over several operations systems. There are objects and functionalities that depend on operations system. An example of these functionalities is: concurrency (</w:t>
       </w:r>
       <w:proofErr w:type="spellStart"/>
       <w:r>
@@ -12688,6 +12459,7 @@
         </w:numPr>
       </w:pPr>
       <w:r>
+        <w:lastRenderedPageBreak/>
         <w:t xml:space="preserve">ACE: </w:t>
       </w:r>
       <w:hyperlink r:id="rId19" w:history="1">
@@ -12878,14 +12650,12 @@
         </w:rPr>
         <w:t xml:space="preserve">In this section is shown some </w:t>
       </w:r>
-      <w:proofErr w:type="gramStart"/>
-      <w:r>
-        <w:rPr>
-          <w:lang w:val="en-US"/>
-        </w:rPr>
-        <w:t>functionalities</w:t>
-      </w:r>
-      <w:proofErr w:type="gramEnd"/>
+      <w:r>
+        <w:rPr>
+          <w:lang w:val="en-US"/>
+        </w:rPr>
+        <w:t>functionality</w:t>
+      </w:r>
       <w:r>
         <w:rPr>
           <w:lang w:val="en-US"/>
@@ -13389,7 +13159,7 @@
           <v:shape id="_x0000_i1034" type="#_x0000_t75" style="width:424.4pt;height:196.75pt" o:ole="">
             <v:imagedata r:id="rId27" o:title=""/>
           </v:shape>
-          <o:OLEObject Type="Embed" ProgID="Visio.Drawing.11" ShapeID="_x0000_i1034" DrawAspect="Content" ObjectID="_1403683953" r:id="rId28"/>
+          <o:OLEObject Type="Embed" ProgID="Visio.Drawing.11" ShapeID="_x0000_i1034" DrawAspect="Content" ObjectID="_1411291291" r:id="rId28"/>
         </w:object>
       </w:r>
     </w:p>
@@ -18296,7 +18066,7 @@
 </file>
 
 <file path=customXml/itemProps1.xml><?xml version="1.0" encoding="utf-8"?>
-<ds:datastoreItem xmlns:ds="http://schemas.openxmlformats.org/officeDocument/2006/customXml" ds:itemID="{9A607864-7F53-4024-AF7F-D07CF957BB63}">
+<ds:datastoreItem xmlns:ds="http://schemas.openxmlformats.org/officeDocument/2006/customXml" ds:itemID="{40A578F8-C01B-4F7F-9D1F-5CBA3AB6650A}">
   <ds:schemaRefs>
     <ds:schemaRef ds:uri="http://schemas.openxmlformats.org/officeDocument/2006/bibliography"/>
   </ds:schemaRefs>

</xml_diff>

<commit_message>
- Update documentation for RESTFul
</commit_message>
<xml_diff>
--- a/doc/DDS Client-Server - Detailed Design.docx
+++ b/doc/DDS Client-Server - Detailed Design.docx
@@ -16,27 +16,609 @@
         </w:rPr>
         <w:t>RPC4DDS</w:t>
       </w:r>
+      <w:r>
+        <w:rPr>
+          <w:lang w:val="en-US"/>
+        </w:rPr>
+        <w:t xml:space="preserve"> - </w:t>
+      </w:r>
+      <w:r>
+        <w:rPr>
+          <w:lang w:val="en-US"/>
+        </w:rPr>
+        <w:t>DETAILED DESIGN</w:t>
+      </w:r>
     </w:p>
     <w:p>
       <w:pPr>
-        <w:pStyle w:val="Ttulo"/>
-        <w:jc w:val="center"/>
-        <w:rPr>
-          <w:lang w:val="en-US"/>
-        </w:rPr>
-      </w:pPr>
-      <w:r>
-        <w:rPr>
-          <w:lang w:val="en-US"/>
-        </w:rPr>
-        <w:t xml:space="preserve">DETAILED </w:t>
-      </w:r>
-      <w:r>
-        <w:rPr>
-          <w:lang w:val="en-US"/>
-        </w:rPr>
-        <w:t>DESIGN</w:t>
-      </w:r>
+        <w:rPr>
+          <w:lang w:val="en-US"/>
+        </w:rPr>
+      </w:pPr>
+    </w:p>
+    <w:tbl>
+      <w:tblPr>
+        <w:tblpPr w:leftFromText="141" w:rightFromText="141" w:vertAnchor="text" w:horzAnchor="margin" w:tblpXSpec="center" w:tblpY="37"/>
+        <w:tblW w:w="10063" w:type="dxa"/>
+        <w:tblBorders>
+          <w:top w:val="single" w:sz="12" w:space="0" w:color="999999"/>
+          <w:bottom w:val="single" w:sz="12" w:space="0" w:color="999999"/>
+        </w:tblBorders>
+        <w:tblLook w:val="0000"/>
+      </w:tblPr>
+      <w:tblGrid>
+        <w:gridCol w:w="2038"/>
+        <w:gridCol w:w="8025"/>
+      </w:tblGrid>
+      <w:tr>
+        <w:trPr>
+          <w:trHeight w:hRule="exact" w:val="340"/>
+        </w:trPr>
+        <w:tc>
+          <w:tcPr>
+            <w:tcW w:w="10063" w:type="dxa"/>
+            <w:gridSpan w:val="2"/>
+            <w:tcBorders>
+              <w:top w:val="single" w:sz="12" w:space="0" w:color="999999"/>
+              <w:left w:val="nil"/>
+              <w:bottom w:val="single" w:sz="12" w:space="0" w:color="999999"/>
+              <w:right w:val="nil"/>
+            </w:tcBorders>
+          </w:tcPr>
+          <w:p>
+            <w:pPr>
+              <w:pStyle w:val="DocumentInfoTableCell"/>
+              <w:jc w:val="center"/>
+              <w:rPr>
+                <w:rFonts w:ascii="Helvetica" w:hAnsi="Helvetica" w:cs="Times"/>
+                <w:spacing w:val="60"/>
+              </w:rPr>
+            </w:pPr>
+            <w:r>
+              <w:rPr>
+                <w:rFonts w:ascii="Helvetica" w:hAnsi="Helvetica" w:cs="Times"/>
+                <w:spacing w:val="60"/>
+              </w:rPr>
+              <w:t>DOCUMENT INFORMATION</w:t>
+            </w:r>
+          </w:p>
+        </w:tc>
+      </w:tr>
+      <w:tr>
+        <w:trPr>
+          <w:trHeight w:hRule="exact" w:val="340"/>
+        </w:trPr>
+        <w:tc>
+          <w:tcPr>
+            <w:tcW w:w="2038" w:type="dxa"/>
+            <w:tcBorders>
+              <w:top w:val="single" w:sz="12" w:space="0" w:color="999999"/>
+              <w:left w:val="nil"/>
+              <w:bottom w:val="single" w:sz="6" w:space="0" w:color="999999"/>
+              <w:right w:val="single" w:sz="6" w:space="0" w:color="auto"/>
+            </w:tcBorders>
+          </w:tcPr>
+          <w:p>
+            <w:pPr>
+              <w:pStyle w:val="DocumentInfoTableCell"/>
+            </w:pPr>
+            <w:r>
+              <w:t>Name</w:t>
+            </w:r>
+          </w:p>
+        </w:tc>
+        <w:tc>
+          <w:tcPr>
+            <w:tcW w:w="8025" w:type="dxa"/>
+            <w:tcBorders>
+              <w:top w:val="single" w:sz="12" w:space="0" w:color="999999"/>
+              <w:left w:val="single" w:sz="6" w:space="0" w:color="auto"/>
+              <w:bottom w:val="single" w:sz="6" w:space="0" w:color="999999"/>
+              <w:right w:val="nil"/>
+            </w:tcBorders>
+          </w:tcPr>
+          <w:p>
+            <w:pPr>
+              <w:pStyle w:val="DocumentInfoTableCell"/>
+            </w:pPr>
+            <w:r>
+              <w:t>RPC4DDS – Detailed design</w:t>
+            </w:r>
+          </w:p>
+        </w:tc>
+      </w:tr>
+      <w:tr>
+        <w:trPr>
+          <w:trHeight w:hRule="exact" w:val="340"/>
+        </w:trPr>
+        <w:tc>
+          <w:tcPr>
+            <w:tcW w:w="2038" w:type="dxa"/>
+            <w:tcBorders>
+              <w:top w:val="single" w:sz="6" w:space="0" w:color="999999"/>
+              <w:left w:val="nil"/>
+              <w:bottom w:val="single" w:sz="6" w:space="0" w:color="999999"/>
+              <w:right w:val="single" w:sz="4" w:space="0" w:color="auto"/>
+            </w:tcBorders>
+          </w:tcPr>
+          <w:p>
+            <w:pPr>
+              <w:pStyle w:val="DocumentInfoTableCell"/>
+            </w:pPr>
+            <w:r>
+              <w:t>Product</w:t>
+            </w:r>
+          </w:p>
+        </w:tc>
+        <w:tc>
+          <w:tcPr>
+            <w:tcW w:w="8025" w:type="dxa"/>
+            <w:tcBorders>
+              <w:top w:val="single" w:sz="6" w:space="0" w:color="999999"/>
+              <w:left w:val="single" w:sz="4" w:space="0" w:color="auto"/>
+              <w:bottom w:val="single" w:sz="6" w:space="0" w:color="999999"/>
+              <w:right w:val="nil"/>
+            </w:tcBorders>
+          </w:tcPr>
+          <w:p>
+            <w:pPr>
+              <w:pStyle w:val="ReferenceHeader"/>
+            </w:pPr>
+            <w:r>
+              <w:t>Documentation</w:t>
+            </w:r>
+          </w:p>
+        </w:tc>
+      </w:tr>
+      <w:tr>
+        <w:trPr>
+          <w:trHeight w:hRule="exact" w:val="340"/>
+        </w:trPr>
+        <w:tc>
+          <w:tcPr>
+            <w:tcW w:w="2038" w:type="dxa"/>
+            <w:tcBorders>
+              <w:top w:val="single" w:sz="6" w:space="0" w:color="999999"/>
+              <w:left w:val="nil"/>
+              <w:bottom w:val="single" w:sz="6" w:space="0" w:color="999999"/>
+              <w:right w:val="single" w:sz="4" w:space="0" w:color="auto"/>
+            </w:tcBorders>
+          </w:tcPr>
+          <w:p>
+            <w:pPr>
+              <w:pStyle w:val="DocumentInfoTableCell"/>
+            </w:pPr>
+            <w:r>
+              <w:t>Author</w:t>
+            </w:r>
+          </w:p>
+        </w:tc>
+        <w:tc>
+          <w:tcPr>
+            <w:tcW w:w="8025" w:type="dxa"/>
+            <w:tcBorders>
+              <w:top w:val="single" w:sz="6" w:space="0" w:color="999999"/>
+              <w:left w:val="single" w:sz="4" w:space="0" w:color="auto"/>
+              <w:bottom w:val="single" w:sz="6" w:space="0" w:color="999999"/>
+              <w:right w:val="nil"/>
+            </w:tcBorders>
+          </w:tcPr>
+          <w:p>
+            <w:pPr>
+              <w:pStyle w:val="DocumentInfoTableCell"/>
+            </w:pPr>
+            <w:r>
+              <w:t>Ricardo González</w:t>
+            </w:r>
+          </w:p>
+        </w:tc>
+      </w:tr>
+      <w:tr>
+        <w:trPr>
+          <w:trHeight w:hRule="exact" w:val="340"/>
+        </w:trPr>
+        <w:tc>
+          <w:tcPr>
+            <w:tcW w:w="2038" w:type="dxa"/>
+            <w:tcBorders>
+              <w:top w:val="single" w:sz="6" w:space="0" w:color="999999"/>
+              <w:left w:val="nil"/>
+              <w:bottom w:val="single" w:sz="6" w:space="0" w:color="999999"/>
+              <w:right w:val="single" w:sz="4" w:space="0" w:color="auto"/>
+            </w:tcBorders>
+          </w:tcPr>
+          <w:p>
+            <w:pPr>
+              <w:pStyle w:val="DocumentInfoTableCell"/>
+            </w:pPr>
+            <w:r>
+              <w:t>Distribution</w:t>
+            </w:r>
+          </w:p>
+        </w:tc>
+        <w:tc>
+          <w:tcPr>
+            <w:tcW w:w="8025" w:type="dxa"/>
+            <w:tcBorders>
+              <w:top w:val="single" w:sz="6" w:space="0" w:color="999999"/>
+              <w:left w:val="single" w:sz="4" w:space="0" w:color="auto"/>
+              <w:bottom w:val="single" w:sz="6" w:space="0" w:color="999999"/>
+              <w:right w:val="nil"/>
+            </w:tcBorders>
+          </w:tcPr>
+          <w:p>
+            <w:pPr>
+              <w:pStyle w:val="DocumentInfoTableCell"/>
+            </w:pPr>
+            <w:r>
+              <w:t>Internal</w:t>
+            </w:r>
+          </w:p>
+        </w:tc>
+      </w:tr>
+      <w:tr>
+        <w:trPr>
+          <w:trHeight w:hRule="exact" w:val="340"/>
+        </w:trPr>
+        <w:tc>
+          <w:tcPr>
+            <w:tcW w:w="2038" w:type="dxa"/>
+            <w:tcBorders>
+              <w:top w:val="single" w:sz="6" w:space="0" w:color="999999"/>
+              <w:left w:val="nil"/>
+              <w:bottom w:val="single" w:sz="6" w:space="0" w:color="999999"/>
+              <w:right w:val="single" w:sz="4" w:space="0" w:color="auto"/>
+            </w:tcBorders>
+          </w:tcPr>
+          <w:p>
+            <w:pPr>
+              <w:pStyle w:val="DocumentInfoTableCell"/>
+            </w:pPr>
+            <w:r>
+              <w:t>Version</w:t>
+            </w:r>
+          </w:p>
+        </w:tc>
+        <w:tc>
+          <w:tcPr>
+            <w:tcW w:w="8025" w:type="dxa"/>
+            <w:tcBorders>
+              <w:top w:val="single" w:sz="6" w:space="0" w:color="999999"/>
+              <w:left w:val="single" w:sz="4" w:space="0" w:color="auto"/>
+              <w:bottom w:val="single" w:sz="6" w:space="0" w:color="999999"/>
+              <w:right w:val="nil"/>
+            </w:tcBorders>
+          </w:tcPr>
+          <w:p>
+            <w:pPr>
+              <w:pStyle w:val="DocumentInfoTableCell"/>
+            </w:pPr>
+            <w:r>
+              <w:t>1</w:t>
+            </w:r>
+            <w:r>
+              <w:t>.0</w:t>
+            </w:r>
+          </w:p>
+        </w:tc>
+      </w:tr>
+      <w:tr>
+        <w:trPr>
+          <w:trHeight w:hRule="exact" w:val="340"/>
+        </w:trPr>
+        <w:tc>
+          <w:tcPr>
+            <w:tcW w:w="2038" w:type="dxa"/>
+            <w:tcBorders>
+              <w:top w:val="single" w:sz="6" w:space="0" w:color="999999"/>
+              <w:left w:val="nil"/>
+              <w:bottom w:val="single" w:sz="6" w:space="0" w:color="999999"/>
+              <w:right w:val="single" w:sz="4" w:space="0" w:color="auto"/>
+            </w:tcBorders>
+          </w:tcPr>
+          <w:p>
+            <w:pPr>
+              <w:pStyle w:val="DocumentInfoTableCell"/>
+            </w:pPr>
+            <w:r>
+              <w:t>Date</w:t>
+            </w:r>
+          </w:p>
+        </w:tc>
+        <w:tc>
+          <w:tcPr>
+            <w:tcW w:w="8025" w:type="dxa"/>
+            <w:tcBorders>
+              <w:top w:val="single" w:sz="6" w:space="0" w:color="999999"/>
+              <w:left w:val="single" w:sz="4" w:space="0" w:color="auto"/>
+              <w:bottom w:val="single" w:sz="6" w:space="0" w:color="999999"/>
+              <w:right w:val="nil"/>
+            </w:tcBorders>
+          </w:tcPr>
+          <w:p>
+            <w:pPr>
+              <w:pStyle w:val="DocumentInfoTableCell"/>
+            </w:pPr>
+            <w:r>
+              <w:t>3</w:t>
+            </w:r>
+            <w:r>
+              <w:rPr>
+                <w:vertAlign w:val="superscript"/>
+              </w:rPr>
+              <w:t>rd</w:t>
+            </w:r>
+            <w:r>
+              <w:t xml:space="preserve"> </w:t>
+            </w:r>
+            <w:r>
+              <w:fldChar w:fldCharType="begin"/>
+            </w:r>
+            <w:r>
+              <w:instrText xml:space="preserve"> DATE  \@ "MMMM yyyy"  \* MERGEFORMAT </w:instrText>
+            </w:r>
+            <w:r>
+              <w:fldChar w:fldCharType="separate"/>
+            </w:r>
+            <w:r>
+              <w:rPr>
+                <w:noProof/>
+              </w:rPr>
+              <w:t>October 2012</w:t>
+            </w:r>
+            <w:r>
+              <w:fldChar w:fldCharType="end"/>
+            </w:r>
+            <w:r>
+              <w:t xml:space="preserve"> </w:t>
+            </w:r>
+          </w:p>
+        </w:tc>
+      </w:tr>
+      <w:tr>
+        <w:trPr>
+          <w:trHeight w:hRule="exact" w:val="340"/>
+        </w:trPr>
+        <w:tc>
+          <w:tcPr>
+            <w:tcW w:w="2038" w:type="dxa"/>
+            <w:tcBorders>
+              <w:top w:val="single" w:sz="6" w:space="0" w:color="999999"/>
+              <w:left w:val="nil"/>
+              <w:bottom w:val="single" w:sz="6" w:space="0" w:color="999999"/>
+              <w:right w:val="single" w:sz="4" w:space="0" w:color="auto"/>
+            </w:tcBorders>
+          </w:tcPr>
+          <w:p>
+            <w:pPr>
+              <w:pStyle w:val="DocumentInfoTableCell"/>
+            </w:pPr>
+            <w:r>
+              <w:t>Status</w:t>
+            </w:r>
+          </w:p>
+        </w:tc>
+        <w:tc>
+          <w:tcPr>
+            <w:tcW w:w="8025" w:type="dxa"/>
+            <w:tcBorders>
+              <w:top w:val="single" w:sz="6" w:space="0" w:color="999999"/>
+              <w:left w:val="single" w:sz="4" w:space="0" w:color="auto"/>
+              <w:bottom w:val="single" w:sz="6" w:space="0" w:color="999999"/>
+              <w:right w:val="nil"/>
+            </w:tcBorders>
+          </w:tcPr>
+          <w:p>
+            <w:pPr>
+              <w:pStyle w:val="DocumentInfoTableCell"/>
+            </w:pPr>
+            <w:r>
+              <w:t>Draft</w:t>
+            </w:r>
+          </w:p>
+        </w:tc>
+      </w:tr>
+      <w:tr>
+        <w:trPr>
+          <w:trHeight w:hRule="exact" w:val="340"/>
+        </w:trPr>
+        <w:tc>
+          <w:tcPr>
+            <w:tcW w:w="2038" w:type="dxa"/>
+            <w:tcBorders>
+              <w:top w:val="single" w:sz="6" w:space="0" w:color="999999"/>
+              <w:left w:val="nil"/>
+              <w:bottom w:val="single" w:sz="6" w:space="0" w:color="999999"/>
+              <w:right w:val="single" w:sz="4" w:space="0" w:color="auto"/>
+            </w:tcBorders>
+          </w:tcPr>
+          <w:p>
+            <w:pPr>
+              <w:pStyle w:val="DocumentInfoTableCell"/>
+            </w:pPr>
+            <w:r>
+              <w:t>Contact</w:t>
+            </w:r>
+          </w:p>
+        </w:tc>
+        <w:tc>
+          <w:tcPr>
+            <w:tcW w:w="8025" w:type="dxa"/>
+            <w:tcBorders>
+              <w:top w:val="single" w:sz="6" w:space="0" w:color="999999"/>
+              <w:left w:val="single" w:sz="4" w:space="0" w:color="auto"/>
+              <w:bottom w:val="single" w:sz="6" w:space="0" w:color="999999"/>
+              <w:right w:val="nil"/>
+            </w:tcBorders>
+          </w:tcPr>
+          <w:p>
+            <w:pPr>
+              <w:pStyle w:val="DocumentInfoTableCell"/>
+              <w:rPr>
+                <w:rStyle w:val="Hipervnculo"/>
+              </w:rPr>
+            </w:pPr>
+            <w:r>
+              <w:rPr>
+                <w:rStyle w:val="Hipervnculo"/>
+              </w:rPr>
+              <w:t>ricardogonzalez@eprosima.com</w:t>
+            </w:r>
+          </w:p>
+        </w:tc>
+      </w:tr>
+      <w:tr>
+        <w:trPr>
+          <w:trHeight w:hRule="exact" w:val="340"/>
+        </w:trPr>
+        <w:tc>
+          <w:tcPr>
+            <w:tcW w:w="2038" w:type="dxa"/>
+            <w:tcBorders>
+              <w:top w:val="single" w:sz="6" w:space="0" w:color="999999"/>
+              <w:left w:val="nil"/>
+              <w:bottom w:val="single" w:sz="12" w:space="0" w:color="999999"/>
+              <w:right w:val="single" w:sz="4" w:space="0" w:color="auto"/>
+            </w:tcBorders>
+          </w:tcPr>
+          <w:p>
+            <w:pPr>
+              <w:pStyle w:val="DocumentInfoTableCell"/>
+            </w:pPr>
+            <w:r>
+              <w:t>Document Code</w:t>
+            </w:r>
+          </w:p>
+        </w:tc>
+        <w:tc>
+          <w:tcPr>
+            <w:tcW w:w="8025" w:type="dxa"/>
+            <w:tcBorders>
+              <w:top w:val="single" w:sz="6" w:space="0" w:color="999999"/>
+              <w:left w:val="single" w:sz="4" w:space="0" w:color="auto"/>
+              <w:bottom w:val="single" w:sz="12" w:space="0" w:color="999999"/>
+              <w:right w:val="nil"/>
+            </w:tcBorders>
+          </w:tcPr>
+          <w:p>
+            <w:pPr>
+              <w:pStyle w:val="DocumentInfoTableCell"/>
+            </w:pPr>
+          </w:p>
+        </w:tc>
+      </w:tr>
+    </w:tbl>
+    <w:p>
+      <w:pPr>
+        <w:rPr>
+          <w:lang w:val="en-US"/>
+        </w:rPr>
+      </w:pPr>
+    </w:p>
+    <w:p>
+      <w:pPr>
+        <w:rPr>
+          <w:lang w:val="en-US"/>
+        </w:rPr>
+      </w:pPr>
+    </w:p>
+    <w:p>
+      <w:pPr>
+        <w:rPr>
+          <w:lang w:val="en-US"/>
+        </w:rPr>
+      </w:pPr>
+    </w:p>
+    <w:p>
+      <w:pPr>
+        <w:rPr>
+          <w:lang w:val="en-US"/>
+        </w:rPr>
+      </w:pPr>
+    </w:p>
+    <w:p>
+      <w:pPr>
+        <w:rPr>
+          <w:lang w:val="en-US"/>
+        </w:rPr>
+      </w:pPr>
+    </w:p>
+    <w:p>
+      <w:pPr>
+        <w:rPr>
+          <w:lang w:val="en-US"/>
+        </w:rPr>
+      </w:pPr>
+    </w:p>
+    <w:p>
+      <w:pPr>
+        <w:rPr>
+          <w:lang w:val="en-US"/>
+        </w:rPr>
+      </w:pPr>
+    </w:p>
+    <w:p>
+      <w:pPr>
+        <w:rPr>
+          <w:lang w:val="en-US"/>
+        </w:rPr>
+      </w:pPr>
+    </w:p>
+    <w:p>
+      <w:pPr>
+        <w:rPr>
+          <w:lang w:val="en-US"/>
+        </w:rPr>
+      </w:pPr>
+    </w:p>
+    <w:p>
+      <w:pPr>
+        <w:rPr>
+          <w:lang w:val="en-US"/>
+        </w:rPr>
+      </w:pPr>
+    </w:p>
+    <w:p>
+      <w:pPr>
+        <w:rPr>
+          <w:lang w:val="en-US"/>
+        </w:rPr>
+      </w:pPr>
+    </w:p>
+    <w:p>
+      <w:pPr>
+        <w:rPr>
+          <w:lang w:val="en-US"/>
+        </w:rPr>
+      </w:pPr>
+    </w:p>
+    <w:p>
+      <w:pPr>
+        <w:rPr>
+          <w:lang w:val="en-US"/>
+        </w:rPr>
+      </w:pPr>
+    </w:p>
+    <w:p>
+      <w:pPr>
+        <w:rPr>
+          <w:lang w:val="en-US"/>
+        </w:rPr>
+      </w:pPr>
+    </w:p>
+    <w:p>
+      <w:pPr>
+        <w:rPr>
+          <w:lang w:val="en-US"/>
+        </w:rPr>
+      </w:pPr>
+    </w:p>
+    <w:p>
+      <w:pPr>
+        <w:rPr>
+          <w:lang w:val="en-US"/>
+        </w:rPr>
+      </w:pPr>
     </w:p>
     <w:sdt>
       <w:sdtPr>
@@ -2303,38 +2885,179 @@
           <w:lang w:val="en-US"/>
         </w:rPr>
       </w:pPr>
-      <w:bookmarkStart w:id="0" w:name="_Toc329782669"/>
-      <w:r>
-        <w:rPr>
-          <w:lang w:val="en-US"/>
-        </w:rPr>
-        <w:t>I</w:t>
-      </w:r>
-      <w:r>
-        <w:rPr>
-          <w:lang w:val="en-US"/>
-        </w:rPr>
-        <w:t>ntroduction</w:t>
+      <w:r>
+        <w:rPr>
+          <w:lang w:val="en-US"/>
+        </w:rPr>
+        <w:lastRenderedPageBreak/>
+        <w:t>Introduction</w:t>
+      </w:r>
+    </w:p>
+    <w:p>
+      <w:pPr>
+        <w:pStyle w:val="Ttulo2"/>
+        <w:rPr>
+          <w:lang w:val="en-US"/>
+        </w:rPr>
+      </w:pPr>
+      <w:bookmarkStart w:id="0" w:name="_Toc329782670"/>
+      <w:r>
+        <w:t>Target</w:t>
       </w:r>
       <w:bookmarkEnd w:id="0"/>
     </w:p>
     <w:p>
       <w:pPr>
+        <w:rPr>
+          <w:lang w:val="en-US"/>
+        </w:rPr>
+      </w:pPr>
+      <w:r>
+        <w:rPr>
+          <w:lang w:val="en-US"/>
+        </w:rPr>
+        <w:t xml:space="preserve">The purpose of this document is the </w:t>
+      </w:r>
+      <w:r>
+        <w:rPr>
+          <w:lang w:val="en-US"/>
+        </w:rPr>
+        <w:t>design of</w:t>
+      </w:r>
+      <w:r>
+        <w:rPr>
+          <w:lang w:val="en-US"/>
+        </w:rPr>
+        <w:t xml:space="preserve"> RPC framework</w:t>
+      </w:r>
+      <w:r>
+        <w:rPr>
+          <w:lang w:val="en-US"/>
+        </w:rPr>
+        <w:t xml:space="preserve"> </w:t>
+      </w:r>
+      <w:r>
+        <w:rPr>
+          <w:lang w:val="en-US"/>
+        </w:rPr>
+        <w:t xml:space="preserve">that uses the standard </w:t>
+      </w:r>
+      <w:r>
+        <w:rPr>
+          <w:lang w:val="en-US"/>
+        </w:rPr>
+        <w:t xml:space="preserve">DDS </w:t>
+      </w:r>
+      <w:r>
+        <w:rPr>
+          <w:lang w:val="en-US"/>
+        </w:rPr>
+        <w:t>for communications</w:t>
+      </w:r>
+      <w:r>
+        <w:rPr>
+          <w:lang w:val="en-US"/>
+        </w:rPr>
+        <w:t xml:space="preserve">. </w:t>
+      </w:r>
+      <w:r>
+        <w:rPr>
+          <w:lang w:val="en-US"/>
+        </w:rPr>
+        <w:t>This projec</w:t>
+      </w:r>
+      <w:r>
+        <w:rPr>
+          <w:lang w:val="en-US"/>
+        </w:rPr>
+        <w:t>t tries to give</w:t>
+      </w:r>
+      <w:r>
+        <w:rPr>
+          <w:lang w:val="en-US"/>
+        </w:rPr>
+        <w:t xml:space="preserve"> the possibility of use a DDS middleware as</w:t>
+      </w:r>
+      <w:r>
+        <w:rPr>
+          <w:lang w:val="en-US"/>
+        </w:rPr>
+        <w:t xml:space="preserve"> a client/se</w:t>
+      </w:r>
+      <w:r>
+        <w:rPr>
+          <w:lang w:val="en-US"/>
+        </w:rPr>
+        <w:t>rver application. A user is</w:t>
+      </w:r>
+      <w:r>
+        <w:rPr>
+          <w:lang w:val="en-US"/>
+        </w:rPr>
+        <w:t xml:space="preserve"> able to create client applications which can execute </w:t>
+      </w:r>
+      <w:r>
+        <w:rPr>
+          <w:lang w:val="en-US"/>
+        </w:rPr>
+        <w:t xml:space="preserve">services exposed in </w:t>
+      </w:r>
+      <w:r>
+        <w:rPr>
+          <w:lang w:val="en-US"/>
+        </w:rPr>
+        <w:t>a remote server, all this over</w:t>
+      </w:r>
+      <w:r>
+        <w:rPr>
+          <w:lang w:val="en-US"/>
+        </w:rPr>
+        <w:t xml:space="preserve"> a</w:t>
+      </w:r>
+      <w:r>
+        <w:rPr>
+          <w:lang w:val="en-US"/>
+        </w:rPr>
+        <w:t xml:space="preserve"> DDS </w:t>
+      </w:r>
+      <w:r>
+        <w:rPr>
+          <w:lang w:val="en-US"/>
+        </w:rPr>
+        <w:t xml:space="preserve">middleware </w:t>
+      </w:r>
+      <w:r>
+        <w:rPr>
+          <w:lang w:val="en-US"/>
+        </w:rPr>
+        <w:t>at</w:t>
+      </w:r>
+      <w:r>
+        <w:rPr>
+          <w:lang w:val="en-US"/>
+        </w:rPr>
+        <w:t xml:space="preserve"> low level.</w:t>
+      </w:r>
+      <w:r>
+        <w:rPr>
+          <w:lang w:val="en-US"/>
+        </w:rPr>
+        <w:t xml:space="preserve"> Also a user is able to create server applications which expose services that can be accessed by remote clients.</w:t>
+      </w:r>
+    </w:p>
+    <w:p>
+      <w:pPr>
         <w:pStyle w:val="Ttulo2"/>
-        <w:numPr>
-          <w:ilvl w:val="1"/>
-          <w:numId w:val="27"/>
-        </w:numPr>
-        <w:rPr>
-          <w:lang w:val="en-US"/>
-        </w:rPr>
-      </w:pPr>
-      <w:bookmarkStart w:id="1" w:name="_Toc329782670"/>
-      <w:r>
-        <w:rPr>
-          <w:lang w:val="en-US"/>
-        </w:rPr>
-        <w:t>Target</w:t>
+        <w:rPr>
+          <w:lang w:val="en-US"/>
+        </w:rPr>
+      </w:pPr>
+      <w:bookmarkStart w:id="1" w:name="_Toc329782671"/>
+      <w:r>
+        <w:rPr>
+          <w:lang w:val="en-US"/>
+        </w:rPr>
+        <w:t>Audience</w:t>
       </w:r>
       <w:bookmarkEnd w:id="1"/>
     </w:p>
@@ -2348,133 +3071,7 @@
         <w:rPr>
           <w:lang w:val="en-US"/>
         </w:rPr>
-        <w:t xml:space="preserve">The purpose of this document is the </w:t>
-      </w:r>
-      <w:r>
-        <w:rPr>
-          <w:lang w:val="en-US"/>
-        </w:rPr>
-        <w:t>design of</w:t>
-      </w:r>
-      <w:r>
-        <w:rPr>
-          <w:lang w:val="en-US"/>
-        </w:rPr>
-        <w:t xml:space="preserve"> RPC framework</w:t>
-      </w:r>
-      <w:r>
-        <w:rPr>
-          <w:lang w:val="en-US"/>
-        </w:rPr>
-        <w:t xml:space="preserve"> </w:t>
-      </w:r>
-      <w:r>
-        <w:rPr>
-          <w:lang w:val="en-US"/>
-        </w:rPr>
-        <w:t xml:space="preserve">that uses the standard </w:t>
-      </w:r>
-      <w:r>
-        <w:rPr>
-          <w:lang w:val="en-US"/>
-        </w:rPr>
-        <w:t xml:space="preserve">DDS </w:t>
-      </w:r>
-      <w:r>
-        <w:rPr>
-          <w:lang w:val="en-US"/>
-        </w:rPr>
-        <w:t>for communications</w:t>
-      </w:r>
-      <w:r>
-        <w:rPr>
-          <w:lang w:val="en-US"/>
-        </w:rPr>
-        <w:t xml:space="preserve">. </w:t>
-      </w:r>
-      <w:r>
-        <w:rPr>
-          <w:lang w:val="en-US"/>
-        </w:rPr>
-        <w:t>This projec</w:t>
-      </w:r>
-      <w:r>
-        <w:rPr>
-          <w:lang w:val="en-US"/>
-        </w:rPr>
-        <w:t>t tries to give</w:t>
-      </w:r>
-      <w:r>
-        <w:rPr>
-          <w:lang w:val="en-US"/>
-        </w:rPr>
-        <w:t xml:space="preserve"> the possibility of use a DDS middleware as</w:t>
-      </w:r>
-      <w:r>
-        <w:rPr>
-          <w:lang w:val="en-US"/>
-        </w:rPr>
-        <w:t xml:space="preserve"> a client/se</w:t>
-      </w:r>
-      <w:r>
-        <w:rPr>
-          <w:lang w:val="en-US"/>
-        </w:rPr>
-        <w:t>rver application. A user is</w:t>
-      </w:r>
-      <w:r>
-        <w:rPr>
-          <w:lang w:val="en-US"/>
-        </w:rPr>
-        <w:t xml:space="preserve"> able to create client applications which can execute </w:t>
-      </w:r>
-      <w:r>
-        <w:rPr>
-          <w:lang w:val="en-US"/>
-        </w:rPr>
-        <w:t xml:space="preserve">services exposed in </w:t>
-      </w:r>
-      <w:r>
-        <w:rPr>
-          <w:lang w:val="en-US"/>
-        </w:rPr>
-        <w:t>a remote server, all this over</w:t>
-      </w:r>
-      <w:r>
-        <w:rPr>
-          <w:lang w:val="en-US"/>
-        </w:rPr>
-        <w:t xml:space="preserve"> a</w:t>
-      </w:r>
-      <w:r>
-        <w:rPr>
-          <w:lang w:val="en-US"/>
-        </w:rPr>
-        <w:t xml:space="preserve"> DDS </w:t>
-      </w:r>
-      <w:r>
-        <w:rPr>
-          <w:lang w:val="en-US"/>
-        </w:rPr>
-        <w:t xml:space="preserve">middleware </w:t>
-      </w:r>
-      <w:r>
-        <w:rPr>
-          <w:lang w:val="en-US"/>
-        </w:rPr>
-        <w:t>at</w:t>
-      </w:r>
-      <w:r>
-        <w:rPr>
-          <w:lang w:val="en-US"/>
-        </w:rPr>
-        <w:t xml:space="preserve"> low level.</w:t>
-      </w:r>
-      <w:r>
-        <w:rPr>
-          <w:lang w:val="en-US"/>
-        </w:rPr>
-        <w:t xml:space="preserve"> Also a user is able to create server applications which expose services that can be accessed by remote clients.</w:t>
+        <w:t>This document has been written for the developers of this project.</w:t>
       </w:r>
     </w:p>
     <w:p>
@@ -2484,43 +3081,14 @@
           <w:lang w:val="en-US"/>
         </w:rPr>
       </w:pPr>
-      <w:bookmarkStart w:id="2" w:name="_Toc329782671"/>
-      <w:r>
-        <w:rPr>
-          <w:lang w:val="en-US"/>
-        </w:rPr>
-        <w:t>Audience</w:t>
+      <w:bookmarkStart w:id="2" w:name="_Toc329782672"/>
+      <w:r>
+        <w:rPr>
+          <w:lang w:val="en-US"/>
+        </w:rPr>
+        <w:t>Related documentation</w:t>
       </w:r>
       <w:bookmarkEnd w:id="2"/>
-    </w:p>
-    <w:p>
-      <w:pPr>
-        <w:rPr>
-          <w:lang w:val="en-US"/>
-        </w:rPr>
-      </w:pPr>
-      <w:r>
-        <w:rPr>
-          <w:lang w:val="en-US"/>
-        </w:rPr>
-        <w:t>This document has been written for the developers of this project.</w:t>
-      </w:r>
-    </w:p>
-    <w:p>
-      <w:pPr>
-        <w:pStyle w:val="Ttulo2"/>
-        <w:rPr>
-          <w:lang w:val="en-US"/>
-        </w:rPr>
-      </w:pPr>
-      <w:bookmarkStart w:id="3" w:name="_Toc329782672"/>
-      <w:r>
-        <w:rPr>
-          <w:lang w:val="en-US"/>
-        </w:rPr>
-        <w:t>Related documentation</w:t>
-      </w:r>
-      <w:bookmarkEnd w:id="3"/>
     </w:p>
     <w:p>
       <w:pPr>
@@ -2533,7 +3101,7 @@
           <w:lang w:val="en-US"/>
         </w:rPr>
       </w:pPr>
-      <w:bookmarkStart w:id="4" w:name="_Ref327528566"/>
+      <w:bookmarkStart w:id="3" w:name="_Ref327528566"/>
       <w:proofErr w:type="spellStart"/>
       <w:r>
         <w:rPr>
@@ -2548,7 +3116,7 @@
         </w:rPr>
         <w:t xml:space="preserve"> proposal about this project (eProsima_DDS-CS_Avanza_v1.doc)</w:t>
       </w:r>
-      <w:bookmarkEnd w:id="4"/>
+      <w:bookmarkEnd w:id="3"/>
     </w:p>
     <w:p>
       <w:pPr>
@@ -2575,14 +3143,14 @@
           <w:lang w:val="en-US"/>
         </w:rPr>
       </w:pPr>
-      <w:bookmarkStart w:id="5" w:name="_Toc329782673"/>
+      <w:bookmarkStart w:id="4" w:name="_Toc329782673"/>
       <w:r>
         <w:rPr>
           <w:lang w:val="en-US"/>
         </w:rPr>
         <w:t>Definitions and acronyms</w:t>
       </w:r>
-      <w:bookmarkEnd w:id="5"/>
+      <w:bookmarkEnd w:id="4"/>
     </w:p>
     <w:p>
       <w:pPr>
@@ -2691,14 +3259,14 @@
           <w:lang w:val="en-US"/>
         </w:rPr>
       </w:pPr>
-      <w:bookmarkStart w:id="6" w:name="_Toc329782674"/>
+      <w:bookmarkStart w:id="5" w:name="_Toc329782674"/>
       <w:r>
         <w:rPr>
           <w:lang w:val="en-US"/>
         </w:rPr>
         <w:t>Static structure model</w:t>
       </w:r>
-      <w:bookmarkEnd w:id="6"/>
+      <w:bookmarkEnd w:id="5"/>
     </w:p>
     <w:p>
       <w:pPr>
@@ -2794,7 +3362,7 @@
         <w:rPr>
           <w:lang w:val="en-US"/>
         </w:rPr>
-        <w:t>services</w:t>
+        <w:t>procedures</w:t>
       </w:r>
       <w:r>
         <w:rPr>
@@ -2899,7 +3467,6 @@
         <w:rPr>
           <w:lang w:val="en-US"/>
         </w:rPr>
-        <w:lastRenderedPageBreak/>
         <w:t>This</w:t>
       </w:r>
       <w:r>
@@ -2966,21 +3533,7 @@
         <w:rPr>
           <w:lang w:val="en-US"/>
         </w:rPr>
-        <w:t xml:space="preserve">IDL compiler: This tool reads </w:t>
-      </w:r>
-      <w:proofErr w:type="gramStart"/>
-      <w:r>
-        <w:rPr>
-          <w:lang w:val="en-US"/>
-        </w:rPr>
-        <w:t>a</w:t>
-      </w:r>
-      <w:proofErr w:type="gramEnd"/>
-      <w:r>
-        <w:rPr>
-          <w:lang w:val="en-US"/>
-        </w:rPr>
-        <w:t xml:space="preserve"> IDL file, where is defined the remote services, and generates the DDS data types and specific source code.</w:t>
+        <w:t>IDL compiler: This tool reads a IDL file, where is defined the remote services, and generates the DDS data types and specific source code.</w:t>
       </w:r>
     </w:p>
     <w:p>
@@ -2993,6 +3546,7 @@
         <w:rPr>
           <w:lang w:val="en-US"/>
         </w:rPr>
+        <w:lastRenderedPageBreak/>
         <w:t xml:space="preserve">This project is oriented to use standard DDS API and standard DDS types. The main supported DDS implementation is RTI DDS and the examples in this document are based in its naming. </w:t>
       </w:r>
       <w:proofErr w:type="spellStart"/>
@@ -3036,14 +3590,14 @@
         </w:rPr>
         <w:t xml:space="preserve"> </w:t>
       </w:r>
-      <w:bookmarkStart w:id="7" w:name="_Toc329782675"/>
+      <w:bookmarkStart w:id="6" w:name="_Toc329782675"/>
       <w:r>
         <w:rPr>
           <w:lang w:val="en-US"/>
         </w:rPr>
         <w:t>IDL compiler</w:t>
       </w:r>
-      <w:bookmarkEnd w:id="7"/>
+      <w:bookmarkEnd w:id="6"/>
     </w:p>
     <w:p>
       <w:pPr>
@@ -3338,7 +3892,6 @@
         </w:rPr>
       </w:pPr>
       <w:proofErr w:type="spellStart"/>
-      <w:proofErr w:type="gramStart"/>
       <w:r>
         <w:rPr>
           <w:i/>
@@ -3347,7 +3900,6 @@
         <w:t>oneway</w:t>
       </w:r>
       <w:proofErr w:type="spellEnd"/>
-      <w:proofErr w:type="gramEnd"/>
       <w:r>
         <w:rPr>
           <w:lang w:val="en-US"/>
@@ -3425,14 +3977,14 @@
           <w:lang w:val="en-US"/>
         </w:rPr>
       </w:pPr>
-      <w:bookmarkStart w:id="8" w:name="_Toc329782676"/>
+      <w:bookmarkStart w:id="7" w:name="_Toc329782676"/>
       <w:r>
         <w:rPr>
           <w:lang w:val="en-US"/>
         </w:rPr>
         <w:t>DDS types</w:t>
       </w:r>
-      <w:bookmarkEnd w:id="8"/>
+      <w:bookmarkEnd w:id="7"/>
     </w:p>
     <w:p>
       <w:pPr>
@@ -4296,6 +4848,7 @@
         <w:rPr>
           <w:lang w:val="en-US"/>
         </w:rPr>
+        <w:lastRenderedPageBreak/>
         <w:t>Also the tool transforms the output parameters of each function in a new DDS type</w:t>
       </w:r>
       <w:r>
@@ -4776,7 +5329,6 @@
         </w:rPr>
       </w:pPr>
       <w:proofErr w:type="spellStart"/>
-      <w:proofErr w:type="gramStart"/>
       <w:r>
         <w:rPr>
           <w:i/>
@@ -4785,7 +5337,6 @@
         <w:t>rtiddsgen</w:t>
       </w:r>
       <w:proofErr w:type="spellEnd"/>
-      <w:proofErr w:type="gramEnd"/>
       <w:r>
         <w:rPr>
           <w:i/>
@@ -7829,14 +8380,14 @@
           <w:lang w:val="en-US"/>
         </w:rPr>
       </w:pPr>
-      <w:bookmarkStart w:id="9" w:name="_Toc329782677"/>
+      <w:bookmarkStart w:id="8" w:name="_Toc329782677"/>
       <w:r>
         <w:rPr>
           <w:lang w:val="en-US"/>
         </w:rPr>
         <w:t>Client side</w:t>
       </w:r>
-      <w:bookmarkEnd w:id="9"/>
+      <w:bookmarkEnd w:id="8"/>
     </w:p>
     <w:p>
       <w:pPr>
@@ -8131,21 +8682,7 @@
         <w:rPr>
           <w:lang w:val="en-US"/>
         </w:rPr>
-        <w:t xml:space="preserve">For each remote procedure IDL compiler also generates a function member for the proxy that has </w:t>
-      </w:r>
-      <w:proofErr w:type="gramStart"/>
-      <w:r>
-        <w:rPr>
-          <w:lang w:val="en-US"/>
-        </w:rPr>
-        <w:t>a</w:t>
-      </w:r>
-      <w:proofErr w:type="gramEnd"/>
-      <w:r>
-        <w:rPr>
-          <w:lang w:val="en-US"/>
-        </w:rPr>
-        <w:t xml:space="preserve"> asynchronous behavior.</w:t>
+        <w:t>For each remote procedure IDL compiler also generates a function member for the proxy that has a asynchronous behavior.</w:t>
       </w:r>
     </w:p>
     <w:p>
@@ -8155,14 +8692,14 @@
           <w:lang w:val="en-US"/>
         </w:rPr>
       </w:pPr>
-      <w:bookmarkStart w:id="10" w:name="_Toc329782678"/>
+      <w:bookmarkStart w:id="9" w:name="_Toc329782678"/>
       <w:r>
         <w:rPr>
           <w:lang w:val="en-US"/>
         </w:rPr>
         <w:t>Server side</w:t>
       </w:r>
-      <w:bookmarkEnd w:id="10"/>
+      <w:bookmarkEnd w:id="9"/>
     </w:p>
     <w:p>
       <w:pPr>
@@ -8540,14 +9077,14 @@
           <w:lang w:val="en-US"/>
         </w:rPr>
       </w:pPr>
-      <w:bookmarkStart w:id="11" w:name="_Toc329782679"/>
+      <w:bookmarkStart w:id="10" w:name="_Toc329782679"/>
       <w:r>
         <w:rPr>
           <w:lang w:val="en-US"/>
         </w:rPr>
         <w:t>Project files</w:t>
       </w:r>
-      <w:bookmarkEnd w:id="11"/>
+      <w:bookmarkEnd w:id="10"/>
     </w:p>
     <w:p>
       <w:pPr>
@@ -8625,14 +9162,14 @@
           <w:lang w:val="en-US"/>
         </w:rPr>
       </w:pPr>
-      <w:bookmarkStart w:id="12" w:name="_Toc329782680"/>
+      <w:bookmarkStart w:id="11" w:name="_Toc329782680"/>
       <w:r>
         <w:rPr>
           <w:lang w:val="en-US"/>
         </w:rPr>
         <w:t>Client</w:t>
       </w:r>
-      <w:bookmarkEnd w:id="12"/>
+      <w:bookmarkEnd w:id="11"/>
     </w:p>
     <w:p>
       <w:pPr>
@@ -8926,7 +9463,6 @@
         </w:rPr>
         <w:t xml:space="preserve">. </w:t>
       </w:r>
-      <w:proofErr w:type="gramStart"/>
       <w:r>
         <w:rPr>
           <w:i/>
@@ -8941,7 +9477,6 @@
         </w:rPr>
         <w:t>unction1RequestUtils</w:t>
       </w:r>
-      <w:proofErr w:type="gramEnd"/>
       <w:r>
         <w:rPr>
           <w:lang w:val="en-US"/>
@@ -8960,7 +9495,6 @@
         </w:rPr>
         <w:t xml:space="preserve">. </w:t>
       </w:r>
-      <w:proofErr w:type="gramStart"/>
       <w:r>
         <w:rPr>
           <w:i/>
@@ -8975,7 +9509,6 @@
         </w:rPr>
         <w:t>unction1ReplyUtils</w:t>
       </w:r>
-      <w:proofErr w:type="gramEnd"/>
       <w:r>
         <w:rPr>
           <w:lang w:val="en-US"/>
@@ -9101,21 +9634,12 @@
         </w:rPr>
         <w:t xml:space="preserve"> This functionality is implemented in the function </w:t>
       </w:r>
-      <w:proofErr w:type="gramStart"/>
       <w:r>
         <w:rPr>
           <w:i/>
           <w:lang w:val="en-US"/>
         </w:rPr>
-        <w:t>extractTypeData(</w:t>
-      </w:r>
-      <w:proofErr w:type="gramEnd"/>
-      <w:r>
-        <w:rPr>
-          <w:i/>
-          <w:lang w:val="en-US"/>
-        </w:rPr>
-        <w:t>)</w:t>
+        <w:t>extractTypeData()</w:t>
       </w:r>
       <w:r>
         <w:rPr>
@@ -9221,14 +9745,12 @@
         </w:rPr>
         <w:t xml:space="preserve"> uses </w:t>
       </w:r>
-      <w:proofErr w:type="gramStart"/>
       <w:r>
         <w:rPr>
           <w:lang w:val="en-US"/>
         </w:rPr>
         <w:t>a</w:t>
       </w:r>
-      <w:proofErr w:type="gramEnd"/>
       <w:r>
         <w:rPr>
           <w:lang w:val="en-US"/>
@@ -9260,21 +9782,7 @@
         <w:rPr>
           <w:lang w:val="en-US"/>
         </w:rPr>
-        <w:t xml:space="preserve">that uses the UDP discovery of DDS. Both proxies </w:t>
-      </w:r>
-      <w:proofErr w:type="gramStart"/>
-      <w:r>
-        <w:rPr>
-          <w:lang w:val="en-US"/>
-        </w:rPr>
-        <w:t>inherits</w:t>
-      </w:r>
-      <w:proofErr w:type="gramEnd"/>
-      <w:r>
-        <w:rPr>
-          <w:lang w:val="en-US"/>
-        </w:rPr>
-        <w:t xml:space="preserve"> from the class </w:t>
+        <w:t xml:space="preserve">that uses the UDP discovery of DDS. Both proxies inherits from the class </w:t>
       </w:r>
       <w:r>
         <w:rPr>
@@ -9450,139 +9958,121 @@
         </w:rPr>
         <w:t xml:space="preserve">to create a filled type data with the input parameters using the function </w:t>
       </w:r>
-      <w:proofErr w:type="gramStart"/>
       <w:r>
         <w:rPr>
           <w:i/>
           <w:lang w:val="en-US"/>
         </w:rPr>
-        <w:t>createTypeData(</w:t>
-      </w:r>
-      <w:proofErr w:type="gramEnd"/>
+        <w:t>createTypeData()</w:t>
+      </w:r>
+      <w:r>
+        <w:rPr>
+          <w:lang w:val="en-US"/>
+        </w:rPr>
+        <w:t xml:space="preserve">. Then uses the function </w:t>
+      </w:r>
       <w:r>
         <w:rPr>
           <w:i/>
           <w:lang w:val="en-US"/>
         </w:rPr>
-        <w:t>)</w:t>
-      </w:r>
-      <w:r>
-        <w:rPr>
-          <w:lang w:val="en-US"/>
-        </w:rPr>
-        <w:t xml:space="preserve">. Then uses the function </w:t>
+        <w:t>execute</w:t>
       </w:r>
       <w:r>
         <w:rPr>
           <w:i/>
           <w:lang w:val="en-US"/>
         </w:rPr>
-        <w:t>execute</w:t>
+        <w:t xml:space="preserve"> </w:t>
       </w:r>
       <w:r>
         <w:rPr>
           <w:i/>
           <w:lang w:val="en-US"/>
         </w:rPr>
+        <w:t xml:space="preserve">() </w:t>
+      </w:r>
+      <w:r>
+        <w:rPr>
+          <w:lang w:val="en-US"/>
+        </w:rPr>
+        <w:t xml:space="preserve">to send the request type data. This function returns the reply type data and the </w:t>
+      </w:r>
+      <w:r>
+        <w:rPr>
+          <w:i/>
+          <w:lang w:val="en-US"/>
+        </w:rPr>
+        <w:t>Example1</w:t>
+      </w:r>
+      <w:r>
+        <w:rPr>
+          <w:i/>
+          <w:lang w:val="en-US"/>
+        </w:rPr>
+        <w:t>Proxy</w:t>
+      </w:r>
+      <w:r>
+        <w:rPr>
+          <w:i/>
+          <w:lang w:val="en-US"/>
+        </w:rPr>
         <w:t xml:space="preserve"> </w:t>
       </w:r>
       <w:r>
         <w:rPr>
+          <w:lang w:val="en-US"/>
+        </w:rPr>
+        <w:t xml:space="preserve">class uses the </w:t>
+      </w:r>
+      <w:r>
+        <w:rPr>
+          <w:lang w:val="en-US"/>
+        </w:rPr>
+        <w:t>*</w:t>
+      </w:r>
+      <w:proofErr w:type="spellStart"/>
+      <w:r>
+        <w:rPr>
           <w:i/>
           <w:lang w:val="en-US"/>
         </w:rPr>
-        <w:t xml:space="preserve">() </w:t>
-      </w:r>
-      <w:r>
-        <w:rPr>
-          <w:lang w:val="en-US"/>
-        </w:rPr>
-        <w:t xml:space="preserve">to send the request type data. This function returns the reply type data and the </w:t>
-      </w:r>
+        <w:t>ReplyUtils</w:t>
+      </w:r>
+      <w:proofErr w:type="spellEnd"/>
+      <w:r>
+        <w:rPr>
+          <w:lang w:val="en-US"/>
+        </w:rPr>
+        <w:t xml:space="preserve"> </w:t>
+      </w:r>
+      <w:r>
+        <w:rPr>
+          <w:lang w:val="en-US"/>
+        </w:rPr>
+        <w:t xml:space="preserve">class </w:t>
+      </w:r>
+      <w:r>
+        <w:rPr>
+          <w:lang w:val="en-US"/>
+        </w:rPr>
+        <w:t xml:space="preserve">to return the output parameters using the function </w:t>
+      </w:r>
+      <w:proofErr w:type="spellStart"/>
       <w:r>
         <w:rPr>
           <w:i/>
           <w:lang w:val="en-US"/>
         </w:rPr>
-        <w:t>Example1</w:t>
-      </w:r>
+        <w:t>extractTypeData</w:t>
+      </w:r>
+      <w:proofErr w:type="spellEnd"/>
       <w:r>
         <w:rPr>
           <w:i/>
           <w:lang w:val="en-US"/>
         </w:rPr>
-        <w:t>Proxy</w:t>
-      </w:r>
-      <w:r>
-        <w:rPr>
-          <w:i/>
-          <w:lang w:val="en-US"/>
-        </w:rPr>
-        <w:t xml:space="preserve"> </w:t>
-      </w:r>
-      <w:r>
-        <w:rPr>
-          <w:lang w:val="en-US"/>
-        </w:rPr>
-        <w:t xml:space="preserve">class uses the </w:t>
-      </w:r>
-      <w:r>
-        <w:rPr>
-          <w:lang w:val="en-US"/>
-        </w:rPr>
-        <w:t>*</w:t>
-      </w:r>
-      <w:proofErr w:type="spellStart"/>
-      <w:r>
-        <w:rPr>
-          <w:i/>
-          <w:lang w:val="en-US"/>
-        </w:rPr>
-        <w:t>ReplyUtils</w:t>
-      </w:r>
-      <w:proofErr w:type="spellEnd"/>
-      <w:r>
-        <w:rPr>
-          <w:lang w:val="en-US"/>
-        </w:rPr>
-        <w:t xml:space="preserve"> </w:t>
-      </w:r>
-      <w:r>
-        <w:rPr>
-          <w:lang w:val="en-US"/>
-        </w:rPr>
-        <w:t xml:space="preserve">class </w:t>
-      </w:r>
-      <w:r>
-        <w:rPr>
-          <w:lang w:val="en-US"/>
-        </w:rPr>
-        <w:t xml:space="preserve">to return the output parameters using the function </w:t>
-      </w:r>
-      <w:proofErr w:type="spellStart"/>
-      <w:proofErr w:type="gramStart"/>
-      <w:r>
-        <w:rPr>
-          <w:i/>
-          <w:lang w:val="en-US"/>
-        </w:rPr>
-        <w:t>extractTypeData</w:t>
-      </w:r>
-      <w:proofErr w:type="spellEnd"/>
-      <w:r>
-        <w:rPr>
-          <w:i/>
-          <w:lang w:val="en-US"/>
-        </w:rPr>
-        <w:t>(</w:t>
-      </w:r>
-      <w:proofErr w:type="gramEnd"/>
-      <w:r>
-        <w:rPr>
-          <w:i/>
-          <w:lang w:val="en-US"/>
-        </w:rPr>
-        <w:t>)</w:t>
+        <w:t>()</w:t>
       </w:r>
       <w:r>
         <w:rPr>
@@ -9634,21 +10124,7 @@
         <w:rPr>
           <w:lang w:val="en-US"/>
         </w:rPr>
-        <w:t xml:space="preserve">class. When this class is created, </w:t>
-      </w:r>
-      <w:proofErr w:type="gramStart"/>
-      <w:r>
-        <w:rPr>
-          <w:lang w:val="en-US"/>
-        </w:rPr>
-        <w:t>a</w:t>
-      </w:r>
-      <w:proofErr w:type="gramEnd"/>
-      <w:r>
-        <w:rPr>
-          <w:lang w:val="en-US"/>
-        </w:rPr>
-        <w:t xml:space="preserve"> object of class </w:t>
+        <w:t xml:space="preserve">class. When this class is created, a object of class </w:t>
       </w:r>
       <w:proofErr w:type="spellStart"/>
       <w:r>
@@ -10030,21 +10506,7 @@
         <w:rPr>
           <w:lang w:val="en-US"/>
         </w:rPr>
-        <w:t xml:space="preserve">sends the </w:t>
-      </w:r>
-      <w:proofErr w:type="gramStart"/>
-      <w:r>
-        <w:rPr>
-          <w:lang w:val="en-US"/>
-        </w:rPr>
-        <w:t>request,</w:t>
-      </w:r>
-      <w:proofErr w:type="gramEnd"/>
-      <w:r>
-        <w:rPr>
-          <w:lang w:val="en-US"/>
-        </w:rPr>
-        <w:t xml:space="preserve"> it </w:t>
+        <w:t xml:space="preserve">sends the request, it </w:t>
       </w:r>
       <w:r>
         <w:rPr>
@@ -10126,27 +10588,39 @@
         </w:rPr>
         <w:t xml:space="preserve"> functionality is implemented by the function </w:t>
       </w:r>
-      <w:proofErr w:type="gramStart"/>
       <w:r>
         <w:rPr>
           <w:i/>
           <w:lang w:val="en-US"/>
         </w:rPr>
-        <w:t>execute(</w:t>
-      </w:r>
-      <w:proofErr w:type="gramEnd"/>
+        <w:t>execute()</w:t>
+      </w:r>
+      <w:r>
+        <w:rPr>
+          <w:lang w:val="en-US"/>
+        </w:rPr>
+        <w:t xml:space="preserve">. The </w:t>
+      </w:r>
+      <w:proofErr w:type="spellStart"/>
       <w:r>
         <w:rPr>
           <w:i/>
           <w:lang w:val="en-US"/>
         </w:rPr>
-        <w:t>)</w:t>
-      </w:r>
-      <w:r>
-        <w:rPr>
-          <w:lang w:val="en-US"/>
-        </w:rPr>
-        <w:t xml:space="preserve">. The </w:t>
+        <w:t>ClientRemoteService</w:t>
+      </w:r>
+      <w:proofErr w:type="spellEnd"/>
+      <w:r>
+        <w:rPr>
+          <w:lang w:val="en-US"/>
+        </w:rPr>
+        <w:t xml:space="preserve"> </w:t>
+      </w:r>
+      <w:r>
+        <w:rPr>
+          <w:lang w:val="en-US"/>
+        </w:rPr>
+        <w:t xml:space="preserve">can obtain the server reply with the function </w:t>
       </w:r>
       <w:proofErr w:type="spellStart"/>
       <w:r>
@@ -10154,52 +10628,22 @@
           <w:i/>
           <w:lang w:val="en-US"/>
         </w:rPr>
-        <w:t>ClientRemoteService</w:t>
+        <w:t>take</w:t>
+      </w:r>
+      <w:r>
+        <w:rPr>
+          <w:i/>
+          <w:lang w:val="en-US"/>
+        </w:rPr>
+        <w:t>Reply</w:t>
       </w:r>
       <w:proofErr w:type="spellEnd"/>
       <w:r>
         <w:rPr>
-          <w:lang w:val="en-US"/>
-        </w:rPr>
-        <w:t xml:space="preserve"> </w:t>
-      </w:r>
-      <w:r>
-        <w:rPr>
-          <w:lang w:val="en-US"/>
-        </w:rPr>
-        <w:t xml:space="preserve">can obtain the server reply with the function </w:t>
-      </w:r>
-      <w:proofErr w:type="spellStart"/>
-      <w:proofErr w:type="gramStart"/>
-      <w:r>
-        <w:rPr>
           <w:i/>
           <w:lang w:val="en-US"/>
         </w:rPr>
-        <w:t>take</w:t>
-      </w:r>
-      <w:r>
-        <w:rPr>
-          <w:i/>
-          <w:lang w:val="en-US"/>
-        </w:rPr>
-        <w:t>Reply</w:t>
-      </w:r>
-      <w:proofErr w:type="spellEnd"/>
-      <w:r>
-        <w:rPr>
-          <w:i/>
-          <w:lang w:val="en-US"/>
-        </w:rPr>
-        <w:t>(</w:t>
-      </w:r>
-      <w:proofErr w:type="gramEnd"/>
-      <w:r>
-        <w:rPr>
-          <w:i/>
-          <w:lang w:val="en-US"/>
-        </w:rPr>
-        <w:t>)</w:t>
+        <w:t>()</w:t>
       </w:r>
       <w:r>
         <w:rPr>
@@ -10541,19 +10985,11 @@
           <w:lang w:val="en-US"/>
         </w:rPr>
       </w:pPr>
-      <w:proofErr w:type="gramStart"/>
-      <w:r>
-        <w:rPr>
-          <w:lang w:val="en-US"/>
-        </w:rPr>
-        <w:t>timeout</w:t>
-      </w:r>
-      <w:proofErr w:type="gramEnd"/>
-      <w:r>
-        <w:rPr>
-          <w:lang w:val="en-US"/>
-        </w:rPr>
-        <w:t xml:space="preserve">: </w:t>
+      <w:r>
+        <w:rPr>
+          <w:lang w:val="en-US"/>
+        </w:rPr>
+        <w:t xml:space="preserve">timeout: </w:t>
       </w:r>
       <w:r>
         <w:rPr>
@@ -10574,7 +11010,6 @@
         </w:rPr>
       </w:pPr>
       <w:proofErr w:type="spellStart"/>
-      <w:proofErr w:type="gramStart"/>
       <w:r>
         <w:rPr>
           <w:lang w:val="en-US"/>
@@ -10582,7 +11017,6 @@
         <w:t>domainId</w:t>
       </w:r>
       <w:proofErr w:type="spellEnd"/>
-      <w:proofErr w:type="gramEnd"/>
       <w:r>
         <w:rPr>
           <w:lang w:val="en-US"/>
@@ -10733,14 +11167,14 @@
           <w:lang w:val="en-US"/>
         </w:rPr>
       </w:pPr>
-      <w:bookmarkStart w:id="13" w:name="_Toc329782681"/>
+      <w:bookmarkStart w:id="12" w:name="_Toc329782681"/>
       <w:r>
         <w:rPr>
           <w:lang w:val="en-US"/>
         </w:rPr>
         <w:t>Threading issues</w:t>
       </w:r>
-      <w:bookmarkEnd w:id="13"/>
+      <w:bookmarkEnd w:id="12"/>
     </w:p>
     <w:p>
       <w:pPr>
@@ -10815,7 +11249,7 @@
           <w:lang w:val="en-US"/>
         </w:rPr>
       </w:pPr>
-      <w:bookmarkStart w:id="14" w:name="_Toc329782682"/>
+      <w:bookmarkStart w:id="13" w:name="_Toc329782682"/>
       <w:r>
         <w:rPr>
           <w:lang w:val="en-US"/>
@@ -10829,7 +11263,7 @@
         </w:rPr>
         <w:t>ver</w:t>
       </w:r>
-      <w:bookmarkEnd w:id="14"/>
+      <w:bookmarkEnd w:id="13"/>
     </w:p>
     <w:p>
       <w:pPr>
@@ -10997,7 +11431,6 @@
         </w:rPr>
         <w:t xml:space="preserve">. </w:t>
       </w:r>
-      <w:proofErr w:type="gramStart"/>
       <w:r>
         <w:rPr>
           <w:i/>
@@ -11012,7 +11445,6 @@
         </w:rPr>
         <w:t>unction1RequestUtils</w:t>
       </w:r>
-      <w:proofErr w:type="gramEnd"/>
       <w:r>
         <w:rPr>
           <w:lang w:val="en-US"/>
@@ -11031,7 +11463,6 @@
         </w:rPr>
         <w:t xml:space="preserve">. </w:t>
       </w:r>
-      <w:proofErr w:type="gramStart"/>
       <w:r>
         <w:rPr>
           <w:i/>
@@ -11046,7 +11477,6 @@
         </w:rPr>
         <w:t>unction1ReplyUtils</w:t>
       </w:r>
-      <w:proofErr w:type="gramEnd"/>
       <w:r>
         <w:rPr>
           <w:lang w:val="en-US"/>
@@ -11193,21 +11623,7 @@
         <w:rPr>
           <w:lang w:val="en-US"/>
         </w:rPr>
-        <w:t xml:space="preserve"> that allows </w:t>
-      </w:r>
-      <w:proofErr w:type="gramStart"/>
-      <w:r>
-        <w:rPr>
-          <w:lang w:val="en-US"/>
-        </w:rPr>
-        <w:t>to listen</w:t>
-      </w:r>
-      <w:proofErr w:type="gramEnd"/>
-      <w:r>
-        <w:rPr>
-          <w:lang w:val="en-US"/>
-        </w:rPr>
-        <w:t xml:space="preserve"> a port for TCP connections with clients. </w:t>
+        <w:t xml:space="preserve"> that allows to listen a port for TCP connections with clients. </w:t>
       </w:r>
       <w:r>
         <w:rPr>
@@ -11222,14 +11638,12 @@
         </w:rPr>
         <w:t xml:space="preserve"> uses </w:t>
       </w:r>
-      <w:proofErr w:type="gramStart"/>
       <w:r>
         <w:rPr>
           <w:lang w:val="en-US"/>
         </w:rPr>
         <w:t>a</w:t>
       </w:r>
-      <w:proofErr w:type="gramEnd"/>
       <w:r>
         <w:rPr>
           <w:lang w:val="en-US"/>
@@ -11249,21 +11663,7 @@
         <w:rPr>
           <w:lang w:val="en-US"/>
         </w:rPr>
-        <w:t xml:space="preserve"> that uses the UDP discovery of DDS. Both proxies </w:t>
-      </w:r>
-      <w:proofErr w:type="gramStart"/>
-      <w:r>
-        <w:rPr>
-          <w:lang w:val="en-US"/>
-        </w:rPr>
-        <w:t>inherits</w:t>
-      </w:r>
-      <w:proofErr w:type="gramEnd"/>
-      <w:r>
-        <w:rPr>
-          <w:lang w:val="en-US"/>
-        </w:rPr>
-        <w:t xml:space="preserve"> from the class </w:t>
+        <w:t xml:space="preserve"> that uses the UDP discovery of DDS. Both proxies inherits from the class </w:t>
       </w:r>
       <w:r>
         <w:rPr>
@@ -11379,21 +11779,12 @@
         </w:rPr>
         <w:t xml:space="preserve">for each remote procedure. In the example the function will be </w:t>
       </w:r>
-      <w:proofErr w:type="gramStart"/>
       <w:r>
         <w:rPr>
           <w:i/>
           <w:lang w:val="en-US"/>
         </w:rPr>
-        <w:t>function1(</w:t>
-      </w:r>
-      <w:proofErr w:type="gramEnd"/>
-      <w:r>
-        <w:rPr>
-          <w:i/>
-          <w:lang w:val="en-US"/>
-        </w:rPr>
-        <w:t>)</w:t>
+        <w:t>function1()</w:t>
       </w:r>
       <w:r>
         <w:rPr>
@@ -11762,123 +12153,105 @@
         </w:rPr>
         <w:t xml:space="preserve">using the function </w:t>
       </w:r>
-      <w:proofErr w:type="gramStart"/>
       <w:r>
         <w:rPr>
           <w:i/>
           <w:lang w:val="en-US"/>
         </w:rPr>
-        <w:t>schedule(</w:t>
-      </w:r>
-      <w:proofErr w:type="gramEnd"/>
+        <w:t>schedule()</w:t>
+      </w:r>
+      <w:r>
+        <w:rPr>
+          <w:lang w:val="en-US"/>
+        </w:rPr>
+        <w:t xml:space="preserve">. </w:t>
+      </w:r>
+      <w:r>
+        <w:rPr>
+          <w:lang w:val="en-US"/>
+        </w:rPr>
+        <w:t>The</w:t>
+      </w:r>
+      <w:r>
+        <w:rPr>
+          <w:lang w:val="en-US"/>
+        </w:rPr>
+        <w:t xml:space="preserve"> </w:t>
+      </w:r>
       <w:r>
         <w:rPr>
           <w:i/>
           <w:lang w:val="en-US"/>
         </w:rPr>
-        <w:t>)</w:t>
-      </w:r>
-      <w:r>
-        <w:rPr>
-          <w:lang w:val="en-US"/>
-        </w:rPr>
-        <w:t xml:space="preserve">. </w:t>
-      </w:r>
-      <w:r>
-        <w:rPr>
-          <w:lang w:val="en-US"/>
-        </w:rPr>
-        <w:t>The</w:t>
-      </w:r>
-      <w:r>
-        <w:rPr>
+        <w:t>Server</w:t>
+      </w:r>
+      <w:r>
+        <w:rPr>
+          <w:i/>
+          <w:lang w:val="en-US"/>
+        </w:rPr>
+        <w:t>RemoteService</w:t>
+      </w:r>
+      <w:r>
+        <w:rPr>
+          <w:lang w:val="en-US"/>
+        </w:rPr>
+        <w:t xml:space="preserve"> object receives from the </w:t>
+      </w:r>
+      <w:r>
+        <w:rPr>
+          <w:i/>
+          <w:lang w:val="en-US"/>
+        </w:rPr>
+        <w:t>Example1</w:t>
+      </w:r>
+      <w:r>
+        <w:rPr>
+          <w:i/>
+          <w:lang w:val="en-US"/>
+        </w:rPr>
+        <w:t>Server</w:t>
+      </w:r>
+      <w:r>
+        <w:rPr>
+          <w:i/>
           <w:lang w:val="en-US"/>
         </w:rPr>
         <w:t xml:space="preserve"> </w:t>
       </w:r>
       <w:r>
         <w:rPr>
+          <w:lang w:val="en-US"/>
+        </w:rPr>
+        <w:t xml:space="preserve">object the </w:t>
+      </w:r>
+      <w:r>
+        <w:rPr>
+          <w:lang w:val="en-US"/>
+        </w:rPr>
+        <w:t>reply</w:t>
+      </w:r>
+      <w:r>
+        <w:rPr>
+          <w:lang w:val="en-US"/>
+        </w:rPr>
+        <w:t xml:space="preserve"> data that it has to send. This functionality is implemented by the function </w:t>
+      </w:r>
+      <w:proofErr w:type="spellStart"/>
+      <w:r>
+        <w:rPr>
           <w:i/>
           <w:lang w:val="en-US"/>
         </w:rPr>
-        <w:t>Server</w:t>
-      </w:r>
+        <w:t>sendReply</w:t>
+      </w:r>
+      <w:proofErr w:type="spellEnd"/>
       <w:r>
         <w:rPr>
           <w:i/>
           <w:lang w:val="en-US"/>
         </w:rPr>
-        <w:t>RemoteService</w:t>
-      </w:r>
-      <w:r>
-        <w:rPr>
-          <w:lang w:val="en-US"/>
-        </w:rPr>
-        <w:t xml:space="preserve"> object receives from the </w:t>
-      </w:r>
-      <w:r>
-        <w:rPr>
-          <w:i/>
-          <w:lang w:val="en-US"/>
-        </w:rPr>
-        <w:t>Example1</w:t>
-      </w:r>
-      <w:r>
-        <w:rPr>
-          <w:i/>
-          <w:lang w:val="en-US"/>
-        </w:rPr>
-        <w:t>Server</w:t>
-      </w:r>
-      <w:r>
-        <w:rPr>
-          <w:i/>
-          <w:lang w:val="en-US"/>
-        </w:rPr>
-        <w:t xml:space="preserve"> </w:t>
-      </w:r>
-      <w:r>
-        <w:rPr>
-          <w:lang w:val="en-US"/>
-        </w:rPr>
-        <w:t xml:space="preserve">object the </w:t>
-      </w:r>
-      <w:r>
-        <w:rPr>
-          <w:lang w:val="en-US"/>
-        </w:rPr>
-        <w:t>reply</w:t>
-      </w:r>
-      <w:r>
-        <w:rPr>
-          <w:lang w:val="en-US"/>
-        </w:rPr>
-        <w:t xml:space="preserve"> data that it has to send. This functionality is implemented by the function </w:t>
-      </w:r>
-      <w:proofErr w:type="spellStart"/>
-      <w:proofErr w:type="gramStart"/>
-      <w:r>
-        <w:rPr>
-          <w:i/>
-          <w:lang w:val="en-US"/>
-        </w:rPr>
-        <w:t>sendReply</w:t>
-      </w:r>
-      <w:proofErr w:type="spellEnd"/>
-      <w:r>
-        <w:rPr>
-          <w:i/>
-          <w:lang w:val="en-US"/>
-        </w:rPr>
-        <w:t>(</w:t>
-      </w:r>
-      <w:proofErr w:type="gramEnd"/>
-      <w:r>
-        <w:rPr>
-          <w:i/>
-          <w:lang w:val="en-US"/>
-        </w:rPr>
-        <w:t>)</w:t>
+        <w:t>()</w:t>
       </w:r>
       <w:r>
         <w:rPr>
@@ -12108,7 +12481,7 @@
           <w:lang w:val="en-US"/>
         </w:rPr>
       </w:pPr>
-      <w:bookmarkStart w:id="15" w:name="_Toc329782683"/>
+      <w:bookmarkStart w:id="14" w:name="_Toc329782683"/>
       <w:r>
         <w:rPr>
           <w:lang w:val="en-US"/>
@@ -12259,19 +12632,11 @@
           <w:lang w:val="en-US"/>
         </w:rPr>
       </w:pPr>
-      <w:proofErr w:type="gramStart"/>
-      <w:r>
-        <w:rPr>
-          <w:lang w:val="en-US"/>
-        </w:rPr>
-        <w:t>strategy</w:t>
-      </w:r>
-      <w:proofErr w:type="gramEnd"/>
-      <w:r>
-        <w:rPr>
-          <w:lang w:val="en-US"/>
-        </w:rPr>
-        <w:t>: This parameter sets the strategy that server will use when a new request arrived.</w:t>
+      <w:r>
+        <w:rPr>
+          <w:lang w:val="en-US"/>
+        </w:rPr>
+        <w:t>strategy: This parameter sets the strategy that server will use when a new request arrived.</w:t>
       </w:r>
     </w:p>
     <w:p>
@@ -12286,7 +12651,6 @@
         </w:rPr>
       </w:pPr>
       <w:proofErr w:type="spellStart"/>
-      <w:proofErr w:type="gramStart"/>
       <w:r>
         <w:rPr>
           <w:lang w:val="en-US"/>
@@ -12294,7 +12658,6 @@
         <w:t>domainId</w:t>
       </w:r>
       <w:proofErr w:type="spellEnd"/>
-      <w:proofErr w:type="gramEnd"/>
       <w:r>
         <w:rPr>
           <w:lang w:val="en-US"/>
@@ -12407,7 +12770,7 @@
         </w:rPr>
         <w:t>Portability</w:t>
       </w:r>
-      <w:bookmarkEnd w:id="15"/>
+      <w:bookmarkEnd w:id="14"/>
     </w:p>
     <w:p>
       <w:pPr>
@@ -12433,21 +12796,7 @@
         <w:rPr>
           <w:lang w:val="en-US"/>
         </w:rPr>
-        <w:t xml:space="preserve">, conditions, and semaphores), threads. It is necessary </w:t>
-      </w:r>
-      <w:proofErr w:type="gramStart"/>
-      <w:r>
-        <w:rPr>
-          <w:lang w:val="en-US"/>
-        </w:rPr>
-        <w:t>a</w:t>
-      </w:r>
-      <w:proofErr w:type="gramEnd"/>
-      <w:r>
-        <w:rPr>
-          <w:lang w:val="en-US"/>
-        </w:rPr>
-        <w:t xml:space="preserve"> external library that implements this functionalities in all supported operation systems. There are several possibilities:</w:t>
+        <w:t>, conditions, and semaphores), threads. It is necessary a external library that implements this functionalities in all supported operation systems. There are several possibilities:</w:t>
       </w:r>
     </w:p>
     <w:p>
@@ -12629,72 +12978,72 @@
           <w:lang w:val="en-US"/>
         </w:rPr>
       </w:pPr>
-      <w:bookmarkStart w:id="16" w:name="_Toc329782684"/>
+      <w:bookmarkStart w:id="15" w:name="_Toc329782684"/>
       <w:r>
         <w:rPr>
           <w:lang w:val="en-US"/>
         </w:rPr>
         <w:t>Behavior model</w:t>
+      </w:r>
+      <w:bookmarkEnd w:id="15"/>
+    </w:p>
+    <w:p>
+      <w:pPr>
+        <w:rPr>
+          <w:lang w:val="en-US"/>
+        </w:rPr>
+      </w:pPr>
+      <w:r>
+        <w:rPr>
+          <w:lang w:val="en-US"/>
+        </w:rPr>
+        <w:t xml:space="preserve">In this section is shown some </w:t>
+      </w:r>
+      <w:r>
+        <w:rPr>
+          <w:lang w:val="en-US"/>
+        </w:rPr>
+        <w:t>functionality</w:t>
+      </w:r>
+      <w:r>
+        <w:rPr>
+          <w:lang w:val="en-US"/>
+        </w:rPr>
+        <w:t xml:space="preserve"> from sequence diagrams.</w:t>
+      </w:r>
+    </w:p>
+    <w:p>
+      <w:pPr>
+        <w:pStyle w:val="Ttulo2"/>
+        <w:rPr>
+          <w:lang w:val="en-US"/>
+        </w:rPr>
+      </w:pPr>
+      <w:bookmarkStart w:id="16" w:name="_Toc329782685"/>
+      <w:r>
+        <w:rPr>
+          <w:lang w:val="en-US"/>
+        </w:rPr>
+        <w:lastRenderedPageBreak/>
+        <w:t>Client</w:t>
       </w:r>
       <w:bookmarkEnd w:id="16"/>
     </w:p>
     <w:p>
       <w:pPr>
-        <w:rPr>
-          <w:lang w:val="en-US"/>
-        </w:rPr>
-      </w:pPr>
-      <w:r>
-        <w:rPr>
-          <w:lang w:val="en-US"/>
-        </w:rPr>
-        <w:t xml:space="preserve">In this section is shown some </w:t>
-      </w:r>
-      <w:r>
-        <w:rPr>
-          <w:lang w:val="en-US"/>
-        </w:rPr>
-        <w:t>functionality</w:t>
-      </w:r>
-      <w:r>
-        <w:rPr>
-          <w:lang w:val="en-US"/>
-        </w:rPr>
-        <w:t xml:space="preserve"> from sequence diagrams.</w:t>
-      </w:r>
-    </w:p>
-    <w:p>
-      <w:pPr>
-        <w:pStyle w:val="Ttulo2"/>
-        <w:rPr>
-          <w:lang w:val="en-US"/>
-        </w:rPr>
-      </w:pPr>
-      <w:bookmarkStart w:id="17" w:name="_Toc329782685"/>
-      <w:r>
-        <w:rPr>
-          <w:lang w:val="en-US"/>
-        </w:rPr>
-        <w:lastRenderedPageBreak/>
-        <w:t>Client</w:t>
+        <w:pStyle w:val="Ttulo3"/>
+        <w:rPr>
+          <w:lang w:val="en-US"/>
+        </w:rPr>
+      </w:pPr>
+      <w:bookmarkStart w:id="17" w:name="_Toc329782686"/>
+      <w:r>
+        <w:rPr>
+          <w:lang w:val="en-US"/>
+        </w:rPr>
+        <w:t>Client initialization</w:t>
       </w:r>
       <w:bookmarkEnd w:id="17"/>
-    </w:p>
-    <w:p>
-      <w:pPr>
-        <w:pStyle w:val="Ttulo3"/>
-        <w:rPr>
-          <w:lang w:val="en-US"/>
-        </w:rPr>
-      </w:pPr>
-      <w:bookmarkStart w:id="18" w:name="_Toc329782686"/>
-      <w:r>
-        <w:rPr>
-          <w:lang w:val="en-US"/>
-        </w:rPr>
-        <w:t>Client initialization</w:t>
-      </w:r>
-      <w:bookmarkEnd w:id="18"/>
     </w:p>
     <w:p>
       <w:r>
@@ -12907,7 +13256,7 @@
           <w:lang w:val="en-US"/>
         </w:rPr>
       </w:pPr>
-      <w:bookmarkStart w:id="19" w:name="_Toc329782687"/>
+      <w:bookmarkStart w:id="18" w:name="_Toc329782687"/>
       <w:r>
         <w:rPr>
           <w:lang w:val="en-US"/>
@@ -12915,7 +13264,7 @@
         <w:lastRenderedPageBreak/>
         <w:t>Server</w:t>
       </w:r>
-      <w:bookmarkEnd w:id="19"/>
+      <w:bookmarkEnd w:id="18"/>
     </w:p>
     <w:p>
       <w:pPr>
@@ -12924,14 +13273,14 @@
           <w:lang w:val="en-US"/>
         </w:rPr>
       </w:pPr>
-      <w:bookmarkStart w:id="20" w:name="_Toc329782688"/>
+      <w:bookmarkStart w:id="19" w:name="_Toc329782688"/>
       <w:r>
         <w:rPr>
           <w:lang w:val="en-US"/>
         </w:rPr>
         <w:t>Server initialization</w:t>
       </w:r>
-      <w:bookmarkEnd w:id="20"/>
+      <w:bookmarkEnd w:id="19"/>
     </w:p>
     <w:p>
       <w:pPr>
@@ -13071,14 +13420,14 @@
           <w:lang w:val="en-US"/>
         </w:rPr>
       </w:pPr>
-      <w:bookmarkStart w:id="21" w:name="_Toc329782689"/>
+      <w:bookmarkStart w:id="20" w:name="_Toc329782689"/>
       <w:r>
         <w:rPr>
           <w:lang w:val="en-US"/>
         </w:rPr>
         <w:t>Unit test design</w:t>
       </w:r>
-      <w:bookmarkEnd w:id="21"/>
+      <w:bookmarkEnd w:id="20"/>
     </w:p>
     <w:p>
       <w:pPr>
@@ -13087,14 +13436,14 @@
           <w:lang w:val="en-US"/>
         </w:rPr>
       </w:pPr>
-      <w:bookmarkStart w:id="22" w:name="_Toc329782690"/>
+      <w:bookmarkStart w:id="21" w:name="_Toc329782690"/>
       <w:r>
         <w:rPr>
           <w:lang w:val="en-US"/>
         </w:rPr>
         <w:t>External Tool design</w:t>
       </w:r>
-      <w:bookmarkEnd w:id="22"/>
+      <w:bookmarkEnd w:id="21"/>
     </w:p>
     <w:p>
       <w:pPr>
@@ -13156,10 +13505,10 @@
             <v:path o:extrusionok="f" gradientshapeok="t" o:connecttype="rect"/>
             <o:lock v:ext="edit" aspectratio="t"/>
           </v:shapetype>
-          <v:shape id="_x0000_i1034" type="#_x0000_t75" style="width:424.4pt;height:196.75pt" o:ole="">
+          <v:shape id="_x0000_i1035" type="#_x0000_t75" style="width:424.4pt;height:196.75pt" o:ole="">
             <v:imagedata r:id="rId27" o:title=""/>
           </v:shape>
-          <o:OLEObject Type="Embed" ProgID="Visio.Drawing.11" ShapeID="_x0000_i1034" DrawAspect="Content" ObjectID="_1411291291" r:id="rId28"/>
+          <o:OLEObject Type="Embed" ProgID="Visio.Drawing.11" ShapeID="_x0000_i1035" DrawAspect="Content" ObjectID="_1411390451" r:id="rId28"/>
         </w:object>
       </w:r>
     </w:p>
@@ -13173,21 +13522,7 @@
         <w:rPr>
           <w:lang w:val="en-US"/>
         </w:rPr>
-        <w:t xml:space="preserve">The </w:t>
-      </w:r>
-      <w:proofErr w:type="gramStart"/>
-      <w:r>
-        <w:rPr>
-          <w:lang w:val="en-US"/>
-        </w:rPr>
-        <w:t>tool,</w:t>
-      </w:r>
-      <w:proofErr w:type="gramEnd"/>
-      <w:r>
-        <w:rPr>
-          <w:lang w:val="en-US"/>
-        </w:rPr>
-        <w:t xml:space="preserve"> then will use the DDS Framework utils to generate Request and Anwser</w:t>
+        <w:t>The tool, then will use the DDS Framework utils to generate Request and Anwser</w:t>
       </w:r>
       <w:r>
         <w:rPr>
@@ -13222,7 +13557,7 @@
           <w:lang w:val="en-US"/>
         </w:rPr>
       </w:pPr>
-      <w:bookmarkStart w:id="23" w:name="_Toc329782691"/>
+      <w:bookmarkStart w:id="22" w:name="_Toc329782691"/>
       <w:r>
         <w:rPr>
           <w:lang w:val="en-US"/>
@@ -13230,7 +13565,7 @@
         <w:lastRenderedPageBreak/>
         <w:t>IDL Parser</w:t>
       </w:r>
-      <w:bookmarkEnd w:id="23"/>
+      <w:bookmarkEnd w:id="22"/>
     </w:p>
     <w:p>
       <w:pPr>
@@ -13256,33 +13591,11 @@
           <w:lang w:val="en-US"/>
         </w:rPr>
       </w:pPr>
-      <w:proofErr w:type="spellStart"/>
-      <w:r>
-        <w:rPr>
-          <w:lang w:val="en-US"/>
-        </w:rPr>
-        <w:t>JavaCC</w:t>
-      </w:r>
-      <w:proofErr w:type="spellEnd"/>
-      <w:r>
-        <w:rPr>
-          <w:lang w:val="en-US"/>
-        </w:rPr>
-        <w:t xml:space="preserve"> and </w:t>
-      </w:r>
-      <w:proofErr w:type="spellStart"/>
-      <w:r>
-        <w:rPr>
-          <w:lang w:val="en-US"/>
-        </w:rPr>
-        <w:t>JJTree</w:t>
-      </w:r>
-      <w:proofErr w:type="spellEnd"/>
-      <w:r>
-        <w:rPr>
-          <w:lang w:val="en-US"/>
-        </w:rPr>
-        <w:t xml:space="preserve"> </w:t>
+      <w:r>
+        <w:rPr>
+          <w:lang w:val="en-US"/>
+        </w:rPr>
+        <w:t xml:space="preserve">JavaCC and JJTree </w:t>
       </w:r>
     </w:p>
     <w:p>
@@ -13309,19 +13622,11 @@
           <w:lang w:val="en-US"/>
         </w:rPr>
       </w:pPr>
-      <w:proofErr w:type="spellStart"/>
-      <w:r>
-        <w:rPr>
-          <w:lang w:val="en-US"/>
-        </w:rPr>
-        <w:t>JavaCC</w:t>
-      </w:r>
-      <w:proofErr w:type="spellEnd"/>
-      <w:r>
-        <w:rPr>
-          <w:lang w:val="en-US"/>
-        </w:rPr>
-        <w:t xml:space="preserve"> seems to use simpler grammar and the generated parser are more readable and easier to modify if required. </w:t>
+      <w:r>
+        <w:rPr>
+          <w:lang w:val="en-US"/>
+        </w:rPr>
+        <w:t xml:space="preserve">JavaCC seems to use simpler grammar and the generated parser are more readable and easier to modify if required. </w:t>
       </w:r>
     </w:p>
     <w:p>
@@ -13334,21 +13639,7 @@
         <w:rPr>
           <w:lang w:val="en-US"/>
         </w:rPr>
-        <w:t xml:space="preserve">Antlrv3 seems to be harder to learn but also should be more powerful, providing tree walkers for tree transformations and grammar integrated with </w:t>
-      </w:r>
-      <w:proofErr w:type="spellStart"/>
-      <w:r>
-        <w:rPr>
-          <w:lang w:val="en-US"/>
-        </w:rPr>
-        <w:t>StringTemplates</w:t>
-      </w:r>
-      <w:proofErr w:type="spellEnd"/>
-      <w:r>
-        <w:rPr>
-          <w:lang w:val="en-US"/>
-        </w:rPr>
-        <w:t>, the chosen tool for code and IDL generation.</w:t>
+        <w:t>Antlrv3 seems to be harder to learn but also should be more powerful, providing tree walkers for tree transformations and grammar integrated with StringTemplates, the chosen tool for code and IDL generation.</w:t>
       </w:r>
     </w:p>
     <w:p>
@@ -13361,21 +13652,7 @@
         <w:rPr>
           <w:lang w:val="en-US"/>
         </w:rPr>
-        <w:t xml:space="preserve">Finally, we have decided to use </w:t>
-      </w:r>
-      <w:proofErr w:type="spellStart"/>
-      <w:r>
-        <w:rPr>
-          <w:lang w:val="en-US"/>
-        </w:rPr>
-        <w:t>JavaCC</w:t>
-      </w:r>
-      <w:proofErr w:type="spellEnd"/>
-      <w:r>
-        <w:rPr>
-          <w:lang w:val="en-US"/>
-        </w:rPr>
-        <w:t xml:space="preserve"> for its less time to market and also because it would be easier for other people to maintain the project if necessary. </w:t>
+        <w:t xml:space="preserve">Finally, we have decided to use JavaCC for its less time to market and also because it would be easier for other people to maintain the project if necessary. </w:t>
       </w:r>
     </w:p>
     <w:p>
@@ -13401,21 +13678,7 @@
         <w:rPr>
           <w:lang w:val="en-US"/>
         </w:rPr>
-        <w:t xml:space="preserve">One interesting option of </w:t>
-      </w:r>
-      <w:proofErr w:type="spellStart"/>
-      <w:r>
-        <w:rPr>
-          <w:lang w:val="en-US"/>
-        </w:rPr>
-        <w:t>JavaCC</w:t>
-      </w:r>
-      <w:proofErr w:type="spellEnd"/>
-      <w:r>
-        <w:rPr>
-          <w:lang w:val="en-US"/>
-        </w:rPr>
-        <w:t xml:space="preserve"> is that it can generate a tree whose nodes implement the visitor pattern, making easier to write different visitors that will traverse the tree generating different things from the same information. </w:t>
+        <w:t xml:space="preserve">One interesting option of JavaCC is that it can generate a tree whose nodes implement the visitor pattern, making easier to write different visitors that will traverse the tree generating different things from the same information. </w:t>
       </w:r>
     </w:p>
     <w:p>
@@ -13431,12 +13694,127 @@
         </w:rPr>
         <w:t xml:space="preserve"> </w:t>
       </w:r>
-      <w:bookmarkStart w:id="24" w:name="_Toc329782692"/>
+      <w:bookmarkStart w:id="23" w:name="_Toc329782692"/>
       <w:r>
         <w:rPr>
           <w:lang w:val="en-US"/>
         </w:rPr>
         <w:t>Code Generation</w:t>
+      </w:r>
+      <w:bookmarkEnd w:id="23"/>
+    </w:p>
+    <w:p>
+      <w:pPr>
+        <w:rPr>
+          <w:lang w:val="en-US"/>
+        </w:rPr>
+      </w:pPr>
+      <w:r>
+        <w:rPr>
+          <w:lang w:val="en-US"/>
+        </w:rPr>
+        <w:t xml:space="preserve">StringTemplates is the tool for generating the C++ Code for Server and Client sides. </w:t>
+      </w:r>
+    </w:p>
+    <w:p>
+      <w:pPr>
+        <w:rPr>
+          <w:lang w:val="en-US"/>
+        </w:rPr>
+      </w:pPr>
+      <w:r>
+        <w:rPr>
+          <w:lang w:val="en-US"/>
+        </w:rPr>
+        <w:t>For each interface found in the idl specification</w:t>
+      </w:r>
+      <w:r>
+        <w:rPr>
+          <w:lang w:val="en-US"/>
+        </w:rPr>
+        <w:t xml:space="preserve"> </w:t>
+      </w:r>
+      <w:r>
+        <w:rPr>
+          <w:lang w:val="en-US"/>
+        </w:rPr>
+        <w:t>a client proxy  class (InterfaceNameProxy)</w:t>
+      </w:r>
+      <w:r>
+        <w:rPr>
+          <w:lang w:val="en-US"/>
+        </w:rPr>
+        <w:t xml:space="preserve"> a server</w:t>
+      </w:r>
+      <w:r>
+        <w:rPr>
+          <w:lang w:val="en-US"/>
+        </w:rPr>
+        <w:t xml:space="preserve"> skeleton (InterfaceNameSkeleton) and an</w:t>
+      </w:r>
+      <w:r>
+        <w:rPr>
+          <w:lang w:val="en-US"/>
+        </w:rPr>
+        <w:t xml:space="preserve"> Implementation class </w:t>
+      </w:r>
+      <w:r>
+        <w:rPr>
+          <w:lang w:val="en-US"/>
+        </w:rPr>
+        <w:t>(</w:t>
+      </w:r>
+      <w:r>
+        <w:rPr>
+          <w:lang w:val="en-US"/>
+        </w:rPr>
+        <w:t xml:space="preserve">InterfaceNameServerImpl) </w:t>
+      </w:r>
+      <w:r>
+        <w:rPr>
+          <w:lang w:val="en-US"/>
+        </w:rPr>
+        <w:t>which has only empty functions to be filled with the server behaviour</w:t>
+      </w:r>
+      <w:r>
+        <w:rPr>
+          <w:lang w:val="en-US"/>
+        </w:rPr>
+        <w:t xml:space="preserve"> are generated. </w:t>
+      </w:r>
+    </w:p>
+    <w:p>
+      <w:pPr>
+        <w:rPr>
+          <w:lang w:val="en-US"/>
+        </w:rPr>
+      </w:pPr>
+      <w:r>
+        <w:rPr>
+          <w:lang w:val="en-US"/>
+        </w:rPr>
+        <w:t>The tool, in its current version, will ignore inherited interfaces.</w:t>
+      </w:r>
+    </w:p>
+    <w:p>
+      <w:pPr>
+        <w:pStyle w:val="Ttulo2"/>
+        <w:rPr>
+          <w:lang w:val="en-US"/>
+        </w:rPr>
+      </w:pPr>
+      <w:r>
+        <w:rPr>
+          <w:lang w:val="en-US"/>
+        </w:rPr>
+        <w:t xml:space="preserve"> </w:t>
+      </w:r>
+      <w:bookmarkStart w:id="24" w:name="_Toc329782693"/>
+      <w:r>
+        <w:rPr>
+          <w:lang w:val="en-US"/>
+        </w:rPr>
+        <w:t>Types Generation</w:t>
       </w:r>
       <w:bookmarkEnd w:id="24"/>
     </w:p>
@@ -13446,220 +13824,17 @@
           <w:lang w:val="en-US"/>
         </w:rPr>
       </w:pPr>
-      <w:proofErr w:type="spellStart"/>
-      <w:r>
-        <w:rPr>
-          <w:lang w:val="en-US"/>
-        </w:rPr>
-        <w:t>StringTemplates</w:t>
-      </w:r>
-      <w:proofErr w:type="spellEnd"/>
-      <w:r>
-        <w:rPr>
-          <w:lang w:val="en-US"/>
-        </w:rPr>
-        <w:t xml:space="preserve"> is the tool for generating the C++ Code for Server and Client sides. </w:t>
-      </w:r>
-    </w:p>
-    <w:p>
-      <w:pPr>
-        <w:rPr>
-          <w:lang w:val="en-US"/>
-        </w:rPr>
-      </w:pPr>
-      <w:r>
-        <w:rPr>
-          <w:lang w:val="en-US"/>
-        </w:rPr>
-        <w:t xml:space="preserve">For each interface found in the </w:t>
-      </w:r>
-      <w:proofErr w:type="spellStart"/>
-      <w:r>
-        <w:rPr>
-          <w:lang w:val="en-US"/>
-        </w:rPr>
-        <w:t>idl</w:t>
-      </w:r>
-      <w:proofErr w:type="spellEnd"/>
-      <w:r>
-        <w:rPr>
-          <w:lang w:val="en-US"/>
-        </w:rPr>
-        <w:t xml:space="preserve"> specification</w:t>
-      </w:r>
-      <w:r>
-        <w:rPr>
-          <w:lang w:val="en-US"/>
-        </w:rPr>
-        <w:t xml:space="preserve"> </w:t>
-      </w:r>
-      <w:r>
-        <w:rPr>
-          <w:lang w:val="en-US"/>
-        </w:rPr>
-        <w:t xml:space="preserve">a client </w:t>
-      </w:r>
-      <w:proofErr w:type="gramStart"/>
-      <w:r>
-        <w:rPr>
-          <w:lang w:val="en-US"/>
-        </w:rPr>
-        <w:t>proxy  class</w:t>
-      </w:r>
-      <w:proofErr w:type="gramEnd"/>
-      <w:r>
-        <w:rPr>
-          <w:lang w:val="en-US"/>
-        </w:rPr>
-        <w:t xml:space="preserve"> (</w:t>
-      </w:r>
-      <w:proofErr w:type="spellStart"/>
-      <w:r>
-        <w:rPr>
-          <w:lang w:val="en-US"/>
-        </w:rPr>
-        <w:t>InterfaceNameProxy</w:t>
-      </w:r>
-      <w:proofErr w:type="spellEnd"/>
-      <w:r>
-        <w:rPr>
-          <w:lang w:val="en-US"/>
-        </w:rPr>
-        <w:t>)</w:t>
-      </w:r>
-      <w:r>
-        <w:rPr>
-          <w:lang w:val="en-US"/>
-        </w:rPr>
-        <w:t xml:space="preserve"> a server</w:t>
-      </w:r>
-      <w:r>
-        <w:rPr>
-          <w:lang w:val="en-US"/>
-        </w:rPr>
-        <w:t xml:space="preserve"> skeleton (</w:t>
-      </w:r>
-      <w:proofErr w:type="spellStart"/>
-      <w:r>
-        <w:rPr>
-          <w:lang w:val="en-US"/>
-        </w:rPr>
-        <w:t>InterfaceNameSkeleton</w:t>
-      </w:r>
-      <w:proofErr w:type="spellEnd"/>
-      <w:r>
-        <w:rPr>
-          <w:lang w:val="en-US"/>
-        </w:rPr>
-        <w:t>) and an</w:t>
-      </w:r>
-      <w:r>
-        <w:rPr>
-          <w:lang w:val="en-US"/>
-        </w:rPr>
-        <w:t xml:space="preserve"> Implementation class </w:t>
-      </w:r>
-      <w:r>
-        <w:rPr>
-          <w:lang w:val="en-US"/>
-        </w:rPr>
-        <w:t>(</w:t>
-      </w:r>
-      <w:proofErr w:type="spellStart"/>
-      <w:r>
-        <w:rPr>
-          <w:lang w:val="en-US"/>
-        </w:rPr>
-        <w:t>InterfaceNameServerImpl</w:t>
-      </w:r>
-      <w:proofErr w:type="spellEnd"/>
-      <w:r>
-        <w:rPr>
-          <w:lang w:val="en-US"/>
-        </w:rPr>
-        <w:t xml:space="preserve">) </w:t>
-      </w:r>
-      <w:r>
-        <w:rPr>
-          <w:lang w:val="en-US"/>
-        </w:rPr>
-        <w:t xml:space="preserve">which has only empty functions to be filled with the server </w:t>
-      </w:r>
-      <w:proofErr w:type="spellStart"/>
-      <w:r>
-        <w:rPr>
-          <w:lang w:val="en-US"/>
-        </w:rPr>
-        <w:t>behaviour</w:t>
-      </w:r>
-      <w:proofErr w:type="spellEnd"/>
-      <w:r>
-        <w:rPr>
-          <w:lang w:val="en-US"/>
-        </w:rPr>
-        <w:t xml:space="preserve"> are generated. </w:t>
-      </w:r>
-    </w:p>
-    <w:p>
-      <w:pPr>
-        <w:rPr>
-          <w:lang w:val="en-US"/>
-        </w:rPr>
-      </w:pPr>
-      <w:r>
-        <w:rPr>
-          <w:lang w:val="en-US"/>
-        </w:rPr>
-        <w:t>The tool, in its current version, will ignore inherited interfaces.</w:t>
-      </w:r>
-    </w:p>
-    <w:p>
-      <w:pPr>
-        <w:pStyle w:val="Ttulo2"/>
-        <w:rPr>
-          <w:lang w:val="en-US"/>
-        </w:rPr>
-      </w:pPr>
-      <w:r>
-        <w:rPr>
-          <w:lang w:val="en-US"/>
-        </w:rPr>
-        <w:t xml:space="preserve"> </w:t>
-      </w:r>
-      <w:bookmarkStart w:id="25" w:name="_Toc329782693"/>
-      <w:r>
-        <w:rPr>
-          <w:lang w:val="en-US"/>
-        </w:rPr>
-        <w:t>Types Generation</w:t>
-      </w:r>
-      <w:bookmarkEnd w:id="25"/>
-    </w:p>
-    <w:p>
-      <w:pPr>
-        <w:rPr>
-          <w:lang w:val="en-US"/>
-        </w:rPr>
-      </w:pPr>
       <w:r>
         <w:rPr>
           <w:lang w:val="en-US"/>
         </w:rPr>
         <w:t xml:space="preserve">For each method two </w:t>
       </w:r>
-      <w:proofErr w:type="spellStart"/>
-      <w:r>
-        <w:rPr>
-          <w:lang w:val="en-US"/>
-        </w:rPr>
-        <w:t>idl</w:t>
-      </w:r>
-      <w:proofErr w:type="spellEnd"/>
-      <w:r>
-        <w:rPr>
-          <w:lang w:val="en-US"/>
-        </w:rPr>
-        <w:t xml:space="preserve"> files</w:t>
+      <w:r>
+        <w:rPr>
+          <w:lang w:val="en-US"/>
+        </w:rPr>
+        <w:t>idl files</w:t>
       </w:r>
       <w:r>
         <w:rPr>
@@ -13671,21 +13846,7 @@
         <w:rPr>
           <w:lang w:val="en-US"/>
         </w:rPr>
-        <w:t xml:space="preserve">, also using </w:t>
-      </w:r>
-      <w:proofErr w:type="spellStart"/>
-      <w:r>
-        <w:rPr>
-          <w:lang w:val="en-US"/>
-        </w:rPr>
-        <w:t>StringTemplates</w:t>
-      </w:r>
-      <w:proofErr w:type="spellEnd"/>
-      <w:r>
-        <w:rPr>
-          <w:lang w:val="en-US"/>
-        </w:rPr>
-        <w:t xml:space="preserve"> tool</w:t>
+        <w:t>, also using StringTemplates tool</w:t>
       </w:r>
       <w:r>
         <w:rPr>
@@ -13721,35 +13882,7 @@
         <w:rPr>
           <w:lang w:val="en-US"/>
         </w:rPr>
-        <w:t xml:space="preserve">: a </w:t>
-      </w:r>
-      <w:proofErr w:type="spellStart"/>
-      <w:r>
-        <w:rPr>
-          <w:lang w:val="en-US"/>
-        </w:rPr>
-        <w:t>struct</w:t>
-      </w:r>
-      <w:proofErr w:type="spellEnd"/>
-      <w:r>
-        <w:rPr>
-          <w:lang w:val="en-US"/>
-        </w:rPr>
-        <w:t xml:space="preserve"> whose members are all in and </w:t>
-      </w:r>
-      <w:proofErr w:type="spellStart"/>
-      <w:r>
-        <w:rPr>
-          <w:lang w:val="en-US"/>
-        </w:rPr>
-        <w:t>inout</w:t>
-      </w:r>
-      <w:proofErr w:type="spellEnd"/>
-      <w:r>
-        <w:rPr>
-          <w:lang w:val="en-US"/>
-        </w:rPr>
-        <w:t xml:space="preserve"> parameters of the method. </w:t>
+        <w:t xml:space="preserve">: a struct whose members are all in and inout parameters of the method. </w:t>
       </w:r>
     </w:p>
     <w:p>
@@ -13779,35 +13912,7 @@
         <w:rPr>
           <w:lang w:val="en-US"/>
         </w:rPr>
-        <w:t xml:space="preserve">: a </w:t>
-      </w:r>
-      <w:proofErr w:type="spellStart"/>
-      <w:r>
-        <w:rPr>
-          <w:lang w:val="en-US"/>
-        </w:rPr>
-        <w:t>struct</w:t>
-      </w:r>
-      <w:proofErr w:type="spellEnd"/>
-      <w:r>
-        <w:rPr>
-          <w:lang w:val="en-US"/>
-        </w:rPr>
-        <w:t xml:space="preserve"> whose members are all out and </w:t>
-      </w:r>
-      <w:proofErr w:type="spellStart"/>
-      <w:r>
-        <w:rPr>
-          <w:lang w:val="en-US"/>
-        </w:rPr>
-        <w:t>inout</w:t>
-      </w:r>
-      <w:proofErr w:type="spellEnd"/>
-      <w:r>
-        <w:rPr>
-          <w:lang w:val="en-US"/>
-        </w:rPr>
-        <w:t xml:space="preserve"> parameters of the method.</w:t>
+        <w:t>: a struct whose members are all out and inout parameters of the method.</w:t>
       </w:r>
     </w:p>
     <w:p>
@@ -13881,21 +13986,7 @@
         <w:rPr>
           <w:lang w:val="en-US"/>
         </w:rPr>
-        <w:t xml:space="preserve">The </w:t>
-      </w:r>
-      <w:proofErr w:type="spellStart"/>
-      <w:r>
-        <w:rPr>
-          <w:lang w:val="en-US"/>
-        </w:rPr>
-        <w:t>idl</w:t>
-      </w:r>
-      <w:proofErr w:type="spellEnd"/>
-      <w:r>
-        <w:rPr>
-          <w:lang w:val="en-US"/>
-        </w:rPr>
-        <w:t xml:space="preserve"> files will then</w:t>
+        <w:t>The idl files will then</w:t>
       </w:r>
       <w:r>
         <w:rPr>
@@ -13907,29 +13998,7 @@
         <w:rPr>
           <w:lang w:val="en-US"/>
         </w:rPr>
-        <w:t xml:space="preserve"> processed by DDS Framework generation tool (</w:t>
-      </w:r>
-      <w:proofErr w:type="spellStart"/>
-      <w:r>
-        <w:rPr>
-          <w:lang w:val="en-US"/>
-        </w:rPr>
-        <w:t>ddsgen</w:t>
-      </w:r>
-      <w:proofErr w:type="spellEnd"/>
-      <w:proofErr w:type="gramStart"/>
-      <w:r>
-        <w:rPr>
-          <w:lang w:val="en-US"/>
-        </w:rPr>
-        <w:t>) .</w:t>
-      </w:r>
-      <w:proofErr w:type="gramEnd"/>
-      <w:r>
-        <w:rPr>
-          <w:lang w:val="en-US"/>
-        </w:rPr>
-        <w:t xml:space="preserve"> </w:t>
+        <w:t xml:space="preserve"> processed by DDS Framework generation tool (ddsgen) . </w:t>
       </w:r>
     </w:p>
     <w:p>
@@ -16108,6 +16177,119 @@
     </w:lvl>
   </w:abstractNum>
   <w:abstractNum w:abstractNumId="29">
+    <w:nsid w:val="61F420DF"/>
+    <w:multiLevelType w:val="hybridMultilevel"/>
+    <w:tmpl w:val="908838C6"/>
+    <w:lvl w:ilvl="0" w:tplc="0C0A0001">
+      <w:start w:val="1"/>
+      <w:numFmt w:val="bullet"/>
+      <w:lvlText w:val=""/>
+      <w:lvlJc w:val="left"/>
+      <w:pPr>
+        <w:ind w:left="720" w:hanging="360"/>
+      </w:pPr>
+      <w:rPr>
+        <w:rFonts w:ascii="Symbol" w:hAnsi="Symbol" w:hint="default"/>
+      </w:rPr>
+    </w:lvl>
+    <w:lvl w:ilvl="1" w:tplc="0C0A0003" w:tentative="1">
+      <w:start w:val="1"/>
+      <w:numFmt w:val="bullet"/>
+      <w:lvlText w:val="o"/>
+      <w:lvlJc w:val="left"/>
+      <w:pPr>
+        <w:ind w:left="1440" w:hanging="360"/>
+      </w:pPr>
+      <w:rPr>
+        <w:rFonts w:ascii="Courier New" w:hAnsi="Courier New" w:cs="Courier New" w:hint="default"/>
+      </w:rPr>
+    </w:lvl>
+    <w:lvl w:ilvl="2" w:tplc="0C0A0005" w:tentative="1">
+      <w:start w:val="1"/>
+      <w:numFmt w:val="bullet"/>
+      <w:lvlText w:val=""/>
+      <w:lvlJc w:val="left"/>
+      <w:pPr>
+        <w:ind w:left="2160" w:hanging="360"/>
+      </w:pPr>
+      <w:rPr>
+        <w:rFonts w:ascii="Wingdings" w:hAnsi="Wingdings" w:hint="default"/>
+      </w:rPr>
+    </w:lvl>
+    <w:lvl w:ilvl="3" w:tplc="0C0A0001" w:tentative="1">
+      <w:start w:val="1"/>
+      <w:numFmt w:val="bullet"/>
+      <w:lvlText w:val=""/>
+      <w:lvlJc w:val="left"/>
+      <w:pPr>
+        <w:ind w:left="2880" w:hanging="360"/>
+      </w:pPr>
+      <w:rPr>
+        <w:rFonts w:ascii="Symbol" w:hAnsi="Symbol" w:hint="default"/>
+      </w:rPr>
+    </w:lvl>
+    <w:lvl w:ilvl="4" w:tplc="0C0A0003" w:tentative="1">
+      <w:start w:val="1"/>
+      <w:numFmt w:val="bullet"/>
+      <w:lvlText w:val="o"/>
+      <w:lvlJc w:val="left"/>
+      <w:pPr>
+        <w:ind w:left="3600" w:hanging="360"/>
+      </w:pPr>
+      <w:rPr>
+        <w:rFonts w:ascii="Courier New" w:hAnsi="Courier New" w:cs="Courier New" w:hint="default"/>
+      </w:rPr>
+    </w:lvl>
+    <w:lvl w:ilvl="5" w:tplc="0C0A0005" w:tentative="1">
+      <w:start w:val="1"/>
+      <w:numFmt w:val="bullet"/>
+      <w:lvlText w:val=""/>
+      <w:lvlJc w:val="left"/>
+      <w:pPr>
+        <w:ind w:left="4320" w:hanging="360"/>
+      </w:pPr>
+      <w:rPr>
+        <w:rFonts w:ascii="Wingdings" w:hAnsi="Wingdings" w:hint="default"/>
+      </w:rPr>
+    </w:lvl>
+    <w:lvl w:ilvl="6" w:tplc="0C0A0001" w:tentative="1">
+      <w:start w:val="1"/>
+      <w:numFmt w:val="bullet"/>
+      <w:lvlText w:val=""/>
+      <w:lvlJc w:val="left"/>
+      <w:pPr>
+        <w:ind w:left="5040" w:hanging="360"/>
+      </w:pPr>
+      <w:rPr>
+        <w:rFonts w:ascii="Symbol" w:hAnsi="Symbol" w:hint="default"/>
+      </w:rPr>
+    </w:lvl>
+    <w:lvl w:ilvl="7" w:tplc="0C0A0003" w:tentative="1">
+      <w:start w:val="1"/>
+      <w:numFmt w:val="bullet"/>
+      <w:lvlText w:val="o"/>
+      <w:lvlJc w:val="left"/>
+      <w:pPr>
+        <w:ind w:left="5760" w:hanging="360"/>
+      </w:pPr>
+      <w:rPr>
+        <w:rFonts w:ascii="Courier New" w:hAnsi="Courier New" w:cs="Courier New" w:hint="default"/>
+      </w:rPr>
+    </w:lvl>
+    <w:lvl w:ilvl="8" w:tplc="0C0A0005" w:tentative="1">
+      <w:start w:val="1"/>
+      <w:numFmt w:val="bullet"/>
+      <w:lvlText w:val=""/>
+      <w:lvlJc w:val="left"/>
+      <w:pPr>
+        <w:ind w:left="6480" w:hanging="360"/>
+      </w:pPr>
+      <w:rPr>
+        <w:rFonts w:ascii="Wingdings" w:hAnsi="Wingdings" w:hint="default"/>
+      </w:rPr>
+    </w:lvl>
+  </w:abstractNum>
+  <w:abstractNum w:abstractNumId="30">
     <w:nsid w:val="62912195"/>
     <w:multiLevelType w:val="hybridMultilevel"/>
     <w:tmpl w:val="1C30A38E"/>
@@ -16220,7 +16402,7 @@
       </w:rPr>
     </w:lvl>
   </w:abstractNum>
-  <w:abstractNum w:abstractNumId="30">
+  <w:abstractNum w:abstractNumId="31">
     <w:nsid w:val="62BE596B"/>
     <w:multiLevelType w:val="multilevel"/>
     <w:tmpl w:val="0C0A001F"/>
@@ -16306,7 +16488,7 @@
       </w:pPr>
     </w:lvl>
   </w:abstractNum>
-  <w:abstractNum w:abstractNumId="31">
+  <w:abstractNum w:abstractNumId="32">
     <w:nsid w:val="6BD21B51"/>
     <w:multiLevelType w:val="multilevel"/>
     <w:tmpl w:val="0C0A001D"/>
@@ -16392,7 +16574,7 @@
       </w:pPr>
     </w:lvl>
   </w:abstractNum>
-  <w:abstractNum w:abstractNumId="32">
+  <w:abstractNum w:abstractNumId="33">
     <w:nsid w:val="6EE463BE"/>
     <w:multiLevelType w:val="hybridMultilevel"/>
     <w:tmpl w:val="6212CF2C"/>
@@ -16505,7 +16687,7 @@
       </w:rPr>
     </w:lvl>
   </w:abstractNum>
-  <w:abstractNum w:abstractNumId="33">
+  <w:abstractNum w:abstractNumId="34">
     <w:nsid w:val="748553D3"/>
     <w:multiLevelType w:val="hybridMultilevel"/>
     <w:tmpl w:val="345288A0"/>
@@ -16618,7 +16800,7 @@
       </w:rPr>
     </w:lvl>
   </w:abstractNum>
-  <w:abstractNum w:abstractNumId="34">
+  <w:abstractNum w:abstractNumId="35">
     <w:nsid w:val="765D129E"/>
     <w:multiLevelType w:val="hybridMultilevel"/>
     <w:tmpl w:val="DAD6EF1A"/>
@@ -16804,10 +16986,10 @@
     <w:abstractNumId w:val="15"/>
   </w:num>
   <w:num w:numId="22">
-    <w:abstractNumId w:val="30"/>
+    <w:abstractNumId w:val="31"/>
   </w:num>
   <w:num w:numId="23">
-    <w:abstractNumId w:val="31"/>
+    <w:abstractNumId w:val="32"/>
   </w:num>
   <w:num w:numId="24">
     <w:abstractNumId w:val="13"/>
@@ -16903,7 +17085,7 @@
     </w:lvlOverride>
   </w:num>
   <w:num w:numId="28">
-    <w:abstractNumId w:val="33"/>
+    <w:abstractNumId w:val="34"/>
   </w:num>
   <w:num w:numId="29">
     <w:abstractNumId w:val="28"/>
@@ -16921,7 +17103,7 @@
     <w:abstractNumId w:val="10"/>
   </w:num>
   <w:num w:numId="34">
-    <w:abstractNumId w:val="34"/>
+    <w:abstractNumId w:val="35"/>
   </w:num>
   <w:num w:numId="35">
     <w:abstractNumId w:val="26"/>
@@ -16933,7 +17115,7 @@
     <w:abstractNumId w:val="21"/>
   </w:num>
   <w:num w:numId="38">
-    <w:abstractNumId w:val="29"/>
+    <w:abstractNumId w:val="30"/>
   </w:num>
   <w:num w:numId="39">
     <w:abstractNumId w:val="19"/>
@@ -16942,7 +17124,10 @@
     <w:abstractNumId w:val="12"/>
   </w:num>
   <w:num w:numId="41">
-    <w:abstractNumId w:val="32"/>
+    <w:abstractNumId w:val="33"/>
+  </w:num>
+  <w:num w:numId="42">
+    <w:abstractNumId w:val="29"/>
   </w:num>
 </w:numbering>
 </file>
@@ -16988,6 +17173,7 @@
     <w:lsdException w:name="Title" w:semiHidden="0" w:uiPriority="10" w:unhideWhenUsed="0" w:qFormat="1"/>
     <w:lsdException w:name="Default Paragraph Font" w:uiPriority="1"/>
     <w:lsdException w:name="Subtitle" w:semiHidden="0" w:uiPriority="11" w:unhideWhenUsed="0" w:qFormat="1"/>
+    <w:lsdException w:name="Hyperlink" w:uiPriority="0"/>
     <w:lsdException w:name="Strong" w:semiHidden="0" w:uiPriority="22" w:unhideWhenUsed="0" w:qFormat="1"/>
     <w:lsdException w:name="Emphasis" w:semiHidden="0" w:uiPriority="20" w:unhideWhenUsed="0" w:qFormat="1"/>
     <w:lsdException w:name="Table Grid" w:semiHidden="0" w:uiPriority="59" w:unhideWhenUsed="0"/>
@@ -17481,7 +17667,6 @@
   <w:style w:type="character" w:styleId="Hipervnculo">
     <w:name w:val="Hyperlink"/>
     <w:basedOn w:val="Fuentedeprrafopredeter"/>
-    <w:uiPriority w:val="99"/>
     <w:unhideWhenUsed/>
     <w:rsid w:val="00657931"/>
     <w:rPr>
@@ -17775,6 +17960,36 @@
     <w:semiHidden/>
     <w:rsid w:val="00DB503B"/>
   </w:style>
+  <w:style w:type="paragraph" w:customStyle="1" w:styleId="DocumentInfoTableCell">
+    <w:name w:val="Document Info TableCell"/>
+    <w:basedOn w:val="Normal"/>
+    <w:rsid w:val="009559F2"/>
+    <w:pPr>
+      <w:spacing w:before="60" w:after="60" w:line="240" w:lineRule="auto"/>
+      <w:jc w:val="both"/>
+    </w:pPr>
+    <w:rPr>
+      <w:rFonts w:ascii="Arial" w:eastAsia="Times New Roman" w:hAnsi="Arial" w:cs="Times New Roman"/>
+      <w:sz w:val="18"/>
+      <w:szCs w:val="24"/>
+      <w:lang w:val="en-GB" w:eastAsia="es-ES"/>
+    </w:rPr>
+  </w:style>
+  <w:style w:type="paragraph" w:customStyle="1" w:styleId="ReferenceHeader">
+    <w:name w:val="Reference Header"/>
+    <w:basedOn w:val="Normal"/>
+    <w:next w:val="Normal"/>
+    <w:rsid w:val="009559F2"/>
+    <w:pPr>
+      <w:spacing w:before="60" w:after="60" w:line="240" w:lineRule="auto"/>
+    </w:pPr>
+    <w:rPr>
+      <w:rFonts w:ascii="Arial" w:eastAsia="Times New Roman" w:hAnsi="Arial" w:cs="Times New Roman"/>
+      <w:sz w:val="18"/>
+      <w:szCs w:val="24"/>
+      <w:lang w:val="en-GB" w:eastAsia="es-ES"/>
+    </w:rPr>
+  </w:style>
 </w:styles>
 </file>
 
@@ -18066,7 +18281,7 @@
 </file>
 
 <file path=customXml/itemProps1.xml><?xml version="1.0" encoding="utf-8"?>
-<ds:datastoreItem xmlns:ds="http://schemas.openxmlformats.org/officeDocument/2006/customXml" ds:itemID="{40A578F8-C01B-4F7F-9D1F-5CBA3AB6650A}">
+<ds:datastoreItem xmlns:ds="http://schemas.openxmlformats.org/officeDocument/2006/customXml" ds:itemID="{ADE526C2-1E8C-4EDB-B7F0-29ABA087A3E8}">
   <ds:schemaRefs>
     <ds:schemaRef ds:uri="http://schemas.openxmlformats.org/officeDocument/2006/bibliography"/>
   </ds:schemaRefs>

</xml_diff>